<commit_message>
completed translation of the first text
</commit_message>
<xml_diff>
--- a/tr_ru.docx
+++ b/tr_ru.docx
@@ -1,6 +1,6 @@
 
 <file path=word/document.xml><?xml version="1.0" encoding="utf-8"?>
-<w:document xmlns:wpc="http://schemas.microsoft.com/office/word/2010/wordprocessingCanvas" xmlns:mc="http://schemas.openxmlformats.org/markup-compatibility/2006" xmlns:o="urn:schemas-microsoft-com:office:office" xmlns:r="http://schemas.openxmlformats.org/officeDocument/2006/relationships" xmlns:m="http://schemas.openxmlformats.org/officeDocument/2006/math" xmlns:v="urn:schemas-microsoft-com:vml" xmlns:wp14="http://schemas.microsoft.com/office/word/2010/wordprocessingDrawing" xmlns:wp="http://schemas.openxmlformats.org/drawingml/2006/wordprocessingDrawing" xmlns:w10="urn:schemas-microsoft-com:office:word" xmlns:w="http://schemas.openxmlformats.org/wordprocessingml/2006/main" xmlns:w14="http://schemas.microsoft.com/office/word/2010/wordml" xmlns:w15="http://schemas.microsoft.com/office/word/2012/wordml" xmlns:wpg="http://schemas.microsoft.com/office/word/2010/wordprocessingGroup" xmlns:wpi="http://schemas.microsoft.com/office/word/2010/wordprocessingInk" xmlns:wne="http://schemas.microsoft.com/office/word/2006/wordml" xmlns:wps="http://schemas.microsoft.com/office/word/2010/wordprocessingShape" mc:Ignorable="w14 w15 wp14">
+<w:document xmlns:wpc="http://schemas.microsoft.com/office/word/2010/wordprocessingCanvas" xmlns:mo="http://schemas.microsoft.com/office/mac/office/2008/main" xmlns:mc="http://schemas.openxmlformats.org/markup-compatibility/2006" xmlns:mv="urn:schemas-microsoft-com:mac:vml" xmlns:o="urn:schemas-microsoft-com:office:office" xmlns:r="http://schemas.openxmlformats.org/officeDocument/2006/relationships" xmlns:m="http://schemas.openxmlformats.org/officeDocument/2006/math" xmlns:v="urn:schemas-microsoft-com:vml" xmlns:wp14="http://schemas.microsoft.com/office/word/2010/wordprocessingDrawing" xmlns:wp="http://schemas.openxmlformats.org/drawingml/2006/wordprocessingDrawing" xmlns:w10="urn:schemas-microsoft-com:office:word" xmlns:w="http://schemas.openxmlformats.org/wordprocessingml/2006/main" xmlns:w14="http://schemas.microsoft.com/office/word/2010/wordml" xmlns:w15="http://schemas.microsoft.com/office/word/2012/wordml" xmlns:wpg="http://schemas.microsoft.com/office/word/2010/wordprocessingGroup" xmlns:wpi="http://schemas.microsoft.com/office/word/2010/wordprocessingInk" xmlns:wne="http://schemas.microsoft.com/office/word/2006/wordml" xmlns:wps="http://schemas.microsoft.com/office/word/2010/wordprocessingShape" mc:Ignorable="w14 w15 wp14">
   <w:body>
     <w:p>
       <w:pPr>
@@ -1335,6 +1335,7 @@
         <w:autoSpaceDE w:val="0"/>
         <w:autoSpaceDN w:val="0"/>
         <w:adjustRightInd w:val="0"/>
+        <w:outlineLvl w:val="0"/>
         <w:rPr>
           <w:rFonts w:ascii="Helvetica" w:hAnsi="Helvetica" w:cs="Helvetica"/>
           <w:b/>
@@ -2050,17 +2051,7 @@
           <w:szCs w:val="36"/>
           <w:lang w:val="ru-RU"/>
         </w:rPr>
-        <w:t>когда закончат</w:t>
-      </w:r>
-      <w:r>
-        <w:rPr>
-          <w:rFonts w:ascii="Helvetica" w:hAnsi="Helvetica" w:cs="Helvetica"/>
-          <w:color w:val="162D37"/>
-          <w:sz w:val="36"/>
-          <w:szCs w:val="36"/>
-          <w:lang w:val="ru-RU"/>
-        </w:rPr>
-        <w:t>, в посудомоечную машину для дальнейшей очистки.</w:t>
+        <w:t>когда закончат, в посудомоечную машину для дальнейшей очистки.</w:t>
       </w:r>
       <w:r>
         <w:rPr>
@@ -2370,6 +2361,7 @@
           <w:szCs w:val="36"/>
           <w:lang w:val="ru-RU"/>
         </w:rPr>
+        <w:lastRenderedPageBreak/>
         <w:t>бы</w:t>
       </w:r>
       <w:r>
@@ -2430,433 +2422,409 @@
           <w:szCs w:val="36"/>
           <w:lang w:val="ru-RU"/>
         </w:rPr>
-        <w:t xml:space="preserve">кастрюли отмокать в раковине на </w:t>
-      </w:r>
-      <w:r>
-        <w:rPr>
-          <w:rFonts w:ascii="Helvetica" w:hAnsi="Helvetica" w:cs="Helvetica"/>
-          <w:color w:val="162D37"/>
-          <w:sz w:val="36"/>
-          <w:szCs w:val="36"/>
-          <w:lang w:val="ru-RU"/>
+        <w:t>кастрюли отмокать в раковине на несколько дней</w:t>
+      </w:r>
+      <w:r>
+        <w:rPr>
+          <w:rFonts w:ascii="Helvetica" w:hAnsi="Helvetica" w:cs="Helvetica"/>
+          <w:color w:val="162D37"/>
+          <w:sz w:val="36"/>
+          <w:szCs w:val="36"/>
+          <w:lang w:val="ru-RU"/>
+        </w:rPr>
+        <w:t>,</w:t>
+      </w:r>
+      <w:r>
+        <w:rPr>
+          <w:rFonts w:ascii="Helvetica" w:hAnsi="Helvetica" w:cs="Helvetica"/>
+          <w:color w:val="162D37"/>
+          <w:sz w:val="36"/>
+          <w:szCs w:val="36"/>
+          <w:lang w:val="ru-RU"/>
+        </w:rPr>
+        <w:t xml:space="preserve"> а потом</w:t>
+      </w:r>
+      <w:r>
+        <w:rPr>
+          <w:rFonts w:ascii="Helvetica" w:hAnsi="Helvetica" w:cs="Helvetica"/>
+          <w:color w:val="162D37"/>
+          <w:sz w:val="36"/>
+          <w:szCs w:val="36"/>
+          <w:lang w:val="ru-RU"/>
+        </w:rPr>
+        <w:t xml:space="preserve"> думал бы, что посудомоечная машина 80ых годов просто удалит всю присохшую еду, которую он оставил.</w:t>
+      </w:r>
+      <w:r>
+        <w:rPr>
+          <w:rFonts w:ascii="Helvetica" w:hAnsi="Helvetica" w:cs="Helvetica"/>
+          <w:color w:val="162D37"/>
+          <w:sz w:val="36"/>
+          <w:szCs w:val="36"/>
+          <w:lang w:val="ru-RU"/>
+        </w:rPr>
+        <w:t xml:space="preserve"> </w:t>
+      </w:r>
+      <w:r>
+        <w:rPr>
+          <w:rFonts w:ascii="Helvetica" w:hAnsi="Helvetica" w:cs="Helvetica"/>
+          <w:color w:val="162D37"/>
+          <w:sz w:val="36"/>
+          <w:szCs w:val="36"/>
+          <w:lang w:val="ru-RU"/>
+        </w:rPr>
+        <w:t>Используя</w:t>
+      </w:r>
+      <w:r>
+        <w:rPr>
+          <w:rFonts w:ascii="Helvetica" w:hAnsi="Helvetica" w:cs="Helvetica"/>
+          <w:color w:val="162D37"/>
+          <w:sz w:val="36"/>
+          <w:szCs w:val="36"/>
+          <w:lang w:val="ru-RU"/>
+        </w:rPr>
+        <w:t xml:space="preserve"> </w:t>
+      </w:r>
+      <w:r>
+        <w:rPr>
+          <w:rFonts w:ascii="Helvetica" w:hAnsi="Helvetica" w:cs="Helvetica"/>
+          <w:color w:val="162D37"/>
+          <w:sz w:val="36"/>
+          <w:szCs w:val="36"/>
+          <w:lang w:val="ru-RU"/>
+        </w:rPr>
+        <w:t>эту</w:t>
+      </w:r>
+      <w:r>
+        <w:rPr>
+          <w:rFonts w:ascii="Helvetica" w:hAnsi="Helvetica" w:cs="Helvetica"/>
+          <w:color w:val="162D37"/>
+          <w:sz w:val="36"/>
+          <w:szCs w:val="36"/>
+          <w:lang w:val="ru-RU"/>
+        </w:rPr>
+        <w:t xml:space="preserve"> </w:t>
+      </w:r>
+      <w:r>
+        <w:rPr>
+          <w:rFonts w:ascii="Helvetica" w:hAnsi="Helvetica" w:cs="Helvetica"/>
+          <w:color w:val="162D37"/>
+          <w:sz w:val="36"/>
+          <w:szCs w:val="36"/>
+          <w:lang w:val="ru-RU"/>
+        </w:rPr>
+        <w:t>аналогию</w:t>
+      </w:r>
+      <w:r>
+        <w:rPr>
+          <w:rFonts w:ascii="Helvetica" w:hAnsi="Helvetica" w:cs="Helvetica"/>
+          <w:color w:val="162D37"/>
+          <w:sz w:val="36"/>
+          <w:szCs w:val="36"/>
+          <w:lang w:val="ru-RU"/>
+        </w:rPr>
+        <w:t xml:space="preserve">, </w:t>
+      </w:r>
+      <w:r>
+        <w:rPr>
+          <w:rFonts w:ascii="Helvetica" w:hAnsi="Helvetica" w:cs="Helvetica"/>
+          <w:color w:val="162D37"/>
+          <w:sz w:val="36"/>
+          <w:szCs w:val="36"/>
+          <w:lang w:val="ru-RU"/>
+        </w:rPr>
+        <w:t>я</w:t>
+      </w:r>
+      <w:r>
+        <w:rPr>
+          <w:rFonts w:ascii="Helvetica" w:hAnsi="Helvetica" w:cs="Helvetica"/>
+          <w:color w:val="162D37"/>
+          <w:sz w:val="36"/>
+          <w:szCs w:val="36"/>
+          <w:lang w:val="ru-RU"/>
+        </w:rPr>
+        <w:t xml:space="preserve"> </w:t>
+      </w:r>
+      <w:r>
+        <w:rPr>
+          <w:rFonts w:ascii="Helvetica" w:hAnsi="Helvetica" w:cs="Helvetica"/>
+          <w:color w:val="162D37"/>
+          <w:sz w:val="36"/>
+          <w:szCs w:val="36"/>
+          <w:lang w:val="ru-RU"/>
+        </w:rPr>
+        <w:t>обнаружил</w:t>
+      </w:r>
+      <w:r>
+        <w:rPr>
+          <w:rFonts w:ascii="Helvetica" w:hAnsi="Helvetica" w:cs="Helvetica"/>
+          <w:color w:val="162D37"/>
+          <w:sz w:val="36"/>
+          <w:szCs w:val="36"/>
+          <w:lang w:val="ru-RU"/>
+        </w:rPr>
+        <w:t xml:space="preserve"> </w:t>
+      </w:r>
+      <w:r>
+        <w:rPr>
+          <w:rFonts w:ascii="Helvetica" w:hAnsi="Helvetica" w:cs="Helvetica"/>
+          <w:color w:val="162D37"/>
+          <w:sz w:val="36"/>
+          <w:szCs w:val="36"/>
+          <w:lang w:val="ru-RU"/>
+        </w:rPr>
+        <w:t>там</w:t>
+      </w:r>
+      <w:r>
+        <w:rPr>
+          <w:rFonts w:ascii="Helvetica" w:hAnsi="Helvetica" w:cs="Helvetica"/>
+          <w:color w:val="162D37"/>
+          <w:sz w:val="36"/>
+          <w:szCs w:val="36"/>
+          <w:lang w:val="ru-RU"/>
+        </w:rPr>
+        <w:t xml:space="preserve"> </w:t>
+      </w:r>
+      <w:r>
+        <w:rPr>
+          <w:rFonts w:ascii="Helvetica" w:hAnsi="Helvetica" w:cs="Helvetica"/>
+          <w:color w:val="162D37"/>
+          <w:sz w:val="36"/>
+          <w:szCs w:val="36"/>
+          <w:lang w:val="ru-RU"/>
+        </w:rPr>
+        <w:t>еще</w:t>
+      </w:r>
+      <w:r>
+        <w:rPr>
+          <w:rFonts w:ascii="Helvetica" w:hAnsi="Helvetica" w:cs="Helvetica"/>
+          <w:color w:val="162D37"/>
+          <w:sz w:val="36"/>
+          <w:szCs w:val="36"/>
+          <w:lang w:val="ru-RU"/>
+        </w:rPr>
+        <w:t xml:space="preserve"> </w:t>
+      </w:r>
+      <w:r>
+        <w:rPr>
+          <w:rFonts w:ascii="Helvetica" w:hAnsi="Helvetica" w:cs="Helvetica"/>
+          <w:color w:val="162D37"/>
+          <w:sz w:val="36"/>
+          <w:szCs w:val="36"/>
+          <w:lang w:val="ru-RU"/>
+        </w:rPr>
+        <w:t>несколько</w:t>
+      </w:r>
+      <w:r>
+        <w:rPr>
+          <w:rFonts w:ascii="Helvetica" w:hAnsi="Helvetica" w:cs="Helvetica"/>
+          <w:color w:val="162D37"/>
+          <w:sz w:val="36"/>
+          <w:szCs w:val="36"/>
+          <w:lang w:val="ru-RU"/>
+        </w:rPr>
+        <w:t xml:space="preserve"> </w:t>
+      </w:r>
+      <w:r>
+        <w:rPr>
+          <w:rFonts w:ascii="Helvetica" w:hAnsi="Helvetica" w:cs="Helvetica"/>
+          <w:color w:val="162D37"/>
+          <w:sz w:val="36"/>
+          <w:szCs w:val="36"/>
+          <w:lang w:val="ru-RU"/>
+        </w:rPr>
+        <w:t>человек</w:t>
+      </w:r>
+      <w:r>
+        <w:rPr>
+          <w:rFonts w:ascii="Helvetica" w:hAnsi="Helvetica" w:cs="Helvetica"/>
+          <w:color w:val="162D37"/>
+          <w:sz w:val="36"/>
+          <w:szCs w:val="36"/>
+          <w:lang w:val="ru-RU"/>
+        </w:rPr>
+        <w:t xml:space="preserve">, </w:t>
+      </w:r>
+      <w:r>
+        <w:rPr>
+          <w:rFonts w:ascii="Helvetica" w:hAnsi="Helvetica" w:cs="Helvetica"/>
+          <w:color w:val="162D37"/>
+          <w:sz w:val="36"/>
+          <w:szCs w:val="36"/>
+          <w:lang w:val="ru-RU"/>
+        </w:rPr>
+        <w:t>которые имели</w:t>
+      </w:r>
+      <w:r>
+        <w:rPr>
+          <w:rFonts w:ascii="Helvetica" w:hAnsi="Helvetica" w:cs="Helvetica"/>
+          <w:color w:val="162D37"/>
+          <w:sz w:val="36"/>
+          <w:szCs w:val="36"/>
+          <w:lang w:val="ru-RU"/>
+        </w:rPr>
+        <w:t xml:space="preserve"> схожие посудо-неврозы, </w:t>
+      </w:r>
+      <w:r>
+        <w:rPr>
+          <w:rFonts w:ascii="Helvetica" w:hAnsi="Helvetica" w:cs="Helvetica"/>
+          <w:color w:val="162D37"/>
+          <w:sz w:val="36"/>
+          <w:szCs w:val="36"/>
+          <w:lang w:val="ru-RU"/>
+        </w:rPr>
+        <w:t>которые содействовали мне в преодолении моего обсессивно-компульсивного поведения относительно мытья посуды. Но эта история не о моей потребности в профессиональной терапевтической помощи.</w:t>
+      </w:r>
+    </w:p>
+    <w:p>
+      <w:pPr>
+        <w:widowControl w:val="0"/>
+        <w:autoSpaceDE w:val="0"/>
+        <w:autoSpaceDN w:val="0"/>
+        <w:adjustRightInd w:val="0"/>
+        <w:rPr>
+          <w:rFonts w:ascii="Helvetica" w:hAnsi="Helvetica" w:cs="Helvetica"/>
+          <w:color w:val="162D37"/>
+          <w:sz w:val="36"/>
+          <w:szCs w:val="36"/>
+        </w:rPr>
+      </w:pPr>
+      <w:r>
+        <w:rPr>
+          <w:rFonts w:ascii="Helvetica" w:hAnsi="Helvetica" w:cs="Helvetica"/>
+          <w:color w:val="162D37"/>
+          <w:sz w:val="36"/>
+          <w:szCs w:val="36"/>
+          <w:lang w:val="ru-RU"/>
+        </w:rPr>
+        <w:t xml:space="preserve">Каждую ночь после ужина у меня собирается в раковине стопка тарелок, которые должны быть помыты. Этот процесс очень похож на то, что вы видите при обработке потоков данных. </w:t>
+      </w:r>
+      <w:r>
+        <w:rPr>
+          <w:rFonts w:ascii="Helvetica" w:hAnsi="Helvetica" w:cs="Helvetica"/>
+          <w:color w:val="162D37"/>
+          <w:sz w:val="36"/>
+          <w:szCs w:val="36"/>
+        </w:rPr>
+        <w:t xml:space="preserve">Я использую конвейерный процесс преобразований: </w:t>
+      </w:r>
+      <w:r>
+        <w:rPr>
+          <w:rFonts w:ascii="Helvetica" w:hAnsi="Helvetica" w:cs="Helvetica"/>
+          <w:color w:val="162D37"/>
+          <w:sz w:val="36"/>
+          <w:szCs w:val="36"/>
+          <w:lang w:val="ru-RU"/>
+        </w:rPr>
+        <w:t>смывание грязи с каждой тарелки, очистки в мыльной воде, полоскание, чтобы убрать пену,</w:t>
+      </w:r>
+      <w:r>
+        <w:rPr>
+          <w:rFonts w:ascii="Helvetica" w:hAnsi="Helvetica" w:cs="Helvetica"/>
+          <w:color w:val="162D37"/>
+          <w:sz w:val="36"/>
+          <w:szCs w:val="36"/>
+        </w:rPr>
+        <w:t xml:space="preserve"> и помещение тарелки в посудомоечную машину</w:t>
+      </w:r>
+      <w:r>
+        <w:rPr>
+          <w:rFonts w:ascii="Helvetica" w:hAnsi="Helvetica" w:cs="Helvetica"/>
+          <w:color w:val="162D37"/>
+          <w:sz w:val="36"/>
+          <w:szCs w:val="36"/>
+        </w:rPr>
+        <w:t>.</w:t>
+      </w:r>
+      <w:r>
+        <w:rPr>
+          <w:rFonts w:ascii="Helvetica" w:hAnsi="Helvetica" w:cs="Helvetica"/>
+          <w:color w:val="162D37"/>
+          <w:sz w:val="36"/>
+          <w:szCs w:val="36"/>
+        </w:rPr>
+        <w:t xml:space="preserve"> Этот процесс является чисто синхронным</w:t>
+      </w:r>
+      <w:r>
+        <w:rPr>
+          <w:rFonts w:ascii="Helvetica" w:hAnsi="Helvetica" w:cs="Helvetica"/>
+          <w:color w:val="162D37"/>
+          <w:sz w:val="36"/>
+          <w:szCs w:val="36"/>
+        </w:rPr>
+        <w:t xml:space="preserve"> </w:t>
+      </w:r>
+      <w:r>
+        <w:rPr>
+          <w:rFonts w:ascii="Helvetica" w:hAnsi="Helvetica" w:cs="Helvetica"/>
+          <w:color w:val="162D37"/>
+          <w:sz w:val="36"/>
+          <w:szCs w:val="36"/>
+        </w:rPr>
+        <w:t xml:space="preserve">(все обрабатывается одним процессором/человеком) и последовательным (порядок не может быть изменен), так как я могу </w:t>
+      </w:r>
+      <w:r>
+        <w:rPr>
+          <w:rFonts w:ascii="Helvetica" w:hAnsi="Helvetica" w:cs="Helvetica"/>
+          <w:color w:val="162D37"/>
+          <w:sz w:val="36"/>
+          <w:szCs w:val="36"/>
+        </w:rPr>
+        <w:t>выполнять</w:t>
+      </w:r>
+      <w:r>
+        <w:rPr>
+          <w:rFonts w:ascii="Helvetica" w:hAnsi="Helvetica" w:cs="Helvetica"/>
+          <w:color w:val="162D37"/>
+          <w:sz w:val="36"/>
+          <w:szCs w:val="36"/>
+        </w:rPr>
+        <w:t xml:space="preserve"> только одну задачу за раз. </w:t>
+      </w:r>
+      <w:r>
+        <w:rPr>
+          <w:rFonts w:ascii="Helvetica" w:hAnsi="Helvetica" w:cs="Helvetica"/>
+          <w:color w:val="162D37"/>
+          <w:sz w:val="36"/>
+          <w:szCs w:val="36"/>
+        </w:rPr>
+        <w:t xml:space="preserve">Я мог бы отправлять каждую тарелку по отдельности в конвейер или, без гарантии последовательности, попробовать </w:t>
+      </w:r>
+      <w:r>
+        <w:rPr>
+          <w:rFonts w:ascii="Helvetica" w:hAnsi="Helvetica" w:cs="Helvetica"/>
+          <w:color w:val="162D37"/>
+          <w:sz w:val="36"/>
+          <w:szCs w:val="36"/>
+        </w:rPr>
+        <w:t xml:space="preserve">пропустить через все операции по несколько, сперва прополоскав все блюда, далее очистив их, снова прополаскав и потом разместив все тарелки в посудомоечной машине группами. При этом, я, возможно, увеличил свою производительность незначительно за счет увеличения концентрации данных (каждой тарелки) в местах проведения операций (раковина, губка для мытья, посудомоечная машина и т.д.), но моя </w:t>
+      </w:r>
+      <w:r>
+        <w:rPr>
+          <w:rFonts w:ascii="Helvetica" w:hAnsi="Helvetica" w:cs="Helvetica"/>
+          <w:color w:val="162D37"/>
+          <w:sz w:val="36"/>
+          <w:szCs w:val="36"/>
         </w:rPr>
         <w:lastRenderedPageBreak/>
-        <w:t>несколько дней</w:t>
-      </w:r>
-      <w:r>
-        <w:rPr>
-          <w:rFonts w:ascii="Helvetica" w:hAnsi="Helvetica" w:cs="Helvetica"/>
-          <w:color w:val="162D37"/>
-          <w:sz w:val="36"/>
-          <w:szCs w:val="36"/>
-          <w:lang w:val="ru-RU"/>
-        </w:rPr>
-        <w:t>,</w:t>
-      </w:r>
-      <w:r>
-        <w:rPr>
-          <w:rFonts w:ascii="Helvetica" w:hAnsi="Helvetica" w:cs="Helvetica"/>
-          <w:color w:val="162D37"/>
-          <w:sz w:val="36"/>
-          <w:szCs w:val="36"/>
-          <w:lang w:val="ru-RU"/>
-        </w:rPr>
-        <w:t xml:space="preserve"> а потом</w:t>
-      </w:r>
-      <w:r>
-        <w:rPr>
-          <w:rFonts w:ascii="Helvetica" w:hAnsi="Helvetica" w:cs="Helvetica"/>
-          <w:color w:val="162D37"/>
-          <w:sz w:val="36"/>
-          <w:szCs w:val="36"/>
-          <w:lang w:val="ru-RU"/>
-        </w:rPr>
-        <w:t xml:space="preserve"> думал бы, что посудомоечная машина 80ых годов просто удалит всю присохшую еду, которую он оставил.</w:t>
-      </w:r>
-      <w:r>
-        <w:rPr>
-          <w:rFonts w:ascii="Helvetica" w:hAnsi="Helvetica" w:cs="Helvetica"/>
-          <w:color w:val="162D37"/>
-          <w:sz w:val="36"/>
-          <w:szCs w:val="36"/>
-          <w:lang w:val="ru-RU"/>
-        </w:rPr>
-        <w:t xml:space="preserve"> </w:t>
-      </w:r>
-      <w:r>
-        <w:rPr>
-          <w:rFonts w:ascii="Helvetica" w:hAnsi="Helvetica" w:cs="Helvetica"/>
-          <w:color w:val="162D37"/>
-          <w:sz w:val="36"/>
-          <w:szCs w:val="36"/>
-          <w:lang w:val="ru-RU"/>
-        </w:rPr>
-        <w:t>Используя</w:t>
-      </w:r>
-      <w:r>
-        <w:rPr>
-          <w:rFonts w:ascii="Helvetica" w:hAnsi="Helvetica" w:cs="Helvetica"/>
-          <w:color w:val="162D37"/>
-          <w:sz w:val="36"/>
-          <w:szCs w:val="36"/>
-          <w:lang w:val="ru-RU"/>
-        </w:rPr>
-        <w:t xml:space="preserve"> </w:t>
-      </w:r>
-      <w:r>
-        <w:rPr>
-          <w:rFonts w:ascii="Helvetica" w:hAnsi="Helvetica" w:cs="Helvetica"/>
-          <w:color w:val="162D37"/>
-          <w:sz w:val="36"/>
-          <w:szCs w:val="36"/>
-          <w:lang w:val="ru-RU"/>
-        </w:rPr>
-        <w:t>эту</w:t>
-      </w:r>
-      <w:r>
-        <w:rPr>
-          <w:rFonts w:ascii="Helvetica" w:hAnsi="Helvetica" w:cs="Helvetica"/>
-          <w:color w:val="162D37"/>
-          <w:sz w:val="36"/>
-          <w:szCs w:val="36"/>
-          <w:lang w:val="ru-RU"/>
-        </w:rPr>
-        <w:t xml:space="preserve"> </w:t>
-      </w:r>
-      <w:r>
-        <w:rPr>
-          <w:rFonts w:ascii="Helvetica" w:hAnsi="Helvetica" w:cs="Helvetica"/>
-          <w:color w:val="162D37"/>
-          <w:sz w:val="36"/>
-          <w:szCs w:val="36"/>
-          <w:lang w:val="ru-RU"/>
-        </w:rPr>
-        <w:t>аналогию</w:t>
-      </w:r>
-      <w:r>
-        <w:rPr>
-          <w:rFonts w:ascii="Helvetica" w:hAnsi="Helvetica" w:cs="Helvetica"/>
-          <w:color w:val="162D37"/>
-          <w:sz w:val="36"/>
-          <w:szCs w:val="36"/>
-          <w:lang w:val="ru-RU"/>
-        </w:rPr>
-        <w:t xml:space="preserve">, </w:t>
-      </w:r>
-      <w:r>
-        <w:rPr>
-          <w:rFonts w:ascii="Helvetica" w:hAnsi="Helvetica" w:cs="Helvetica"/>
-          <w:color w:val="162D37"/>
-          <w:sz w:val="36"/>
-          <w:szCs w:val="36"/>
-          <w:lang w:val="ru-RU"/>
-        </w:rPr>
-        <w:t>я</w:t>
-      </w:r>
-      <w:r>
-        <w:rPr>
-          <w:rFonts w:ascii="Helvetica" w:hAnsi="Helvetica" w:cs="Helvetica"/>
-          <w:color w:val="162D37"/>
-          <w:sz w:val="36"/>
-          <w:szCs w:val="36"/>
-          <w:lang w:val="ru-RU"/>
-        </w:rPr>
-        <w:t xml:space="preserve"> </w:t>
-      </w:r>
-      <w:r>
-        <w:rPr>
-          <w:rFonts w:ascii="Helvetica" w:hAnsi="Helvetica" w:cs="Helvetica"/>
-          <w:color w:val="162D37"/>
-          <w:sz w:val="36"/>
-          <w:szCs w:val="36"/>
-          <w:lang w:val="ru-RU"/>
-        </w:rPr>
-        <w:t>обнаружил</w:t>
-      </w:r>
-      <w:r>
-        <w:rPr>
-          <w:rFonts w:ascii="Helvetica" w:hAnsi="Helvetica" w:cs="Helvetica"/>
-          <w:color w:val="162D37"/>
-          <w:sz w:val="36"/>
-          <w:szCs w:val="36"/>
-          <w:lang w:val="ru-RU"/>
-        </w:rPr>
-        <w:t xml:space="preserve"> </w:t>
-      </w:r>
-      <w:r>
-        <w:rPr>
-          <w:rFonts w:ascii="Helvetica" w:hAnsi="Helvetica" w:cs="Helvetica"/>
-          <w:color w:val="162D37"/>
-          <w:sz w:val="36"/>
-          <w:szCs w:val="36"/>
-          <w:lang w:val="ru-RU"/>
-        </w:rPr>
-        <w:t>там</w:t>
-      </w:r>
-      <w:r>
-        <w:rPr>
-          <w:rFonts w:ascii="Helvetica" w:hAnsi="Helvetica" w:cs="Helvetica"/>
-          <w:color w:val="162D37"/>
-          <w:sz w:val="36"/>
-          <w:szCs w:val="36"/>
-          <w:lang w:val="ru-RU"/>
-        </w:rPr>
-        <w:t xml:space="preserve"> </w:t>
-      </w:r>
-      <w:r>
-        <w:rPr>
-          <w:rFonts w:ascii="Helvetica" w:hAnsi="Helvetica" w:cs="Helvetica"/>
-          <w:color w:val="162D37"/>
-          <w:sz w:val="36"/>
-          <w:szCs w:val="36"/>
-          <w:lang w:val="ru-RU"/>
-        </w:rPr>
-        <w:t>еще</w:t>
-      </w:r>
-      <w:r>
-        <w:rPr>
-          <w:rFonts w:ascii="Helvetica" w:hAnsi="Helvetica" w:cs="Helvetica"/>
-          <w:color w:val="162D37"/>
-          <w:sz w:val="36"/>
-          <w:szCs w:val="36"/>
-          <w:lang w:val="ru-RU"/>
-        </w:rPr>
-        <w:t xml:space="preserve"> </w:t>
-      </w:r>
-      <w:r>
-        <w:rPr>
-          <w:rFonts w:ascii="Helvetica" w:hAnsi="Helvetica" w:cs="Helvetica"/>
-          <w:color w:val="162D37"/>
-          <w:sz w:val="36"/>
-          <w:szCs w:val="36"/>
-          <w:lang w:val="ru-RU"/>
-        </w:rPr>
-        <w:t>несколько</w:t>
-      </w:r>
-      <w:r>
-        <w:rPr>
-          <w:rFonts w:ascii="Helvetica" w:hAnsi="Helvetica" w:cs="Helvetica"/>
-          <w:color w:val="162D37"/>
-          <w:sz w:val="36"/>
-          <w:szCs w:val="36"/>
-          <w:lang w:val="ru-RU"/>
-        </w:rPr>
-        <w:t xml:space="preserve"> </w:t>
-      </w:r>
-      <w:r>
-        <w:rPr>
-          <w:rFonts w:ascii="Helvetica" w:hAnsi="Helvetica" w:cs="Helvetica"/>
-          <w:color w:val="162D37"/>
-          <w:sz w:val="36"/>
-          <w:szCs w:val="36"/>
-          <w:lang w:val="ru-RU"/>
-        </w:rPr>
-        <w:t>человек</w:t>
-      </w:r>
-      <w:r>
-        <w:rPr>
-          <w:rFonts w:ascii="Helvetica" w:hAnsi="Helvetica" w:cs="Helvetica"/>
-          <w:color w:val="162D37"/>
-          <w:sz w:val="36"/>
-          <w:szCs w:val="36"/>
-          <w:lang w:val="ru-RU"/>
-        </w:rPr>
-        <w:t xml:space="preserve">, </w:t>
-      </w:r>
-      <w:r>
-        <w:rPr>
-          <w:rFonts w:ascii="Helvetica" w:hAnsi="Helvetica" w:cs="Helvetica"/>
-          <w:color w:val="162D37"/>
-          <w:sz w:val="36"/>
-          <w:szCs w:val="36"/>
-          <w:lang w:val="ru-RU"/>
-        </w:rPr>
-        <w:t>которые имели</w:t>
-      </w:r>
-      <w:r>
-        <w:rPr>
-          <w:rFonts w:ascii="Helvetica" w:hAnsi="Helvetica" w:cs="Helvetica"/>
-          <w:color w:val="162D37"/>
-          <w:sz w:val="36"/>
-          <w:szCs w:val="36"/>
-          <w:lang w:val="ru-RU"/>
-        </w:rPr>
-        <w:t xml:space="preserve"> схожие посудо-неврозы, </w:t>
-      </w:r>
-      <w:r>
-        <w:rPr>
-          <w:rFonts w:ascii="Helvetica" w:hAnsi="Helvetica" w:cs="Helvetica"/>
-          <w:color w:val="162D37"/>
-          <w:sz w:val="36"/>
-          <w:szCs w:val="36"/>
-          <w:lang w:val="ru-RU"/>
-        </w:rPr>
-        <w:t>которые содействовали мне в преодолении моего обсессивно-компульсивного поведения относительно мытья посуды. Но эта история не о моей потребности в профессиональной терапевтической помощи.</w:t>
-      </w:r>
-      <w:bookmarkStart w:id="0" w:name="_GoBack"/>
-      <w:bookmarkEnd w:id="0"/>
-    </w:p>
-    <w:p>
-      <w:pPr>
-        <w:widowControl w:val="0"/>
-        <w:autoSpaceDE w:val="0"/>
-        <w:autoSpaceDN w:val="0"/>
-        <w:adjustRightInd w:val="0"/>
-        <w:rPr>
-          <w:rFonts w:ascii="Helvetica" w:hAnsi="Helvetica" w:cs="Helvetica"/>
-          <w:color w:val="162D37"/>
-          <w:sz w:val="36"/>
-          <w:szCs w:val="36"/>
-        </w:rPr>
-      </w:pPr>
-      <w:r>
-        <w:rPr>
-          <w:rFonts w:ascii="Helvetica" w:hAnsi="Helvetica" w:cs="Helvetica"/>
-          <w:color w:val="162D37"/>
-          <w:sz w:val="36"/>
-          <w:szCs w:val="36"/>
-        </w:rPr>
-        <w:t xml:space="preserve">Each night after dinner, I have a stack of dishes on my sink that need to be cleaned. This process is much like what you see in the handling of streaming data. I use a </w:t>
-      </w:r>
-      <w:r>
-        <w:rPr>
-          <w:rFonts w:ascii="Helvetica" w:hAnsi="Helvetica" w:cs="Helvetica"/>
-          <w:b/>
-          <w:bCs/>
-          <w:color w:val="162D37"/>
-          <w:sz w:val="36"/>
-          <w:szCs w:val="36"/>
-        </w:rPr>
-        <w:t>pipelined</w:t>
-      </w:r>
-      <w:r>
-        <w:rPr>
-          <w:rFonts w:ascii="Helvetica" w:hAnsi="Helvetica" w:cs="Helvetica"/>
-          <w:color w:val="162D37"/>
-          <w:sz w:val="36"/>
-          <w:szCs w:val="36"/>
-        </w:rPr>
-        <w:t xml:space="preserve"> process of </w:t>
-      </w:r>
-      <w:r>
-        <w:rPr>
-          <w:rFonts w:ascii="Helvetica" w:hAnsi="Helvetica" w:cs="Helvetica"/>
-          <w:b/>
-          <w:bCs/>
-          <w:color w:val="162D37"/>
-          <w:sz w:val="36"/>
-          <w:szCs w:val="36"/>
-        </w:rPr>
-        <w:t>transformations</w:t>
-      </w:r>
-      <w:r>
-        <w:rPr>
-          <w:rFonts w:ascii="Helvetica" w:hAnsi="Helvetica" w:cs="Helvetica"/>
-          <w:color w:val="162D37"/>
-          <w:sz w:val="36"/>
-          <w:szCs w:val="36"/>
-        </w:rPr>
-        <w:t xml:space="preserve">: rinsing the crud off of each dish, scrubbing it in soapy water, rinsing it again to remove the soap and putting the dish into the dishwasher. This process is purely </w:t>
-      </w:r>
-      <w:r>
-        <w:rPr>
-          <w:rFonts w:ascii="Helvetica" w:hAnsi="Helvetica" w:cs="Helvetica"/>
-          <w:b/>
-          <w:bCs/>
-          <w:color w:val="162D37"/>
-          <w:sz w:val="36"/>
-          <w:szCs w:val="36"/>
-        </w:rPr>
-        <w:t>synchronous</w:t>
-      </w:r>
-      <w:r>
-        <w:rPr>
-          <w:rFonts w:ascii="Helvetica" w:hAnsi="Helvetica" w:cs="Helvetica"/>
-          <w:color w:val="162D37"/>
-          <w:sz w:val="36"/>
-          <w:szCs w:val="36"/>
-        </w:rPr>
-        <w:t xml:space="preserve"> (all being handled by one processor/person) and </w:t>
-      </w:r>
-      <w:r>
-        <w:rPr>
-          <w:rFonts w:ascii="Helvetica" w:hAnsi="Helvetica" w:cs="Helvetica"/>
-          <w:b/>
-          <w:bCs/>
-          <w:color w:val="162D37"/>
-          <w:sz w:val="36"/>
-          <w:szCs w:val="36"/>
-        </w:rPr>
-        <w:t>sequential</w:t>
-      </w:r>
-      <w:r>
-        <w:rPr>
-          <w:rFonts w:ascii="Helvetica" w:hAnsi="Helvetica" w:cs="Helvetica"/>
-          <w:color w:val="162D37"/>
-          <w:sz w:val="36"/>
-          <w:szCs w:val="36"/>
-        </w:rPr>
-        <w:t xml:space="preserve"> (cannot be reordered), as I can only do one task at a time. I could send each dish into the work pipeline individually, or I could loosen my sequential guarantees and try to </w:t>
-      </w:r>
-      <w:r>
-        <w:rPr>
-          <w:rFonts w:ascii="Helvetica" w:hAnsi="Helvetica" w:cs="Helvetica"/>
-          <w:b/>
-          <w:bCs/>
-          <w:color w:val="162D37"/>
-          <w:sz w:val="36"/>
-          <w:szCs w:val="36"/>
-        </w:rPr>
-        <w:t>batch</w:t>
-      </w:r>
-      <w:r>
-        <w:rPr>
-          <w:rFonts w:ascii="Helvetica" w:hAnsi="Helvetica" w:cs="Helvetica"/>
-          <w:color w:val="162D37"/>
-          <w:sz w:val="36"/>
-          <w:szCs w:val="36"/>
-        </w:rPr>
-        <w:t xml:space="preserve"> the dishes through each transformation in the pipeline by rinsing all of the dishes first, scrubbing all of the dishes next, rinsing all of them again and then placing them all into the dishwasher as a group. In doing so, I may have increased my performance marginally by </w:t>
-      </w:r>
-      <w:r>
-        <w:rPr>
-          <w:rFonts w:ascii="Helvetica" w:hAnsi="Helvetica" w:cs="Helvetica"/>
-          <w:b/>
-          <w:bCs/>
-          <w:color w:val="162D37"/>
-          <w:sz w:val="36"/>
-          <w:szCs w:val="36"/>
-        </w:rPr>
-        <w:t>increasing the locality of the data</w:t>
-      </w:r>
-      <w:r>
-        <w:rPr>
-          <w:rFonts w:ascii="Helvetica" w:hAnsi="Helvetica" w:cs="Helvetica"/>
-          <w:color w:val="162D37"/>
-          <w:sz w:val="36"/>
-          <w:szCs w:val="36"/>
-        </w:rPr>
-        <w:t xml:space="preserve"> (each dish) </w:t>
-      </w:r>
-      <w:r>
-        <w:rPr>
-          <w:rFonts w:ascii="Helvetica" w:hAnsi="Helvetica" w:cs="Helvetica"/>
-          <w:b/>
-          <w:bCs/>
-          <w:color w:val="162D37"/>
-          <w:sz w:val="36"/>
-          <w:szCs w:val="36"/>
-        </w:rPr>
-        <w:t>to the place of execution</w:t>
-      </w:r>
-      <w:r>
-        <w:rPr>
-          <w:rFonts w:ascii="Helvetica" w:hAnsi="Helvetica" w:cs="Helvetica"/>
-          <w:color w:val="162D37"/>
-          <w:sz w:val="36"/>
-          <w:szCs w:val="36"/>
-        </w:rPr>
-        <w:t xml:space="preserve"> (the faucet, the scrubbing sponge, the dishwasher, etc), but my performance is bound by the fact that I’m still only a single processor doing all of the work.</w:t>
+        <w:t xml:space="preserve">производительность ограничена тем фактом, что я </w:t>
+      </w:r>
+      <w:r>
+        <w:rPr>
+          <w:rFonts w:ascii="Helvetica" w:hAnsi="Helvetica" w:cs="Helvetica"/>
+          <w:color w:val="162D37"/>
+          <w:sz w:val="36"/>
+          <w:szCs w:val="36"/>
+        </w:rPr>
+        <w:t>всего лишь единственный, кто выполняет всю работу.</w:t>
+      </w:r>
+      <w:r>
+        <w:rPr>
+          <w:rFonts w:ascii="Helvetica" w:hAnsi="Helvetica" w:cs="Helvetica"/>
+          <w:color w:val="162D37"/>
+          <w:sz w:val="36"/>
+          <w:szCs w:val="36"/>
+        </w:rPr>
+        <w:t xml:space="preserve"> </w:t>
       </w:r>
     </w:p>
     <w:p>
@@ -2879,9 +2847,8 @@
           <w:color w:val="FD7F19"/>
           <w:sz w:val="36"/>
           <w:szCs w:val="36"/>
-          <w:lang w:val="en-US"/>
-        </w:rPr>
-        <w:lastRenderedPageBreak/>
+          <w:lang w:eastAsia="en-GB"/>
+        </w:rPr>
         <w:drawing>
           <wp:inline distT="0" distB="0" distL="0" distR="0" wp14:anchorId="5385676E" wp14:editId="3FDDBA0F">
             <wp:extent cx="5522093" cy="1638318"/>
@@ -2954,7 +2921,7 @@
           <w:color w:val="FD7F19"/>
           <w:sz w:val="36"/>
           <w:szCs w:val="36"/>
-          <w:lang w:val="en-US"/>
+          <w:lang w:eastAsia="en-GB"/>
         </w:rPr>
         <w:drawing>
           <wp:inline distT="0" distB="0" distL="0" distR="0" wp14:anchorId="383795C9" wp14:editId="477A0CAC">
@@ -3014,47 +2981,34 @@
           <w:sz w:val="36"/>
           <w:szCs w:val="36"/>
         </w:rPr>
-        <w:t xml:space="preserve">Imagine I have a good friend who also loves dishwashing. Knowing how much he or she also enjoys washing dishes, I invite that person over to my house to help out one evening. I’ve now created a </w:t>
-      </w:r>
-      <w:r>
-        <w:rPr>
-          <w:rFonts w:ascii="Helvetica" w:hAnsi="Helvetica" w:cs="Helvetica"/>
-          <w:b/>
-          <w:bCs/>
-          <w:color w:val="162D37"/>
-          <w:sz w:val="36"/>
-          <w:szCs w:val="36"/>
-        </w:rPr>
-        <w:t>thread pool</w:t>
-      </w:r>
-      <w:r>
-        <w:rPr>
-          <w:rFonts w:ascii="Helvetica" w:hAnsi="Helvetica" w:cs="Helvetica"/>
-          <w:color w:val="162D37"/>
-          <w:sz w:val="36"/>
-          <w:szCs w:val="36"/>
-        </w:rPr>
-        <w:t xml:space="preserve"> - multiple threads of execution which may or may not contribute to the work I’d like to accomplish. When that person arrives, I show them the stack of dishes and ask them if they would start washing them. This friend of mine goes to the sink and starts working dishes through the pipelined process. I have now </w:t>
-      </w:r>
-      <w:r>
-        <w:rPr>
-          <w:rFonts w:ascii="Helvetica" w:hAnsi="Helvetica" w:cs="Helvetica"/>
-          <w:b/>
-          <w:bCs/>
-          <w:color w:val="162D37"/>
-          <w:sz w:val="36"/>
-          <w:szCs w:val="36"/>
-        </w:rPr>
-        <w:t>spawned asynchronous work</w:t>
-      </w:r>
-      <w:r>
-        <w:rPr>
-          <w:rFonts w:ascii="Helvetica" w:hAnsi="Helvetica" w:cs="Helvetica"/>
-          <w:color w:val="162D37"/>
-          <w:sz w:val="36"/>
-          <w:szCs w:val="36"/>
-        </w:rPr>
-        <w:t xml:space="preserve">, just as if I had used a Java </w:t>
+        <w:t xml:space="preserve">Представьте, что у меня есть хороший друг, который тоже любит заниматься мытьем посуды. Зная, как сильно он или она либит мыть посуду, я приглашаю этого человека ко мне домой, чтобы тот помог вечером. Теперь я создал пул потоков – несколько потоков выполнения, которые могут или не могут внести свой вклад в работу, которую я хочу сделать. Когда этот  человек приезжает, я показываю ему стопку тарелок и прошу </w:t>
+      </w:r>
+      <w:r>
+        <w:rPr>
+          <w:rFonts w:ascii="Helvetica" w:hAnsi="Helvetica" w:cs="Helvetica"/>
+          <w:color w:val="162D37"/>
+          <w:sz w:val="36"/>
+          <w:szCs w:val="36"/>
+        </w:rPr>
+        <w:t>его, не смог бы он заняться мытьем посуды. Мой друг идет к раковине и начинает прогонять посуду через конвейер операций.</w:t>
+      </w:r>
+      <w:r>
+        <w:rPr>
+          <w:rFonts w:ascii="Helvetica" w:hAnsi="Helvetica" w:cs="Helvetica"/>
+          <w:color w:val="162D37"/>
+          <w:sz w:val="36"/>
+          <w:szCs w:val="36"/>
+        </w:rPr>
+        <w:t xml:space="preserve"> </w:t>
+      </w:r>
+      <w:r>
+        <w:rPr>
+          <w:rFonts w:ascii="Helvetica" w:hAnsi="Helvetica" w:cs="Helvetica"/>
+          <w:color w:val="162D37"/>
+          <w:sz w:val="36"/>
+          <w:szCs w:val="36"/>
+        </w:rPr>
+        <w:t xml:space="preserve">Сейчас я  породил асинхронную работу, так же, как если бы я использовал </w:t>
       </w:r>
       <w:hyperlink r:id="rId11" w:history="1">
         <w:r>
@@ -3070,11 +3024,11 @@
       <w:r>
         <w:rPr>
           <w:rFonts w:ascii="Helvetica" w:hAnsi="Helvetica" w:cs="Helvetica"/>
-          <w:color w:val="162D37"/>
-          <w:sz w:val="36"/>
-          <w:szCs w:val="36"/>
-        </w:rPr>
-        <w:t xml:space="preserve"> or </w:t>
+          <w:color w:val="FD7F19"/>
+          <w:sz w:val="36"/>
+          <w:szCs w:val="36"/>
+        </w:rPr>
+        <w:t xml:space="preserve"> или </w:t>
       </w:r>
       <w:hyperlink r:id="rId12" w:history="1">
         <w:r>
@@ -3094,69 +3048,73 @@
           <w:sz w:val="36"/>
           <w:szCs w:val="36"/>
         </w:rPr>
-        <w:t xml:space="preserve"> on a thread pool. If I stand behind them and wait for them to finish and do not do anything else, I am a </w:t>
-      </w:r>
-      <w:r>
-        <w:rPr>
-          <w:rFonts w:ascii="Helvetica" w:hAnsi="Helvetica" w:cs="Helvetica"/>
-          <w:b/>
-          <w:bCs/>
-          <w:color w:val="162D37"/>
-          <w:sz w:val="36"/>
-          <w:szCs w:val="36"/>
-        </w:rPr>
-        <w:t>blocked thread</w:t>
-      </w:r>
-      <w:r>
-        <w:rPr>
-          <w:rFonts w:ascii="Helvetica" w:hAnsi="Helvetica" w:cs="Helvetica"/>
-          <w:color w:val="162D37"/>
-          <w:sz w:val="36"/>
-          <w:szCs w:val="36"/>
-        </w:rPr>
-        <w:t xml:space="preserve">. I have spawned the work to be done and delegated it to some thread of execution who will perform the work at an arbitrary time, but I am not doing anything until that other task is completed, much like a </w:t>
-      </w:r>
-      <w:hyperlink r:id="rId13" w:history="1">
-        <w:r>
-          <w:rPr>
-            <w:rFonts w:ascii="Helvetica" w:hAnsi="Helvetica" w:cs="Helvetica"/>
-            <w:color w:val="FD7F19"/>
-            <w:sz w:val="36"/>
-            <w:szCs w:val="36"/>
-          </w:rPr>
-          <w:t>Java Future</w:t>
-        </w:r>
-      </w:hyperlink>
-      <w:r>
-        <w:rPr>
-          <w:rFonts w:ascii="Helvetica" w:hAnsi="Helvetica" w:cs="Helvetica"/>
-          <w:color w:val="162D37"/>
-          <w:sz w:val="36"/>
-          <w:szCs w:val="36"/>
-        </w:rPr>
-        <w:t xml:space="preserve"> instance. Instead of standing around, I could go have a lemonade, and now I am </w:t>
-      </w:r>
-      <w:r>
-        <w:rPr>
-          <w:rFonts w:ascii="Helvetica" w:hAnsi="Helvetica" w:cs="Helvetica"/>
-          <w:b/>
-          <w:bCs/>
-          <w:color w:val="162D37"/>
-          <w:sz w:val="36"/>
-          <w:szCs w:val="36"/>
-        </w:rPr>
-        <w:t>non-blocking</w:t>
-      </w:r>
-      <w:r>
-        <w:rPr>
-          <w:rFonts w:ascii="Helvetica" w:hAnsi="Helvetica" w:cs="Helvetica"/>
-          <w:color w:val="162D37"/>
-          <w:sz w:val="36"/>
-          <w:szCs w:val="36"/>
-        </w:rPr>
-        <w:t xml:space="preserve"> (like a </w:t>
-      </w:r>
-      <w:hyperlink r:id="rId14" w:anchor="scala.concurrent.Future" w:history="1">
+        <w:t xml:space="preserve"> </w:t>
+      </w:r>
+      <w:r>
+        <w:rPr>
+          <w:rFonts w:ascii="Helvetica" w:hAnsi="Helvetica" w:cs="Helvetica"/>
+          <w:color w:val="162D37"/>
+          <w:sz w:val="36"/>
+          <w:szCs w:val="36"/>
+        </w:rPr>
+        <w:t xml:space="preserve">из </w:t>
+      </w:r>
+      <w:r>
+        <w:rPr>
+          <w:rFonts w:ascii="Helvetica" w:hAnsi="Helvetica" w:cs="Helvetica"/>
+          <w:color w:val="162D37"/>
+          <w:sz w:val="36"/>
+          <w:szCs w:val="36"/>
+        </w:rPr>
+        <w:t xml:space="preserve">Java </w:t>
+      </w:r>
+      <w:r>
+        <w:rPr>
+          <w:rFonts w:ascii="Helvetica" w:hAnsi="Helvetica" w:cs="Helvetica"/>
+          <w:color w:val="162D37"/>
+          <w:sz w:val="36"/>
+          <w:szCs w:val="36"/>
+        </w:rPr>
+        <w:t xml:space="preserve">на пуле потоков. </w:t>
+      </w:r>
+      <w:r>
+        <w:rPr>
+          <w:rFonts w:ascii="Helvetica" w:hAnsi="Helvetica" w:cs="Helvetica"/>
+          <w:color w:val="162D37"/>
+          <w:sz w:val="36"/>
+          <w:szCs w:val="36"/>
+        </w:rPr>
+        <w:t xml:space="preserve">Если я  стою сзади него и жду, пока он заончит, и ничего не делаю, то я заблокированный поток. Я породил работу, которую предстоит завершить, и делегирова ее некоторому потоку выполнения, который выполнит работу в случайный момент времени, а я в свою очередь ничего не делаю, пока другая задача не завершится – как экземпляр </w:t>
+      </w:r>
+      <w:r>
+        <w:rPr>
+          <w:rFonts w:ascii="Helvetica" w:hAnsi="Helvetica" w:cs="Helvetica"/>
+          <w:color w:val="162D37"/>
+          <w:sz w:val="36"/>
+          <w:szCs w:val="36"/>
+        </w:rPr>
+        <w:lastRenderedPageBreak/>
+        <w:t>Java Future</w:t>
+      </w:r>
+      <w:r>
+        <w:rPr>
+          <w:rFonts w:ascii="Helvetica" w:hAnsi="Helvetica" w:cs="Helvetica"/>
+          <w:color w:val="162D37"/>
+          <w:sz w:val="36"/>
+          <w:szCs w:val="36"/>
+        </w:rPr>
+        <w:t>. Вместо того, чтобы стоять, я мог бы пойти выпить лимонад – теперь я неблокирующий (</w:t>
+      </w:r>
+      <w:r>
+        <w:rPr>
+          <w:rFonts w:ascii="Helvetica" w:hAnsi="Helvetica" w:cs="Helvetica"/>
+          <w:color w:val="162D37"/>
+          <w:sz w:val="36"/>
+          <w:szCs w:val="36"/>
+        </w:rPr>
+        <w:t xml:space="preserve">как </w:t>
+      </w:r>
+      <w:hyperlink r:id="rId13" w:anchor="scala.concurrent.Future" w:history="1">
         <w:r>
           <w:rPr>
             <w:rFonts w:ascii="Helvetica" w:hAnsi="Helvetica" w:cs="Helvetica"/>
@@ -3174,9 +3132,27 @@
           <w:sz w:val="36"/>
           <w:szCs w:val="36"/>
         </w:rPr>
-        <w:t xml:space="preserve"> or Java 8 </w:t>
-      </w:r>
-      <w:hyperlink r:id="rId15" w:history="1">
+        <w:t xml:space="preserve"> </w:t>
+      </w:r>
+      <w:r>
+        <w:rPr>
+          <w:rFonts w:ascii="Helvetica" w:hAnsi="Helvetica" w:cs="Helvetica"/>
+          <w:color w:val="162D37"/>
+          <w:sz w:val="36"/>
+          <w:szCs w:val="36"/>
+        </w:rPr>
+        <w:t>или</w:t>
+      </w:r>
+      <w:r>
+        <w:rPr>
+          <w:rFonts w:ascii="Helvetica" w:hAnsi="Helvetica" w:cs="Helvetica"/>
+          <w:color w:val="162D37"/>
+          <w:sz w:val="36"/>
+          <w:szCs w:val="36"/>
+        </w:rPr>
+        <w:t xml:space="preserve"> Java 8 </w:t>
+      </w:r>
+      <w:hyperlink r:id="rId14" w:history="1">
         <w:r>
           <w:rPr>
             <w:rFonts w:ascii="Helvetica" w:hAnsi="Helvetica" w:cs="Helvetica"/>
@@ -3194,37 +3170,52 @@
           <w:sz w:val="36"/>
           <w:szCs w:val="36"/>
         </w:rPr>
-        <w:t xml:space="preserve">) but also </w:t>
-      </w:r>
-      <w:r>
-        <w:rPr>
-          <w:rFonts w:ascii="Helvetica" w:hAnsi="Helvetica" w:cs="Helvetica"/>
-          <w:b/>
-          <w:bCs/>
-          <w:color w:val="162D37"/>
-          <w:sz w:val="36"/>
-          <w:szCs w:val="36"/>
-        </w:rPr>
-        <w:t xml:space="preserve">not productive </w:t>
-      </w:r>
-      <w:r>
-        <w:rPr>
-          <w:rFonts w:ascii="Helvetica" w:hAnsi="Helvetica" w:cs="Helvetica"/>
-          <w:color w:val="162D37"/>
-          <w:sz w:val="36"/>
-          <w:szCs w:val="36"/>
-        </w:rPr>
-        <w:t xml:space="preserve">to the task at hand. And my friend is likely becoming quite irritated with me. Moreover, unless they are a considerably more efficient washer of dishes than I am (a faster processor, </w:t>
-      </w:r>
-      <w:r>
-        <w:rPr>
-          <w:rFonts w:ascii="Helvetica" w:hAnsi="Helvetica" w:cs="Helvetica"/>
-          <w:color w:val="162D37"/>
-          <w:sz w:val="36"/>
-          <w:szCs w:val="36"/>
-        </w:rPr>
-        <w:lastRenderedPageBreak/>
-        <w:t>for example), the work is not getting done much faster.</w:t>
+        <w:t>)</w:t>
+      </w:r>
+      <w:r>
+        <w:rPr>
+          <w:rFonts w:ascii="Helvetica" w:hAnsi="Helvetica" w:cs="Helvetica"/>
+          <w:color w:val="162D37"/>
+          <w:sz w:val="36"/>
+          <w:szCs w:val="36"/>
+        </w:rPr>
+        <w:t>, но не приносящий пользу. И мой друг, вероятно, становится весьма раздражен мною</w:t>
+      </w:r>
+      <w:r>
+        <w:rPr>
+          <w:rFonts w:ascii="Helvetica" w:hAnsi="Helvetica" w:cs="Helvetica"/>
+          <w:color w:val="162D37"/>
+          <w:sz w:val="36"/>
+          <w:szCs w:val="36"/>
+        </w:rPr>
+        <w:t xml:space="preserve">. </w:t>
+      </w:r>
+      <w:r>
+        <w:rPr>
+          <w:rFonts w:ascii="Helvetica" w:hAnsi="Helvetica" w:cs="Helvetica"/>
+          <w:color w:val="162D37"/>
+          <w:sz w:val="36"/>
+          <w:szCs w:val="36"/>
+        </w:rPr>
+        <w:t>К тому же</w:t>
+      </w:r>
+      <w:r>
+        <w:rPr>
+          <w:rFonts w:ascii="Helvetica" w:hAnsi="Helvetica" w:cs="Helvetica"/>
+          <w:color w:val="162D37"/>
+          <w:sz w:val="36"/>
+          <w:szCs w:val="36"/>
+        </w:rPr>
+        <w:t xml:space="preserve">, </w:t>
+      </w:r>
+      <w:r>
+        <w:rPr>
+          <w:rFonts w:ascii="Helvetica" w:hAnsi="Helvetica" w:cs="Helvetica"/>
+          <w:color w:val="162D37"/>
+          <w:sz w:val="36"/>
+          <w:szCs w:val="36"/>
+        </w:rPr>
+        <w:t>если они не отмывают посуду быстрее меня (более быстрый процессор, например), работа не будет закончена быстрее.</w:t>
       </w:r>
     </w:p>
     <w:p>
@@ -3247,14 +3238,14 @@
           <w:color w:val="FD7F19"/>
           <w:sz w:val="36"/>
           <w:szCs w:val="36"/>
-          <w:lang w:val="en-US"/>
+          <w:lang w:eastAsia="en-GB"/>
         </w:rPr>
         <w:drawing>
           <wp:inline distT="0" distB="0" distL="0" distR="0" wp14:anchorId="3044F55B" wp14:editId="608579DA">
             <wp:extent cx="5699542" cy="1528269"/>
             <wp:effectExtent l="0" t="0" r="0" b="0"/>
             <wp:docPr id="19" name="Picture 19">
-              <a:hlinkClick xmlns:a="http://schemas.openxmlformats.org/drawingml/2006/main" r:id="rId16"/>
+              <a:hlinkClick xmlns:a="http://schemas.openxmlformats.org/drawingml/2006/main" r:id="rId15"/>
             </wp:docPr>
             <wp:cNvGraphicFramePr>
               <a:graphicFrameLocks xmlns:a="http://schemas.openxmlformats.org/drawingml/2006/main" noChangeAspect="1"/>
@@ -3269,7 +3260,7 @@
                     </pic:cNvPicPr>
                   </pic:nvPicPr>
                   <pic:blipFill>
-                    <a:blip r:embed="rId17">
+                    <a:blip r:embed="rId16">
                       <a:extLst>
                         <a:ext uri="{28A0092B-C50C-407E-A947-70E740481C1C}">
                           <a14:useLocalDpi xmlns:a14="http://schemas.microsoft.com/office/drawing/2010/main" val="0"/>
@@ -3307,14 +3298,14 @@
           <w:color w:val="FD7F19"/>
           <w:sz w:val="36"/>
           <w:szCs w:val="36"/>
-          <w:lang w:val="en-US"/>
+          <w:lang w:eastAsia="en-GB"/>
         </w:rPr>
         <w:drawing>
           <wp:inline distT="0" distB="0" distL="0" distR="0" wp14:anchorId="7BA07935" wp14:editId="5656DE5D">
             <wp:extent cx="5699199" cy="1528177"/>
             <wp:effectExtent l="0" t="0" r="0" b="0"/>
             <wp:docPr id="18" name="Picture 18">
-              <a:hlinkClick xmlns:a="http://schemas.openxmlformats.org/drawingml/2006/main" r:id="rId18"/>
+              <a:hlinkClick xmlns:a="http://schemas.openxmlformats.org/drawingml/2006/main" r:id="rId17"/>
             </wp:docPr>
             <wp:cNvGraphicFramePr>
               <a:graphicFrameLocks xmlns:a="http://schemas.openxmlformats.org/drawingml/2006/main" noChangeAspect="1"/>
@@ -3329,7 +3320,7 @@
                     </pic:cNvPicPr>
                   </pic:nvPicPr>
                   <pic:blipFill>
-                    <a:blip r:embed="rId19">
+                    <a:blip r:embed="rId18">
                       <a:extLst>
                         <a:ext uri="{28A0092B-C50C-407E-A947-70E740481C1C}">
                           <a14:useLocalDpi xmlns:a14="http://schemas.microsoft.com/office/drawing/2010/main" val="0"/>
@@ -3367,148 +3358,143 @@
           <w:sz w:val="36"/>
           <w:szCs w:val="36"/>
         </w:rPr>
-        <w:t xml:space="preserve">What I really want is for both of us to be contributing towards getting this work done more efficiently and faster. At this point, I join my friend in performing the work. My friend is responsible for grabbing a dish from the stack, rinsing it and scrubbing it. I take the dish from them at that point, rinse it again and put it into the dishwasher. I am now </w:t>
-      </w:r>
-      <w:r>
-        <w:rPr>
-          <w:rFonts w:ascii="Helvetica" w:hAnsi="Helvetica" w:cs="Helvetica"/>
-          <w:b/>
-          <w:bCs/>
-          <w:color w:val="162D37"/>
-          <w:sz w:val="36"/>
-          <w:szCs w:val="36"/>
-        </w:rPr>
-        <w:t>non-blocking and productive</w:t>
-      </w:r>
-      <w:r>
-        <w:rPr>
-          <w:rFonts w:ascii="Helvetica" w:hAnsi="Helvetica" w:cs="Helvetica"/>
-          <w:color w:val="162D37"/>
-          <w:sz w:val="36"/>
-          <w:szCs w:val="36"/>
-        </w:rPr>
-        <w:t xml:space="preserve"> to the task, but by staging the work this way, we have shared resources that affect our ability to do our work optimally. As the thread of execution responsible for handling work delegated by my friend, I have to wait for each dish, which could take an indeterminate amount of time to be scrubbed depending on how dirty it is (the essence of </w:t>
-      </w:r>
-      <w:r>
-        <w:rPr>
-          <w:rFonts w:ascii="Helvetica" w:hAnsi="Helvetica" w:cs="Helvetica"/>
-          <w:b/>
-          <w:bCs/>
-          <w:color w:val="162D37"/>
-          <w:sz w:val="36"/>
-          <w:szCs w:val="36"/>
-        </w:rPr>
-        <w:t>CPU-intensive work</w:t>
-      </w:r>
-      <w:r>
-        <w:rPr>
-          <w:rFonts w:ascii="Helvetica" w:hAnsi="Helvetica" w:cs="Helvetica"/>
-          <w:color w:val="162D37"/>
-          <w:sz w:val="36"/>
-          <w:szCs w:val="36"/>
-        </w:rPr>
-        <w:t xml:space="preserve">). Worse, we both have to use the faucet to rinse dishes, so we have a </w:t>
-      </w:r>
-      <w:r>
-        <w:rPr>
-          <w:rFonts w:ascii="Helvetica" w:hAnsi="Helvetica" w:cs="Helvetica"/>
-          <w:b/>
-          <w:bCs/>
-          <w:color w:val="162D37"/>
-          <w:sz w:val="36"/>
-          <w:szCs w:val="36"/>
-        </w:rPr>
-        <w:t>mutually exclusive</w:t>
-      </w:r>
-      <w:r>
-        <w:rPr>
-          <w:rFonts w:ascii="Helvetica" w:hAnsi="Helvetica" w:cs="Helvetica"/>
-          <w:color w:val="162D37"/>
-          <w:sz w:val="36"/>
-          <w:szCs w:val="36"/>
-        </w:rPr>
-        <w:t xml:space="preserve"> operation over state (the faucet) that must be arbitrated via communication, much like the arbitration of contended, mutually exclusive (</w:t>
-      </w:r>
-      <w:r>
-        <w:rPr>
-          <w:rFonts w:ascii="Helvetica" w:hAnsi="Helvetica" w:cs="Helvetica"/>
-          <w:b/>
-          <w:bCs/>
-          <w:color w:val="162D37"/>
-          <w:sz w:val="36"/>
-          <w:szCs w:val="36"/>
-        </w:rPr>
-        <w:t>mutex</w:t>
-      </w:r>
-      <w:r>
-        <w:rPr>
-          <w:rFonts w:ascii="Helvetica" w:hAnsi="Helvetica" w:cs="Helvetica"/>
-          <w:color w:val="162D37"/>
-          <w:sz w:val="36"/>
-          <w:szCs w:val="36"/>
-        </w:rPr>
-        <w:t xml:space="preserve">) locks by the kernel of a computer. This is the essence of </w:t>
-      </w:r>
-      <w:r>
-        <w:rPr>
-          <w:rFonts w:ascii="Helvetica" w:hAnsi="Helvetica" w:cs="Helvetica"/>
-          <w:b/>
-          <w:bCs/>
-          <w:color w:val="162D37"/>
-          <w:sz w:val="36"/>
-          <w:szCs w:val="36"/>
-        </w:rPr>
-        <w:t>concurrency</w:t>
-      </w:r>
-      <w:r>
-        <w:rPr>
-          <w:rFonts w:ascii="Helvetica" w:hAnsi="Helvetica" w:cs="Helvetica"/>
-          <w:color w:val="162D37"/>
-          <w:sz w:val="36"/>
-          <w:szCs w:val="36"/>
-        </w:rPr>
-        <w:t xml:space="preserve">, typically over shared mutable state. If the state (the faucet) is </w:t>
-      </w:r>
-      <w:r>
-        <w:rPr>
-          <w:rFonts w:ascii="Helvetica" w:hAnsi="Helvetica" w:cs="Helvetica"/>
-          <w:b/>
-          <w:bCs/>
-          <w:color w:val="162D37"/>
-          <w:sz w:val="36"/>
-          <w:szCs w:val="36"/>
-        </w:rPr>
-        <w:t>uncontended</w:t>
-      </w:r>
-      <w:r>
-        <w:rPr>
-          <w:rFonts w:ascii="Helvetica" w:hAnsi="Helvetica" w:cs="Helvetica"/>
-          <w:color w:val="162D37"/>
-          <w:sz w:val="36"/>
-          <w:szCs w:val="36"/>
-        </w:rPr>
-        <w:t xml:space="preserve"> (not being used by either of us at the time it is required), we can quickly progress through our tasks. But if there is </w:t>
-      </w:r>
-      <w:r>
-        <w:rPr>
-          <w:rFonts w:ascii="Helvetica" w:hAnsi="Helvetica" w:cs="Helvetica"/>
-          <w:b/>
-          <w:bCs/>
+        <w:t>Что я действительно хочу, так это закончить работу эффективнее и быстрее, используя нас двоих. На данный момент я присоединяюсь к моему другу в выполнении работы. Мой друг несет ответственность за захват посуды из стекла, полоскания его и вытирания. Потом я перехватываю тарелку у него, снова полощу и засовываю в посудомоечную машину.</w:t>
+      </w:r>
+      <w:r>
+        <w:rPr>
+          <w:rFonts w:ascii="Helvetica" w:hAnsi="Helvetica" w:cs="Helvetica"/>
+          <w:color w:val="162D37"/>
+          <w:sz w:val="36"/>
+          <w:szCs w:val="36"/>
+        </w:rPr>
+        <w:t xml:space="preserve"> </w:t>
+      </w:r>
+      <w:r>
+        <w:rPr>
+          <w:rFonts w:ascii="Helvetica" w:hAnsi="Helvetica" w:cs="Helvetica"/>
+          <w:color w:val="162D37"/>
+          <w:sz w:val="36"/>
+          <w:szCs w:val="36"/>
+        </w:rPr>
+        <w:t>Теперь я неблокирующий и продуктивно выполняю задачи, но постановка работы таким образом</w:t>
+      </w:r>
+      <w:r>
+        <w:rPr>
+          <w:rFonts w:ascii="Helvetica" w:hAnsi="Helvetica" w:cs="Helvetica"/>
+          <w:color w:val="162D37"/>
+          <w:sz w:val="36"/>
+          <w:szCs w:val="36"/>
+        </w:rPr>
+        <w:t xml:space="preserve">, когда у нас есть общие ресурсы, влияет на нашу способность делать работу в оптимально. Как поток исполнения, отвественный за обработку работы, делегированную моим другом, я должен ждать каждую тарелку, которая может оттираться неопределенное </w:t>
+      </w:r>
+      <w:r>
+        <w:rPr>
+          <w:rFonts w:ascii="Helvetica" w:hAnsi="Helvetica" w:cs="Helvetica"/>
           <w:color w:val="162D37"/>
           <w:sz w:val="36"/>
           <w:szCs w:val="36"/>
         </w:rPr>
         <w:lastRenderedPageBreak/>
-        <w:t>contention</w:t>
-      </w:r>
-      <w:r>
-        <w:rPr>
-          <w:rFonts w:ascii="Helvetica" w:hAnsi="Helvetica" w:cs="Helvetica"/>
-          <w:color w:val="162D37"/>
-          <w:sz w:val="36"/>
-          <w:szCs w:val="36"/>
-        </w:rPr>
-        <w:t xml:space="preserve"> (one of us is using the faucet when the other one needs it), we are stuck waiting until they other is done to progress.</w:t>
+        <w:t>количество времени в зависимости о того, как сильно она грязная (суть процессора интенсивной работы).</w:t>
+      </w:r>
+      <w:r>
+        <w:rPr>
+          <w:rFonts w:ascii="Helvetica" w:hAnsi="Helvetica" w:cs="Helvetica"/>
+          <w:color w:val="162D37"/>
+          <w:sz w:val="36"/>
+          <w:szCs w:val="36"/>
+        </w:rPr>
+        <w:t xml:space="preserve"> </w:t>
+      </w:r>
+      <w:r>
+        <w:rPr>
+          <w:rFonts w:ascii="Helvetica" w:hAnsi="Helvetica" w:cs="Helvetica"/>
+          <w:color w:val="162D37"/>
+          <w:sz w:val="36"/>
+          <w:szCs w:val="36"/>
+        </w:rPr>
+        <w:t xml:space="preserve">Хуже того, мы оба вынуждены использовать кран, чтобы ополоснуть посуду, поэтому мы </w:t>
+      </w:r>
+      <w:r>
+        <w:rPr>
+          <w:rFonts w:ascii="Helvetica" w:hAnsi="Helvetica" w:cs="Helvetica"/>
+          <w:color w:val="162D37"/>
+          <w:sz w:val="36"/>
+          <w:szCs w:val="36"/>
+        </w:rPr>
+        <w:t xml:space="preserve">имеем взаимно исключающую операцию над состоянием (кран), которая должна решаться засчет коммуникации, </w:t>
+      </w:r>
+      <w:r>
+        <w:rPr>
+          <w:rFonts w:ascii="Helvetica" w:hAnsi="Helvetica" w:cs="Helvetica"/>
+          <w:color w:val="162D37"/>
+          <w:sz w:val="36"/>
+          <w:szCs w:val="36"/>
+        </w:rPr>
+        <w:t>взаимоисключающих блокировок (мьютексов) ядром компьютера.</w:t>
+      </w:r>
+      <w:r>
+        <w:rPr>
+          <w:rFonts w:ascii="Helvetica" w:hAnsi="Helvetica" w:cs="Helvetica"/>
+          <w:color w:val="162D37"/>
+          <w:sz w:val="36"/>
+          <w:szCs w:val="36"/>
+        </w:rPr>
+        <w:t xml:space="preserve"> </w:t>
+      </w:r>
+      <w:r>
+        <w:rPr>
+          <w:rFonts w:ascii="Helvetica" w:hAnsi="Helvetica" w:cs="Helvetica"/>
+          <w:color w:val="162D37"/>
+          <w:sz w:val="36"/>
+          <w:szCs w:val="36"/>
+        </w:rPr>
+        <w:t xml:space="preserve">В этом заключается суть параллелизма, как правило, над общим изменяемым состоянием. Если состояние (кран) </w:t>
+      </w:r>
+      <w:r>
+        <w:rPr>
+          <w:rFonts w:ascii="Helvetica" w:hAnsi="Helvetica" w:cs="Helvetica"/>
+          <w:color w:val="162D37"/>
+          <w:sz w:val="36"/>
+          <w:szCs w:val="36"/>
+        </w:rPr>
+        <w:t xml:space="preserve">является неудовлетворенным </w:t>
+      </w:r>
+      <w:r>
+        <w:rPr>
+          <w:rFonts w:ascii="Helvetica" w:hAnsi="Helvetica" w:cs="Helvetica"/>
+          <w:color w:val="162D37"/>
+          <w:sz w:val="36"/>
+          <w:szCs w:val="36"/>
+        </w:rPr>
+        <w:t>(не используется ни одним из нас в то время</w:t>
+      </w:r>
+      <w:r>
+        <w:rPr>
+          <w:rFonts w:ascii="Helvetica" w:hAnsi="Helvetica" w:cs="Helvetica"/>
+          <w:color w:val="162D37"/>
+          <w:sz w:val="36"/>
+          <w:szCs w:val="36"/>
+        </w:rPr>
+        <w:t>, когда</w:t>
+      </w:r>
+      <w:r>
+        <w:rPr>
+          <w:rFonts w:ascii="Helvetica" w:hAnsi="Helvetica" w:cs="Helvetica"/>
+          <w:color w:val="162D37"/>
+          <w:sz w:val="36"/>
+          <w:szCs w:val="36"/>
+        </w:rPr>
+        <w:t xml:space="preserve"> это требуется)</w:t>
+      </w:r>
+      <w:r>
+        <w:rPr>
+          <w:rFonts w:ascii="Helvetica" w:hAnsi="Helvetica" w:cs="Helvetica"/>
+          <w:color w:val="162D37"/>
+          <w:sz w:val="36"/>
+          <w:szCs w:val="36"/>
+        </w:rPr>
+        <w:t>, мы можем быстро работать над нашими задачами. Но если есть спор (один из нас использует кран, когда второй нуждается в нем), мы останавливаемся ждать, пока другой пользуется, чтобы выполнять работу.</w:t>
       </w:r>
     </w:p>
     <w:p>
@@ -3531,14 +3517,14 @@
           <w:color w:val="FD7F19"/>
           <w:sz w:val="36"/>
           <w:szCs w:val="36"/>
-          <w:lang w:val="en-US"/>
+          <w:lang w:eastAsia="en-GB"/>
         </w:rPr>
         <w:drawing>
           <wp:inline distT="0" distB="0" distL="0" distR="0" wp14:anchorId="5D9D7637" wp14:editId="7CCD136A">
             <wp:extent cx="5750440" cy="1605708"/>
             <wp:effectExtent l="0" t="0" r="0" b="0"/>
             <wp:docPr id="17" name="Picture 17">
-              <a:hlinkClick xmlns:a="http://schemas.openxmlformats.org/drawingml/2006/main" r:id="rId20"/>
+              <a:hlinkClick xmlns:a="http://schemas.openxmlformats.org/drawingml/2006/main" r:id="rId19"/>
             </wp:docPr>
             <wp:cNvGraphicFramePr>
               <a:graphicFrameLocks xmlns:a="http://schemas.openxmlformats.org/drawingml/2006/main" noChangeAspect="1"/>
@@ -3553,7 +3539,7 @@
                     </pic:cNvPicPr>
                   </pic:nvPicPr>
                   <pic:blipFill>
-                    <a:blip r:embed="rId21">
+                    <a:blip r:embed="rId20">
                       <a:extLst>
                         <a:ext uri="{28A0092B-C50C-407E-A947-70E740481C1C}">
                           <a14:useLocalDpi xmlns:a14="http://schemas.microsoft.com/office/drawing/2010/main" val="0"/>
@@ -3593,136 +3579,149 @@
           <w:sz w:val="36"/>
           <w:szCs w:val="36"/>
         </w:rPr>
-        <w:t>The way to ameliorate concurrency and contention is to increase footprint</w:t>
-      </w:r>
-      <w:r>
-        <w:rPr>
-          <w:rFonts w:ascii="Helvetica" w:hAnsi="Helvetica" w:cs="Helvetica"/>
-          <w:color w:val="162D37"/>
-          <w:sz w:val="36"/>
-          <w:szCs w:val="36"/>
-        </w:rPr>
-        <w:t xml:space="preserve">. If my house was big enough that I had another sink, I could take a stack of dishes and go do my work independently of my friend, and that would be more efficient. Think of this as similar to </w:t>
-      </w:r>
-      <w:r>
-        <w:rPr>
-          <w:rFonts w:ascii="Helvetica" w:hAnsi="Helvetica" w:cs="Helvetica"/>
-          <w:b/>
-          <w:bCs/>
-          <w:color w:val="162D37"/>
-          <w:sz w:val="36"/>
-          <w:szCs w:val="36"/>
-        </w:rPr>
-        <w:t>parallel collections</w:t>
-      </w:r>
-      <w:r>
-        <w:rPr>
-          <w:rFonts w:ascii="Helvetica" w:hAnsi="Helvetica" w:cs="Helvetica"/>
-          <w:color w:val="162D37"/>
-          <w:sz w:val="36"/>
-          <w:szCs w:val="36"/>
-        </w:rPr>
-        <w:t xml:space="preserve"> in </w:t>
-      </w:r>
-      <w:hyperlink r:id="rId22" w:history="1">
-        <w:r>
-          <w:rPr>
-            <w:rFonts w:ascii="Helvetica" w:hAnsi="Helvetica" w:cs="Helvetica"/>
-            <w:color w:val="FD7F19"/>
-            <w:sz w:val="36"/>
-            <w:szCs w:val="36"/>
-          </w:rPr>
-          <w:t>Java 8</w:t>
-        </w:r>
-      </w:hyperlink>
-      <w:r>
-        <w:rPr>
-          <w:rFonts w:ascii="Helvetica" w:hAnsi="Helvetica" w:cs="Helvetica"/>
-          <w:color w:val="162D37"/>
-          <w:sz w:val="36"/>
-          <w:szCs w:val="36"/>
-        </w:rPr>
-        <w:t xml:space="preserve"> or </w:t>
-      </w:r>
-      <w:hyperlink r:id="rId23" w:history="1">
-        <w:r>
-          <w:rPr>
-            <w:rFonts w:ascii="Helvetica" w:hAnsi="Helvetica" w:cs="Helvetica"/>
-            <w:color w:val="FD7F19"/>
-            <w:sz w:val="36"/>
-            <w:szCs w:val="36"/>
-          </w:rPr>
-          <w:t>Scala</w:t>
-        </w:r>
-      </w:hyperlink>
-      <w:r>
-        <w:rPr>
-          <w:rFonts w:ascii="Helvetica" w:hAnsi="Helvetica" w:cs="Helvetica"/>
-          <w:color w:val="162D37"/>
-          <w:sz w:val="36"/>
-          <w:szCs w:val="36"/>
-        </w:rPr>
-        <w:t xml:space="preserve"> using a </w:t>
-      </w:r>
-      <w:hyperlink r:id="rId24" w:history="1">
-        <w:r>
-          <w:rPr>
-            <w:rFonts w:ascii="Helvetica" w:hAnsi="Helvetica" w:cs="Helvetica"/>
-            <w:color w:val="FD7F19"/>
-            <w:sz w:val="36"/>
-            <w:szCs w:val="36"/>
-          </w:rPr>
-          <w:t>ForkJoinPool</w:t>
-        </w:r>
-      </w:hyperlink>
-      <w:r>
-        <w:rPr>
-          <w:rFonts w:ascii="Helvetica" w:hAnsi="Helvetica" w:cs="Helvetica"/>
-          <w:color w:val="162D37"/>
-          <w:sz w:val="36"/>
-          <w:szCs w:val="36"/>
-        </w:rPr>
-        <w:t xml:space="preserve">. I’m </w:t>
-      </w:r>
-      <w:r>
-        <w:rPr>
-          <w:rFonts w:ascii="Helvetica" w:hAnsi="Helvetica" w:cs="Helvetica"/>
-          <w:b/>
-          <w:bCs/>
-          <w:color w:val="162D37"/>
-          <w:sz w:val="36"/>
-          <w:szCs w:val="36"/>
-        </w:rPr>
-        <w:t>forking</w:t>
-      </w:r>
-      <w:r>
-        <w:rPr>
-          <w:rFonts w:ascii="Helvetica" w:hAnsi="Helvetica" w:cs="Helvetica"/>
-          <w:color w:val="162D37"/>
-          <w:sz w:val="36"/>
-          <w:szCs w:val="36"/>
-        </w:rPr>
-        <w:t xml:space="preserve"> the work by grabbing a stack of dishes, my friend and I are performing the work as the available cores of execution, and we will have a </w:t>
-      </w:r>
-      <w:r>
-        <w:rPr>
-          <w:rFonts w:ascii="Helvetica" w:hAnsi="Helvetica" w:cs="Helvetica"/>
-          <w:b/>
-          <w:bCs/>
-          <w:color w:val="162D37"/>
-          <w:sz w:val="36"/>
-          <w:szCs w:val="36"/>
-        </w:rPr>
-        <w:t>join</w:t>
-      </w:r>
-      <w:r>
-        <w:rPr>
-          <w:rFonts w:ascii="Helvetica" w:hAnsi="Helvetica" w:cs="Helvetica"/>
-          <w:color w:val="162D37"/>
-          <w:sz w:val="36"/>
-          <w:szCs w:val="36"/>
-        </w:rPr>
-        <w:t xml:space="preserve"> when we need to reassemble the dishes into the dishwashing machine. However, like parallel collections, the fork and join phases are still concurrent - we must divide the data, the dishes, between ourselves to be processed, and we must join the data (again, the dishes) in the transformed collection (the dishwasher).</w:t>
+        <w:t>Способ улучшить конкурентность – это увеличение футпринта</w:t>
+      </w:r>
+      <w:r>
+        <w:rPr>
+          <w:rFonts w:ascii="Helvetica" w:hAnsi="Helvetica" w:cs="Helvetica"/>
+          <w:color w:val="162D37"/>
+          <w:sz w:val="36"/>
+          <w:szCs w:val="36"/>
+        </w:rPr>
+        <w:t>. Если бы мой дом был достаточно большим, чтобы иметь вторую раковину, я мог бы взять стопку посуды и пойти мыть ее незавиимо от друга, и это было бы более эфективно</w:t>
+      </w:r>
+      <w:r>
+        <w:rPr>
+          <w:rFonts w:ascii="Helvetica" w:hAnsi="Helvetica" w:cs="Helvetica"/>
+          <w:color w:val="162D37"/>
+          <w:sz w:val="36"/>
+          <w:szCs w:val="36"/>
+        </w:rPr>
+        <w:t xml:space="preserve">. </w:t>
+      </w:r>
+      <w:r>
+        <w:rPr>
+          <w:rFonts w:ascii="Helvetica" w:hAnsi="Helvetica" w:cs="Helvetica"/>
+          <w:color w:val="162D37"/>
+          <w:sz w:val="36"/>
+          <w:szCs w:val="36"/>
+        </w:rPr>
+        <w:t xml:space="preserve">Подумайте, как похожи паралельные коллекции в </w:t>
+      </w:r>
+      <w:r>
+        <w:rPr>
+          <w:rFonts w:ascii="Helvetica" w:hAnsi="Helvetica" w:cs="Helvetica"/>
+          <w:color w:val="162D37"/>
+          <w:sz w:val="36"/>
+          <w:szCs w:val="36"/>
+          <w:lang w:val="en-US"/>
+        </w:rPr>
+        <w:t xml:space="preserve">Java8 </w:t>
+      </w:r>
+      <w:r>
+        <w:rPr>
+          <w:rFonts w:ascii="Helvetica" w:hAnsi="Helvetica" w:cs="Helvetica"/>
+          <w:color w:val="162D37"/>
+          <w:sz w:val="36"/>
+          <w:szCs w:val="36"/>
+          <w:lang w:val="ru-RU"/>
+        </w:rPr>
+        <w:t xml:space="preserve">и </w:t>
+      </w:r>
+      <w:r>
+        <w:rPr>
+          <w:rFonts w:ascii="Helvetica" w:hAnsi="Helvetica" w:cs="Helvetica"/>
+          <w:color w:val="162D37"/>
+          <w:sz w:val="36"/>
+          <w:szCs w:val="36"/>
+          <w:lang w:val="en-US"/>
+        </w:rPr>
+        <w:t>Scala</w:t>
+      </w:r>
+      <w:r>
+        <w:rPr>
+          <w:rFonts w:ascii="Helvetica" w:hAnsi="Helvetica" w:cs="Helvetica"/>
+          <w:color w:val="162D37"/>
+          <w:sz w:val="36"/>
+          <w:szCs w:val="36"/>
+          <w:lang w:val="ru-RU"/>
+        </w:rPr>
+        <w:t xml:space="preserve"> при использовании </w:t>
+      </w:r>
+      <w:r>
+        <w:rPr>
+          <w:rFonts w:ascii="Helvetica" w:hAnsi="Helvetica" w:cs="Helvetica"/>
+          <w:color w:val="162D37"/>
+          <w:sz w:val="36"/>
+          <w:szCs w:val="36"/>
+          <w:lang w:val="en-US"/>
+        </w:rPr>
+        <w:t>ForkJoinPool</w:t>
+      </w:r>
+      <w:r>
+        <w:rPr>
+          <w:rFonts w:ascii="Helvetica" w:hAnsi="Helvetica" w:cs="Helvetica"/>
+          <w:color w:val="162D37"/>
+          <w:sz w:val="36"/>
+          <w:szCs w:val="36"/>
+          <w:lang w:val="ru-RU"/>
+        </w:rPr>
+        <w:t>.</w:t>
+      </w:r>
+      <w:r>
+        <w:rPr>
+          <w:rFonts w:ascii="Helvetica" w:hAnsi="Helvetica" w:cs="Helvetica"/>
+          <w:color w:val="162D37"/>
+          <w:sz w:val="36"/>
+          <w:szCs w:val="36"/>
+        </w:rPr>
+        <w:t xml:space="preserve"> Я ответвил работу взяв стопку тарелок, мой друг и я выполняем работу как доступные ядра исполнения и мы будем объединяться, когда нам понадобится собрать посуду в посудомоечную машину.</w:t>
+      </w:r>
+      <w:r>
+        <w:rPr>
+          <w:rFonts w:ascii="Helvetica" w:hAnsi="Helvetica" w:cs="Helvetica"/>
+          <w:color w:val="162D37"/>
+          <w:sz w:val="36"/>
+          <w:szCs w:val="36"/>
+        </w:rPr>
+        <w:t xml:space="preserve"> </w:t>
+      </w:r>
+      <w:r>
+        <w:rPr>
+          <w:rFonts w:ascii="Helvetica" w:hAnsi="Helvetica" w:cs="Helvetica"/>
+          <w:color w:val="162D37"/>
+          <w:sz w:val="36"/>
+          <w:szCs w:val="36"/>
+        </w:rPr>
+        <w:t xml:space="preserve">Однако, </w:t>
+      </w:r>
+      <w:r>
+        <w:rPr>
+          <w:rFonts w:ascii="Helvetica" w:hAnsi="Helvetica" w:cs="Helvetica"/>
+          <w:color w:val="162D37"/>
+          <w:sz w:val="36"/>
+          <w:szCs w:val="36"/>
+        </w:rPr>
+        <w:lastRenderedPageBreak/>
+        <w:t>как и параллельные коллекции, фазы ответвления и присоединения все еще конкурентные – мы должны разделить данные</w:t>
+      </w:r>
+      <w:r>
+        <w:rPr>
+          <w:rFonts w:ascii="Helvetica" w:hAnsi="Helvetica" w:cs="Helvetica"/>
+          <w:color w:val="162D37"/>
+          <w:sz w:val="36"/>
+          <w:szCs w:val="36"/>
+        </w:rPr>
+        <w:t xml:space="preserve"> (блюда</w:t>
+      </w:r>
+      <w:r>
+        <w:rPr>
+          <w:rFonts w:ascii="Helvetica" w:hAnsi="Helvetica" w:cs="Helvetica"/>
+          <w:color w:val="162D37"/>
+          <w:sz w:val="36"/>
+          <w:szCs w:val="36"/>
+        </w:rPr>
+        <w:t>) между нами, чтобы обработать их, а также соединить данные (опять же, блюда) в трансформированную коллекцию (посудомоечная машина).</w:t>
       </w:r>
     </w:p>
     <w:p>
@@ -3745,15 +3744,14 @@
           <w:color w:val="FD7F19"/>
           <w:sz w:val="36"/>
           <w:szCs w:val="36"/>
-          <w:lang w:val="en-US"/>
-        </w:rPr>
-        <w:lastRenderedPageBreak/>
+          <w:lang w:eastAsia="en-GB"/>
+        </w:rPr>
         <w:drawing>
           <wp:inline distT="0" distB="0" distL="0" distR="0" wp14:anchorId="626EB7E0" wp14:editId="4C90FBA5">
             <wp:extent cx="5980276" cy="3026667"/>
             <wp:effectExtent l="0" t="0" r="0" b="0"/>
             <wp:docPr id="16" name="Picture 16">
-              <a:hlinkClick xmlns:a="http://schemas.openxmlformats.org/drawingml/2006/main" r:id="rId25"/>
+              <a:hlinkClick xmlns:a="http://schemas.openxmlformats.org/drawingml/2006/main" r:id="rId21"/>
             </wp:docPr>
             <wp:cNvGraphicFramePr>
               <a:graphicFrameLocks xmlns:a="http://schemas.openxmlformats.org/drawingml/2006/main" noChangeAspect="1"/>
@@ -3768,7 +3766,7 @@
                     </pic:cNvPicPr>
                   </pic:nvPicPr>
                   <pic:blipFill>
-                    <a:blip r:embed="rId26">
+                    <a:blip r:embed="rId22">
                       <a:extLst>
                         <a:ext uri="{28A0092B-C50C-407E-A947-70E740481C1C}">
                           <a14:useLocalDpi xmlns:a14="http://schemas.microsoft.com/office/drawing/2010/main" val="0"/>
@@ -3799,117 +3797,60 @@
           </wp:inline>
         </w:drawing>
       </w:r>
-      <w:r>
-        <w:rPr>
-          <w:rFonts w:ascii="Helvetica" w:hAnsi="Helvetica" w:cs="Helvetica"/>
-          <w:color w:val="162D37"/>
-          <w:sz w:val="36"/>
-          <w:szCs w:val="36"/>
-        </w:rPr>
-        <w:t xml:space="preserve">This fork can be cheap or expensive, depending on how the work is distributed. If I were to simply grab the top half of the plates, it’s a simple operation. However, what if I want to distribute them between my friend and I in some ordered fashion? That would be significantly more costly. And the join point can have similar costs depending on order as well. This brings up the cost of </w:t>
-      </w:r>
-      <w:hyperlink r:id="rId27" w:history="1">
-        <w:r>
-          <w:rPr>
-            <w:rFonts w:ascii="Helvetica" w:hAnsi="Helvetica" w:cs="Helvetica"/>
-            <w:color w:val="FD7F19"/>
-            <w:sz w:val="36"/>
-            <w:szCs w:val="36"/>
-          </w:rPr>
-          <w:t>Amdahl’s Law</w:t>
-        </w:r>
-      </w:hyperlink>
-      <w:r>
-        <w:rPr>
-          <w:rFonts w:ascii="Helvetica" w:hAnsi="Helvetica" w:cs="Helvetica"/>
-          <w:color w:val="162D37"/>
-          <w:sz w:val="36"/>
-          <w:szCs w:val="36"/>
-        </w:rPr>
-        <w:t xml:space="preserve"> - even though we parallelized the work, it could still take longer than if we did it sequentially if the time to fork and join the work is too high.  </w:t>
-      </w:r>
-    </w:p>
-    <w:p>
-      <w:pPr>
-        <w:widowControl w:val="0"/>
-        <w:autoSpaceDE w:val="0"/>
-        <w:autoSpaceDN w:val="0"/>
-        <w:adjustRightInd w:val="0"/>
-        <w:rPr>
-          <w:rFonts w:ascii="Helvetica" w:hAnsi="Helvetica" w:cs="Helvetica"/>
-          <w:color w:val="162D37"/>
-          <w:sz w:val="36"/>
-          <w:szCs w:val="36"/>
-        </w:rPr>
-      </w:pPr>
-      <w:r>
-        <w:rPr>
-          <w:rFonts w:ascii="Helvetica" w:hAnsi="Helvetica" w:cs="Helvetica"/>
-          <w:color w:val="162D37"/>
-          <w:sz w:val="36"/>
-          <w:szCs w:val="36"/>
-        </w:rPr>
-        <w:t xml:space="preserve">We need for our work to be as parallel as possible in order to maximize our processing efficiency. To do this, we need to increase our footprint even more. It would be ideal if we could somehow </w:t>
-      </w:r>
-      <w:r>
-        <w:rPr>
-          <w:rFonts w:ascii="Helvetica" w:hAnsi="Helvetica" w:cs="Helvetica"/>
-          <w:b/>
-          <w:bCs/>
-          <w:color w:val="162D37"/>
-          <w:sz w:val="36"/>
-          <w:szCs w:val="36"/>
-        </w:rPr>
-        <w:t>broker</w:t>
-      </w:r>
-      <w:r>
-        <w:rPr>
-          <w:rFonts w:ascii="Helvetica" w:hAnsi="Helvetica" w:cs="Helvetica"/>
-          <w:color w:val="162D37"/>
-          <w:sz w:val="36"/>
-          <w:szCs w:val="36"/>
-        </w:rPr>
-        <w:t xml:space="preserve"> the dishes to both my friend and I without us trying to figure out who is doing what, or for us to </w:t>
-      </w:r>
-      <w:r>
-        <w:rPr>
-          <w:rFonts w:ascii="Helvetica" w:hAnsi="Helvetica" w:cs="Helvetica"/>
-          <w:b/>
-          <w:bCs/>
-          <w:color w:val="162D37"/>
-          <w:sz w:val="36"/>
-          <w:szCs w:val="36"/>
-        </w:rPr>
-        <w:t xml:space="preserve">steal work </w:t>
-      </w:r>
-      <w:r>
-        <w:rPr>
-          <w:rFonts w:ascii="Helvetica" w:hAnsi="Helvetica" w:cs="Helvetica"/>
-          <w:color w:val="162D37"/>
-          <w:sz w:val="36"/>
-          <w:szCs w:val="36"/>
-        </w:rPr>
-        <w:t xml:space="preserve">from a common queue. And if I have two dishwashers, I don’t have contention on a single join point. This increase in footprint does mean additional cost, but the decrease in concurrency and increase in parallelism means that my scalability has become </w:t>
-      </w:r>
-      <w:r>
-        <w:rPr>
-          <w:rFonts w:ascii="Helvetica" w:hAnsi="Helvetica" w:cs="Helvetica"/>
-          <w:b/>
-          <w:bCs/>
-          <w:color w:val="162D37"/>
-          <w:sz w:val="36"/>
-          <w:szCs w:val="36"/>
-        </w:rPr>
-        <w:t>linear</w:t>
-      </w:r>
-      <w:r>
-        <w:rPr>
-          <w:rFonts w:ascii="Helvetica" w:hAnsi="Helvetica" w:cs="Helvetica"/>
-          <w:color w:val="162D37"/>
-          <w:sz w:val="36"/>
-          <w:szCs w:val="36"/>
-        </w:rPr>
-        <w:t xml:space="preserve"> - as I add more processors/sinks/dishwashers, I increase the number of dishes I can process (and data I can transform) by the same factor. The value of this increased scalability </w:t>
+    </w:p>
+    <w:p>
+      <w:pPr>
+        <w:widowControl w:val="0"/>
+        <w:autoSpaceDE w:val="0"/>
+        <w:autoSpaceDN w:val="0"/>
+        <w:adjustRightInd w:val="0"/>
+        <w:rPr>
+          <w:rFonts w:ascii="Helvetica" w:hAnsi="Helvetica" w:cs="Helvetica"/>
+          <w:color w:val="162D37"/>
+          <w:sz w:val="36"/>
+          <w:szCs w:val="36"/>
+        </w:rPr>
+      </w:pPr>
+      <w:r>
+        <w:rPr>
+          <w:rFonts w:ascii="Helvetica" w:hAnsi="Helvetica" w:cs="Helvetica"/>
+          <w:color w:val="162D37"/>
+          <w:sz w:val="36"/>
+          <w:szCs w:val="36"/>
+        </w:rPr>
+        <w:t>Разделение может быть дешевым или дорогим, в зависимости от того, как распределена работа. Если бы я просто захватил верхнюю половину пластин – это дешевая операция. Однако, что если я хочу распределить их между мной и другом в какой-то последовательности? Это было бы более дорогостоещей операцией. И точка присоединения может иметь аналогичные затраты в зависимости от порядка. Это приводит к росту стоимости закона Амдаля – даже если мы распараллелили работу, она все еще может занять больше времени, чем если бы мы делали ее последовательно, если время на разделение и соединение слишком высоко.</w:t>
+      </w:r>
+    </w:p>
+    <w:p>
+      <w:pPr>
+        <w:widowControl w:val="0"/>
+        <w:autoSpaceDE w:val="0"/>
+        <w:autoSpaceDN w:val="0"/>
+        <w:adjustRightInd w:val="0"/>
+        <w:rPr>
+          <w:rFonts w:ascii="Helvetica" w:hAnsi="Helvetica" w:cs="Helvetica"/>
+          <w:color w:val="162D37"/>
+          <w:sz w:val="36"/>
+          <w:szCs w:val="36"/>
+        </w:rPr>
+      </w:pPr>
+      <w:r>
+        <w:rPr>
+          <w:rFonts w:ascii="Helvetica" w:hAnsi="Helvetica" w:cs="Helvetica"/>
+          <w:color w:val="162D37"/>
+          <w:sz w:val="36"/>
+          <w:szCs w:val="36"/>
+        </w:rPr>
+        <w:t>Нам нужно, чтобы наша работа была как можно параллельной, чтобы максимально увеличить эффективность обработки.</w:t>
+      </w:r>
+      <w:r>
+        <w:rPr>
+          <w:rFonts w:ascii="Helvetica" w:hAnsi="Helvetica" w:cs="Helvetica"/>
+          <w:color w:val="162D37"/>
+          <w:sz w:val="36"/>
+          <w:szCs w:val="36"/>
+        </w:rPr>
+        <w:t xml:space="preserve"> Для этого нам нужно </w:t>
       </w:r>
       <w:r>
         <w:rPr>
@@ -3919,7 +3860,61 @@
           <w:szCs w:val="36"/>
         </w:rPr>
         <w:lastRenderedPageBreak/>
-        <w:t>and efficiency may well justify the increase in cost of commodity hardware to my business.</w:t>
+        <w:t>увеличить футпринт (присутствие) еще больше</w:t>
+      </w:r>
+      <w:r>
+        <w:rPr>
+          <w:rFonts w:ascii="Helvetica" w:hAnsi="Helvetica" w:cs="Helvetica"/>
+          <w:color w:val="162D37"/>
+          <w:sz w:val="36"/>
+          <w:szCs w:val="36"/>
+        </w:rPr>
+        <w:t xml:space="preserve">. Было бы идеально, если бы мы могли </w:t>
+      </w:r>
+      <w:r>
+        <w:rPr>
+          <w:rFonts w:ascii="Helvetica" w:hAnsi="Helvetica" w:cs="Helvetica"/>
+          <w:color w:val="162D37"/>
+          <w:sz w:val="36"/>
+          <w:szCs w:val="36"/>
+        </w:rPr>
+        <w:t xml:space="preserve">как-то посредничать, пытаясь выснить, кто и что делает, или если бы </w:t>
+      </w:r>
+      <w:r>
+        <w:rPr>
+          <w:rFonts w:ascii="Helvetica" w:hAnsi="Helvetica" w:cs="Helvetica"/>
+          <w:color w:val="162D37"/>
+          <w:sz w:val="36"/>
+          <w:szCs w:val="36"/>
+        </w:rPr>
+        <w:t>задачи для нас брались из общей очереди</w:t>
+      </w:r>
+      <w:r>
+        <w:rPr>
+          <w:rFonts w:ascii="Helvetica" w:hAnsi="Helvetica" w:cs="Helvetica"/>
+          <w:color w:val="162D37"/>
+          <w:sz w:val="36"/>
+          <w:szCs w:val="36"/>
+        </w:rPr>
+        <w:t xml:space="preserve">. А если у меня есть две посудомоечные машины, у меня нет разногласий в точке соединения. </w:t>
+      </w:r>
+      <w:r>
+        <w:rPr>
+          <w:rFonts w:ascii="Helvetica" w:hAnsi="Helvetica" w:cs="Helvetica"/>
+          <w:color w:val="162D37"/>
+          <w:sz w:val="36"/>
+          <w:szCs w:val="36"/>
+        </w:rPr>
+        <w:t>Это увеличение в занимаемой площади означает дополнительные расходы, но снижение в конкуренции</w:t>
+      </w:r>
+      <w:r>
+        <w:rPr>
+          <w:rFonts w:ascii="Helvetica" w:hAnsi="Helvetica" w:cs="Helvetica"/>
+          <w:color w:val="162D37"/>
+          <w:sz w:val="36"/>
+          <w:szCs w:val="36"/>
+        </w:rPr>
+        <w:t xml:space="preserve"> и увеличении параллелизма означает, что моя масштабированность стала линейной – если я добавляю ольше процессоров/раковин/посудомоечных машин, я увеличиваю количество посуды, которое я могу обрабатывать (данные я могу трансформировать), с одним и тем же коэфифициентом. Значение этой повышенной масштабируемости и эффективности может оправдать увеличение стоимости оборудования для моего бизнеса.</w:t>
       </w:r>
     </w:p>
     <w:p>
@@ -3942,14 +3937,14 @@
           <w:color w:val="FD7F19"/>
           <w:sz w:val="36"/>
           <w:szCs w:val="36"/>
-          <w:lang w:val="en-US"/>
+          <w:lang w:eastAsia="en-GB"/>
         </w:rPr>
         <w:drawing>
           <wp:inline distT="0" distB="0" distL="0" distR="0" wp14:anchorId="7112B8AA" wp14:editId="764335C9">
             <wp:extent cx="5700369" cy="2607424"/>
             <wp:effectExtent l="0" t="0" r="0" b="8890"/>
             <wp:docPr id="15" name="Picture 15">
-              <a:hlinkClick xmlns:a="http://schemas.openxmlformats.org/drawingml/2006/main" r:id="rId28"/>
+              <a:hlinkClick xmlns:a="http://schemas.openxmlformats.org/drawingml/2006/main" r:id="rId23"/>
             </wp:docPr>
             <wp:cNvGraphicFramePr>
               <a:graphicFrameLocks xmlns:a="http://schemas.openxmlformats.org/drawingml/2006/main" noChangeAspect="1"/>
@@ -3964,7 +3959,7 @@
                     </pic:cNvPicPr>
                   </pic:nvPicPr>
                   <pic:blipFill>
-                    <a:blip r:embed="rId29">
+                    <a:blip r:embed="rId24">
                       <a:extLst>
                         <a:ext uri="{28A0092B-C50C-407E-A947-70E740481C1C}">
                           <a14:useLocalDpi xmlns:a14="http://schemas.microsoft.com/office/drawing/2010/main" val="0"/>
@@ -4004,7 +3999,158 @@
           <w:sz w:val="40"/>
           <w:szCs w:val="40"/>
         </w:rPr>
-        <w:t>Summing Up</w:t>
+        <w:t>Подведение итогов</w:t>
+      </w:r>
+    </w:p>
+    <w:p>
+      <w:pPr>
+        <w:widowControl w:val="0"/>
+        <w:autoSpaceDE w:val="0"/>
+        <w:autoSpaceDN w:val="0"/>
+        <w:adjustRightInd w:val="0"/>
+        <w:jc w:val="both"/>
+        <w:rPr>
+          <w:rFonts w:ascii="Helvetica" w:hAnsi="Helvetica" w:cs="Helvetica"/>
+          <w:color w:val="162D37"/>
+          <w:sz w:val="36"/>
+          <w:szCs w:val="36"/>
+        </w:rPr>
+      </w:pPr>
+      <w:r>
+        <w:rPr>
+          <w:rFonts w:ascii="Helvetica" w:hAnsi="Helvetica" w:cs="Helvetica"/>
+          <w:color w:val="162D37"/>
+          <w:sz w:val="36"/>
+          <w:szCs w:val="36"/>
+        </w:rPr>
+        <w:t xml:space="preserve">В конце концов, моя конечная цель состоит в том, чтобы создать асинхронное, неблокирующее и распараллеленное выполнение с минимальными точками конкурентности. Посредничая работу, я </w:t>
+      </w:r>
+      <w:r>
+        <w:rPr>
+          <w:rFonts w:ascii="Helvetica" w:hAnsi="Helvetica" w:cs="Helvetica"/>
+          <w:color w:val="162D37"/>
+          <w:sz w:val="36"/>
+          <w:szCs w:val="36"/>
+        </w:rPr>
+        <w:t xml:space="preserve">имею дело с каждой тарелкой (или стопкой тарелок) как с </w:t>
+      </w:r>
+      <w:r>
+        <w:rPr>
+          <w:rFonts w:ascii="Helvetica" w:hAnsi="Helvetica" w:cs="Helvetica"/>
+          <w:color w:val="162D37"/>
+          <w:sz w:val="36"/>
+          <w:szCs w:val="36"/>
+        </w:rPr>
+        <w:lastRenderedPageBreak/>
+        <w:t xml:space="preserve">сообщением, где меня не волнует, какой конвейер выполняет трансформацию (мытье посуды). В этом суть прозрачности расположения, которая придает эластичность реактивным системам, позволяя разворачивать дополнительные узлы для обработки растущих рабочих нагрузок или сворачивать узлы по мере уменьшения работы. Прозрачность расположения также поддерживает повышение устойчивости, потому что вы не заботитесь о том, что конвейер завершился неудачно, а посуда, которая никогда не закончит успешно очистку, может быть обработанна снова. </w:t>
+      </w:r>
+      <w:r>
+        <w:rPr>
+          <w:rFonts w:ascii="Helvetica" w:hAnsi="Helvetica" w:cs="Helvetica"/>
+          <w:color w:val="162D37"/>
+          <w:sz w:val="36"/>
+          <w:szCs w:val="36"/>
+        </w:rPr>
+        <w:t>И</w:t>
+      </w:r>
+      <w:r>
+        <w:rPr>
+          <w:rFonts w:ascii="Helvetica" w:hAnsi="Helvetica" w:cs="Helvetica"/>
+          <w:color w:val="162D37"/>
+          <w:sz w:val="36"/>
+          <w:szCs w:val="36"/>
+        </w:rPr>
+        <w:t xml:space="preserve"> </w:t>
+      </w:r>
+      <w:r>
+        <w:rPr>
+          <w:rFonts w:ascii="Helvetica" w:hAnsi="Helvetica" w:cs="Helvetica"/>
+          <w:color w:val="162D37"/>
+          <w:sz w:val="36"/>
+          <w:szCs w:val="36"/>
+        </w:rPr>
+        <w:t>пользовательский опыт может быть уверен</w:t>
+      </w:r>
+      <w:r>
+        <w:rPr>
+          <w:rFonts w:ascii="Helvetica" w:hAnsi="Helvetica" w:cs="Helvetica"/>
+          <w:color w:val="162D37"/>
+          <w:sz w:val="36"/>
+          <w:szCs w:val="36"/>
+        </w:rPr>
+        <w:t xml:space="preserve"> сразу в</w:t>
+      </w:r>
+      <w:r>
+        <w:rPr>
+          <w:rFonts w:ascii="Helvetica" w:hAnsi="Helvetica" w:cs="Helvetica"/>
+          <w:color w:val="162D37"/>
+          <w:sz w:val="36"/>
+          <w:szCs w:val="36"/>
+        </w:rPr>
+        <w:t xml:space="preserve"> </w:t>
+      </w:r>
+      <w:r>
+        <w:rPr>
+          <w:rFonts w:ascii="Helvetica" w:hAnsi="Helvetica" w:cs="Helvetica"/>
+          <w:color w:val="162D37"/>
+          <w:sz w:val="36"/>
+          <w:szCs w:val="36"/>
+        </w:rPr>
+        <w:t>эластичности</w:t>
+      </w:r>
+      <w:r>
+        <w:rPr>
+          <w:rFonts w:ascii="Helvetica" w:hAnsi="Helvetica" w:cs="Helvetica"/>
+          <w:color w:val="162D37"/>
+          <w:sz w:val="36"/>
+          <w:szCs w:val="36"/>
+        </w:rPr>
+        <w:t xml:space="preserve"> в условиях нагрузки и </w:t>
+      </w:r>
+      <w:r>
+        <w:rPr>
+          <w:rFonts w:ascii="Helvetica" w:hAnsi="Helvetica" w:cs="Helvetica"/>
+          <w:color w:val="162D37"/>
+          <w:sz w:val="36"/>
+          <w:szCs w:val="36"/>
+        </w:rPr>
+        <w:t xml:space="preserve">в </w:t>
+      </w:r>
+      <w:r>
+        <w:rPr>
+          <w:rFonts w:ascii="Helvetica" w:hAnsi="Helvetica" w:cs="Helvetica"/>
+          <w:color w:val="162D37"/>
+          <w:sz w:val="36"/>
+          <w:szCs w:val="36"/>
+        </w:rPr>
+        <w:t>уст</w:t>
+      </w:r>
+      <w:r>
+        <w:rPr>
+          <w:rFonts w:ascii="Helvetica" w:hAnsi="Helvetica" w:cs="Helvetica"/>
+          <w:color w:val="162D37"/>
+          <w:sz w:val="36"/>
+          <w:szCs w:val="36"/>
+        </w:rPr>
+        <w:t xml:space="preserve">ойчивости к сбоям любого рода в системе. Таким образом, </w:t>
+      </w:r>
+      <w:r>
+        <w:rPr>
+          <w:rFonts w:ascii="Helvetica" w:hAnsi="Helvetica" w:cs="Helvetica"/>
+          <w:color w:val="162D37"/>
+          <w:sz w:val="36"/>
+          <w:szCs w:val="36"/>
+        </w:rPr>
+        <w:t>Message Driven</w:t>
+      </w:r>
+      <w:r>
+        <w:rPr>
+          <w:rFonts w:ascii="Helvetica" w:hAnsi="Helvetica" w:cs="Helvetica"/>
+          <w:color w:val="162D37"/>
+          <w:sz w:val="36"/>
+          <w:szCs w:val="36"/>
+        </w:rPr>
+        <w:t xml:space="preserve"> архитектуры есть суть реактивных приложений.</w:t>
       </w:r>
     </w:p>
     <w:p>
@@ -4023,43 +4169,17 @@
           <w:szCs w:val="64"/>
         </w:rPr>
       </w:pPr>
-      <w:r>
-        <w:rPr>
-          <w:rFonts w:ascii="Helvetica" w:hAnsi="Helvetica" w:cs="Helvetica"/>
-          <w:color w:val="162D37"/>
-          <w:sz w:val="36"/>
-          <w:szCs w:val="36"/>
-        </w:rPr>
-        <w:t xml:space="preserve">In the end, my ultimate goal is to create asynchronous, non-blocking and parallelized execution with minimal points of concurrency. By brokering the work, I am treating each dish (or batch of dishes) as a message, where I do not care which pipeline performs the transformation (washing of dishes). This is the essence of </w:t>
-      </w:r>
-      <w:r>
-        <w:rPr>
-          <w:rFonts w:ascii="Helvetica" w:hAnsi="Helvetica" w:cs="Helvetica"/>
-          <w:b/>
-          <w:bCs/>
-          <w:color w:val="162D37"/>
-          <w:sz w:val="36"/>
-          <w:szCs w:val="36"/>
-        </w:rPr>
-        <w:t>location transparency</w:t>
-      </w:r>
-      <w:r>
-        <w:rPr>
-          <w:rFonts w:ascii="Helvetica" w:hAnsi="Helvetica" w:cs="Helvetica"/>
-          <w:color w:val="162D37"/>
-          <w:sz w:val="36"/>
-          <w:szCs w:val="36"/>
-        </w:rPr>
-        <w:t>, which drives elasticity in a Reactive system by allowing you to spin up additional nodes to handle increasing workloads, or shut down nodes as work decreases. Location transparency is also supportive of Resilience because you don’t care that a pipeline failed and a dish that never successfully completed its transformation to cleanliness can be re-handled. And in being both elastic in the face of changing load and resilient to failures of every kind in a system, a responsive user experience can be assured. In this way, Message Driven architectures are the essence of Reactive applications.</w:t>
-      </w:r>
-    </w:p>
-    <w:p>
-      <w:pPr>
-        <w:widowControl w:val="0"/>
-        <w:autoSpaceDE w:val="0"/>
-        <w:autoSpaceDN w:val="0"/>
-        <w:adjustRightInd w:val="0"/>
-        <w:jc w:val="both"/>
+      <w:bookmarkStart w:id="0" w:name="_GoBack"/>
+      <w:bookmarkEnd w:id="0"/>
+    </w:p>
+    <w:p>
+      <w:pPr>
+        <w:widowControl w:val="0"/>
+        <w:autoSpaceDE w:val="0"/>
+        <w:autoSpaceDN w:val="0"/>
+        <w:adjustRightInd w:val="0"/>
+        <w:jc w:val="both"/>
+        <w:outlineLvl w:val="0"/>
         <w:rPr>
           <w:rFonts w:ascii="Helvetica" w:hAnsi="Helvetica" w:cs="Helvetica"/>
           <w:b/>
@@ -4069,14 +4189,7 @@
           <w:szCs w:val="64"/>
         </w:rPr>
       </w:pPr>
-    </w:p>
-    <w:p>
-      <w:pPr>
-        <w:widowControl w:val="0"/>
-        <w:autoSpaceDE w:val="0"/>
-        <w:autoSpaceDN w:val="0"/>
-        <w:adjustRightInd w:val="0"/>
-        <w:jc w:val="both"/>
+      <w:r>
         <w:rPr>
           <w:rFonts w:ascii="Helvetica" w:hAnsi="Helvetica" w:cs="Helvetica"/>
           <w:b/>
@@ -4085,26 +4198,26 @@
           <w:sz w:val="56"/>
           <w:szCs w:val="64"/>
         </w:rPr>
-      </w:pPr>
-      <w:r>
+        <w:t>Microservices</w:t>
+      </w:r>
+    </w:p>
+    <w:p>
+      <w:pPr>
+        <w:widowControl w:val="0"/>
+        <w:autoSpaceDE w:val="0"/>
+        <w:autoSpaceDN w:val="0"/>
+        <w:adjustRightInd w:val="0"/>
+        <w:jc w:val="both"/>
         <w:rPr>
           <w:rFonts w:ascii="Helvetica" w:hAnsi="Helvetica" w:cs="Helvetica"/>
           <w:b/>
           <w:bCs/>
           <w:color w:val="481A46"/>
-          <w:sz w:val="56"/>
-          <w:szCs w:val="64"/>
-        </w:rPr>
-        <w:t>Microservices</w:t>
-      </w:r>
-    </w:p>
-    <w:p>
-      <w:pPr>
-        <w:widowControl w:val="0"/>
-        <w:autoSpaceDE w:val="0"/>
-        <w:autoSpaceDN w:val="0"/>
-        <w:adjustRightInd w:val="0"/>
-        <w:jc w:val="both"/>
+          <w:sz w:val="36"/>
+          <w:szCs w:val="38"/>
+        </w:rPr>
+      </w:pPr>
+      <w:r>
         <w:rPr>
           <w:rFonts w:ascii="Helvetica" w:hAnsi="Helvetica" w:cs="Helvetica"/>
           <w:b/>
@@ -4113,16 +4226,6 @@
           <w:sz w:val="36"/>
           <w:szCs w:val="38"/>
         </w:rPr>
-      </w:pPr>
-      <w:r>
-        <w:rPr>
-          <w:rFonts w:ascii="Helvetica" w:hAnsi="Helvetica" w:cs="Helvetica"/>
-          <w:b/>
-          <w:bCs/>
-          <w:color w:val="481A46"/>
-          <w:sz w:val="36"/>
-          <w:szCs w:val="38"/>
-        </w:rPr>
         <w:t>a definition of this new architectural term</w:t>
       </w:r>
     </w:p>
@@ -4151,99 +4254,97 @@
           <w:sz w:val="28"/>
           <w:szCs w:val="32"/>
         </w:rPr>
-        <w:t xml:space="preserve">The term "Microservice Architecture" has sprung up over the last few years </w:t>
-      </w:r>
-      <w:r>
-        <w:rPr>
-          <w:rFonts w:ascii="Helvetica" w:hAnsi="Helvetica" w:cs="Helvetica"/>
-          <w:i/>
-          <w:iCs/>
+        <w:t>The term "Microservice Architecture" has sprung up over the last few years to describe a particular way of designing software applications as suites of independently deployable services. While there is no precise definition of this architectural style, there are certain common characteristics around organization around business capability, automated deployment, intelligence in the endpoints, and decentralized control of languages and data.</w:t>
+      </w:r>
+    </w:p>
+    <w:p>
+      <w:pPr>
+        <w:widowControl w:val="0"/>
+        <w:autoSpaceDE w:val="0"/>
+        <w:autoSpaceDN w:val="0"/>
+        <w:adjustRightInd w:val="0"/>
+        <w:jc w:val="both"/>
+        <w:rPr>
+          <w:rFonts w:ascii="Helvetica" w:hAnsi="Helvetica" w:cs="Helvetica"/>
+          <w:color w:val="242926"/>
+          <w:szCs w:val="28"/>
+        </w:rPr>
+      </w:pPr>
+    </w:p>
+    <w:p>
+      <w:pPr>
+        <w:widowControl w:val="0"/>
+        <w:autoSpaceDE w:val="0"/>
+        <w:autoSpaceDN w:val="0"/>
+        <w:adjustRightInd w:val="0"/>
+        <w:jc w:val="both"/>
+        <w:rPr>
+          <w:rFonts w:ascii="Helvetica" w:hAnsi="Helvetica" w:cs="Helvetica"/>
+          <w:color w:val="242926"/>
+          <w:sz w:val="28"/>
+          <w:szCs w:val="32"/>
+        </w:rPr>
+      </w:pPr>
+      <w:r>
+        <w:rPr>
+          <w:rFonts w:ascii="Helvetica" w:hAnsi="Helvetica" w:cs="Helvetica"/>
+          <w:color w:val="242926"/>
+          <w:sz w:val="28"/>
+          <w:szCs w:val="32"/>
+        </w:rPr>
+        <w:t>"Microservices" - yet another new term on the crowded streets of software architecture. Although our natural inclination is to pass such things by with a contemptuous glance, this bit of terminology describes a style of software systems that we are finding more and more appealing. We've seen many projects use this style in the last few years, and results so far have been positive, so much so that for many of our colleagues this is becoming the default style for building enterprise applications. Sadly, however, there's not much information that outlines what the microservice style is and how to do it.</w:t>
+      </w:r>
+    </w:p>
+    <w:p>
+      <w:pPr>
+        <w:widowControl w:val="0"/>
+        <w:autoSpaceDE w:val="0"/>
+        <w:autoSpaceDN w:val="0"/>
+        <w:adjustRightInd w:val="0"/>
+        <w:jc w:val="both"/>
+        <w:rPr>
+          <w:rFonts w:ascii="Helvetica" w:hAnsi="Helvetica" w:cs="Helvetica"/>
+          <w:color w:val="242926"/>
+          <w:sz w:val="28"/>
+          <w:szCs w:val="32"/>
+        </w:rPr>
+      </w:pPr>
+      <w:r>
+        <w:rPr>
+          <w:rFonts w:ascii="Helvetica" w:hAnsi="Helvetica" w:cs="Helvetica"/>
+          <w:color w:val="242926"/>
+          <w:sz w:val="28"/>
+          <w:szCs w:val="32"/>
+        </w:rPr>
+        <w:t xml:space="preserve">In short, the microservice architectural style </w:t>
+      </w:r>
+      <w:r>
+        <w:rPr>
+          <w:rFonts w:ascii="Helvetica" w:hAnsi="Helvetica" w:cs="Helvetica"/>
+          <w:color w:val="80227B"/>
+          <w:sz w:val="28"/>
+          <w:szCs w:val="32"/>
+        </w:rPr>
+        <w:t>[1]</w:t>
+      </w:r>
+      <w:r>
+        <w:rPr>
+          <w:rFonts w:ascii="Helvetica" w:hAnsi="Helvetica" w:cs="Helvetica"/>
+          <w:color w:val="242926"/>
+          <w:sz w:val="28"/>
+          <w:szCs w:val="32"/>
+        </w:rPr>
+        <w:t xml:space="preserve"> is an approach to developing </w:t>
+      </w:r>
+      <w:r>
+        <w:rPr>
+          <w:rFonts w:ascii="Helvetica" w:hAnsi="Helvetica" w:cs="Helvetica"/>
           <w:color w:val="242926"/>
           <w:sz w:val="28"/>
           <w:szCs w:val="32"/>
         </w:rPr>
         <w:lastRenderedPageBreak/>
-        <w:t>to describe a particular way of designing software applications as suites of independently deployable services. While there is no precise definition of this architectural style, there are certain common characteristics around organization around business capability, automated deployment, intelligence in the endpoints, and decentralized control of languages and data.</w:t>
-      </w:r>
-    </w:p>
-    <w:p>
-      <w:pPr>
-        <w:widowControl w:val="0"/>
-        <w:autoSpaceDE w:val="0"/>
-        <w:autoSpaceDN w:val="0"/>
-        <w:adjustRightInd w:val="0"/>
-        <w:jc w:val="both"/>
-        <w:rPr>
-          <w:rFonts w:ascii="Helvetica" w:hAnsi="Helvetica" w:cs="Helvetica"/>
-          <w:color w:val="242926"/>
-          <w:szCs w:val="28"/>
-        </w:rPr>
-      </w:pPr>
-    </w:p>
-    <w:p>
-      <w:pPr>
-        <w:widowControl w:val="0"/>
-        <w:autoSpaceDE w:val="0"/>
-        <w:autoSpaceDN w:val="0"/>
-        <w:adjustRightInd w:val="0"/>
-        <w:jc w:val="both"/>
-        <w:rPr>
-          <w:rFonts w:ascii="Helvetica" w:hAnsi="Helvetica" w:cs="Helvetica"/>
-          <w:color w:val="242926"/>
-          <w:sz w:val="28"/>
-          <w:szCs w:val="32"/>
-        </w:rPr>
-      </w:pPr>
-      <w:r>
-        <w:rPr>
-          <w:rFonts w:ascii="Helvetica" w:hAnsi="Helvetica" w:cs="Helvetica"/>
-          <w:color w:val="242926"/>
-          <w:sz w:val="28"/>
-          <w:szCs w:val="32"/>
-        </w:rPr>
-        <w:t>"Microservices" - yet another new term on the crowded streets of software architecture. Although our natural inclination is to pass such things by with a contemptuous glance, this bit of terminology describes a style of software systems that we are finding more and more appealing. We've seen many projects use this style in the last few years, and results so far have been positive, so much so that for many of our colleagues this is becoming the default style for building enterprise applications. Sadly, however, there's not much information that outlines what the microservice style is and how to do it.</w:t>
-      </w:r>
-    </w:p>
-    <w:p>
-      <w:pPr>
-        <w:widowControl w:val="0"/>
-        <w:autoSpaceDE w:val="0"/>
-        <w:autoSpaceDN w:val="0"/>
-        <w:adjustRightInd w:val="0"/>
-        <w:jc w:val="both"/>
-        <w:rPr>
-          <w:rFonts w:ascii="Helvetica" w:hAnsi="Helvetica" w:cs="Helvetica"/>
-          <w:color w:val="242926"/>
-          <w:sz w:val="28"/>
-          <w:szCs w:val="32"/>
-        </w:rPr>
-      </w:pPr>
-      <w:r>
-        <w:rPr>
-          <w:rFonts w:ascii="Helvetica" w:hAnsi="Helvetica" w:cs="Helvetica"/>
-          <w:color w:val="242926"/>
-          <w:sz w:val="28"/>
-          <w:szCs w:val="32"/>
-        </w:rPr>
-        <w:t xml:space="preserve">In short, the microservice architectural style </w:t>
-      </w:r>
-      <w:r>
-        <w:rPr>
-          <w:rFonts w:ascii="Helvetica" w:hAnsi="Helvetica" w:cs="Helvetica"/>
-          <w:color w:val="80227B"/>
-          <w:sz w:val="28"/>
-          <w:szCs w:val="32"/>
-        </w:rPr>
-        <w:t>[1]</w:t>
-      </w:r>
-      <w:r>
-        <w:rPr>
-          <w:rFonts w:ascii="Helvetica" w:hAnsi="Helvetica" w:cs="Helvetica"/>
-          <w:color w:val="242926"/>
-          <w:sz w:val="28"/>
-          <w:szCs w:val="32"/>
-        </w:rPr>
-        <w:t xml:space="preserve"> is an approach to developing a single application as a suite of small services, each running in its own process and communicating with lightweight mechanisms, often an HTTP resource API. These services are built around business capabilities and independently deployable by fully automated deployment machinery. There is a bare minimum of centralized management of these services, which may be written in different programming languages and use different data storage technologies.</w:t>
+        <w:t>a single application as a suite of small services, each running in its own process and communicating with lightweight mechanisms, often an HTTP resource API. These services are built around business capabilities and independently deployable by fully automated deployment machinery. There is a bare minimum of centralized management of these services, which may be written in different programming languages and use different data storage technologies.</w:t>
       </w:r>
     </w:p>
     <w:p>
@@ -4267,14 +4368,14 @@
           <w:noProof/>
           <w:color w:val="80227B"/>
           <w:szCs w:val="25"/>
-          <w:lang w:val="en-US"/>
+          <w:lang w:eastAsia="en-GB"/>
         </w:rPr>
         <w:drawing>
           <wp:inline distT="0" distB="0" distL="0" distR="0" wp14:anchorId="4BAC9DF0" wp14:editId="3833EABD">
             <wp:extent cx="2044700" cy="2044700"/>
             <wp:effectExtent l="0" t="0" r="12700" b="12700"/>
             <wp:docPr id="12" name="Picture 12">
-              <a:hlinkClick xmlns:a="http://schemas.openxmlformats.org/drawingml/2006/main" r:id="rId30"/>
+              <a:hlinkClick xmlns:a="http://schemas.openxmlformats.org/drawingml/2006/main" r:id="rId25"/>
             </wp:docPr>
             <wp:cNvGraphicFramePr>
               <a:graphicFrameLocks xmlns:a="http://schemas.openxmlformats.org/drawingml/2006/main" noChangeAspect="1"/>
@@ -4289,7 +4390,7 @@
                     </pic:cNvPicPr>
                   </pic:nvPicPr>
                   <pic:blipFill>
-                    <a:blip r:embed="rId31">
+                    <a:blip r:embed="rId26">
                       <a:extLst>
                         <a:ext uri="{28A0092B-C50C-407E-A947-70E740481C1C}">
                           <a14:useLocalDpi xmlns:a14="http://schemas.microsoft.com/office/drawing/2010/main" val="0"/>
@@ -4404,7 +4505,31 @@
           <w:sz w:val="28"/>
           <w:szCs w:val="32"/>
         </w:rPr>
-        <w:t xml:space="preserve">Such a monolithic server is a natural way to approach building such a </w:t>
+        <w:t>Such a monolithic server is a natural way to approach building such a system. All your logic for handling a request runs in a single process, allowing you to use the basic features of your language to divide up the application into classes, functions, and namespaces. With some care, you can run and test the application on a developer's laptop, and use a deployment pipeline to ensure that changes are properly tested and deployed into production. You can horizontally scale the monolith by running many instances behind a load-balancer.</w:t>
+      </w:r>
+    </w:p>
+    <w:p>
+      <w:pPr>
+        <w:widowControl w:val="0"/>
+        <w:autoSpaceDE w:val="0"/>
+        <w:autoSpaceDN w:val="0"/>
+        <w:adjustRightInd w:val="0"/>
+        <w:jc w:val="both"/>
+        <w:rPr>
+          <w:rFonts w:ascii="Helvetica" w:hAnsi="Helvetica" w:cs="Helvetica"/>
+          <w:color w:val="242926"/>
+          <w:sz w:val="28"/>
+          <w:szCs w:val="32"/>
+        </w:rPr>
+      </w:pPr>
+      <w:r>
+        <w:rPr>
+          <w:rFonts w:ascii="Helvetica" w:hAnsi="Helvetica" w:cs="Helvetica"/>
+          <w:color w:val="242926"/>
+          <w:sz w:val="28"/>
+          <w:szCs w:val="32"/>
+        </w:rPr>
+        <w:t xml:space="preserve">Monolithic applications can be successful, but increasingly people are feeling frustrations with them - especially as more applications are being deployed to the cloud . Change cycles are tied together - a change made to a small part of the application, requires the entire monolith to be rebuilt and deployed. Over time it's often hard to keep a good modular structure, making it harder to keep changes that ought to only affect one module within that module. Scaling requires scaling of the entire application rather than parts of </w:t>
       </w:r>
       <w:r>
         <w:rPr>
@@ -4414,31 +4539,7 @@
           <w:szCs w:val="32"/>
         </w:rPr>
         <w:lastRenderedPageBreak/>
-        <w:t>system. All your logic for handling a request runs in a single process, allowing you to use the basic features of your language to divide up the application into classes, functions, and namespaces. With some care, you can run and test the application on a developer's laptop, and use a deployment pipeline to ensure that changes are properly tested and deployed into production. You can horizontally scale the monolith by running many instances behind a load-balancer.</w:t>
-      </w:r>
-    </w:p>
-    <w:p>
-      <w:pPr>
-        <w:widowControl w:val="0"/>
-        <w:autoSpaceDE w:val="0"/>
-        <w:autoSpaceDN w:val="0"/>
-        <w:adjustRightInd w:val="0"/>
-        <w:jc w:val="both"/>
-        <w:rPr>
-          <w:rFonts w:ascii="Helvetica" w:hAnsi="Helvetica" w:cs="Helvetica"/>
-          <w:color w:val="242926"/>
-          <w:sz w:val="28"/>
-          <w:szCs w:val="32"/>
-        </w:rPr>
-      </w:pPr>
-      <w:r>
-        <w:rPr>
-          <w:rFonts w:ascii="Helvetica" w:hAnsi="Helvetica" w:cs="Helvetica"/>
-          <w:color w:val="242926"/>
-          <w:sz w:val="28"/>
-          <w:szCs w:val="32"/>
-        </w:rPr>
-        <w:t>Monolithic applications can be successful, but increasingly people are feeling frustrations with them - especially as more applications are being deployed to the cloud . Change cycles are tied together - a change made to a small part of the application, requires the entire monolith to be rebuilt and deployed. Over time it's often hard to keep a good modular structure, making it harder to keep changes that ought to only affect one module within that module. Scaling requires scaling of the entire application rather than parts of it that require greater resource.</w:t>
+        <w:t>it that require greater resource.</w:t>
       </w:r>
     </w:p>
     <w:p>
@@ -4462,7 +4563,7 @@
           <w:color w:val="242926"/>
           <w:sz w:val="28"/>
           <w:szCs w:val="32"/>
-          <w:lang w:val="en-US"/>
+          <w:lang w:eastAsia="en-GB"/>
         </w:rPr>
         <w:drawing>
           <wp:inline distT="0" distB="0" distL="0" distR="0" wp14:anchorId="3AC11360" wp14:editId="1C1124FE">
@@ -4482,7 +4583,7 @@
                     </pic:cNvPicPr>
                   </pic:nvPicPr>
                   <pic:blipFill>
-                    <a:blip r:embed="rId32">
+                    <a:blip r:embed="rId27">
                       <a:extLst>
                         <a:ext uri="{28A0092B-C50C-407E-A947-70E740481C1C}">
                           <a14:useLocalDpi xmlns:a14="http://schemas.microsoft.com/office/drawing/2010/main" val="0"/>
@@ -4521,6 +4622,7 @@
         <w:autoSpaceDN w:val="0"/>
         <w:adjustRightInd w:val="0"/>
         <w:jc w:val="both"/>
+        <w:outlineLvl w:val="0"/>
         <w:rPr>
           <w:rFonts w:ascii="Helvetica" w:hAnsi="Helvetica" w:cs="Helvetica"/>
           <w:i/>
@@ -4628,52 +4730,51 @@
           <w:sz w:val="44"/>
           <w:szCs w:val="48"/>
         </w:rPr>
-        <w:t xml:space="preserve">Characteristics of a Microservice </w:t>
-      </w:r>
-      <w:r>
+        <w:t>Characteristics of a Microservice Architecture</w:t>
+      </w:r>
+    </w:p>
+    <w:p>
+      <w:pPr>
+        <w:widowControl w:val="0"/>
+        <w:autoSpaceDE w:val="0"/>
+        <w:autoSpaceDN w:val="0"/>
+        <w:adjustRightInd w:val="0"/>
+        <w:jc w:val="both"/>
+        <w:rPr>
+          <w:rFonts w:ascii="Helvetica" w:hAnsi="Helvetica" w:cs="Helvetica"/>
+          <w:color w:val="242926"/>
+          <w:sz w:val="28"/>
+          <w:szCs w:val="32"/>
+        </w:rPr>
+      </w:pPr>
+      <w:r>
+        <w:rPr>
+          <w:rFonts w:ascii="Helvetica" w:hAnsi="Helvetica" w:cs="Helvetica"/>
+          <w:color w:val="242926"/>
+          <w:sz w:val="28"/>
+          <w:szCs w:val="32"/>
+        </w:rPr>
+        <w:t>We cannot say there is a formal definition of the microservices architectural style, but we can attempt to describe what we see as common characteristics for architectures that fit the label. As with any definition that outlines common characteristics, not all microservice architectures have all the characteristics, but we do expect that most microservice architectures exhibit most characteristics. While we authors have been active members of this rather loose community, our intention is to attempt a description of what we see in our own work and in similar efforts by teams we know of. In particular we are not laying down some definition to conform to.</w:t>
+      </w:r>
+    </w:p>
+    <w:p>
+      <w:pPr>
+        <w:widowControl w:val="0"/>
+        <w:autoSpaceDE w:val="0"/>
+        <w:autoSpaceDN w:val="0"/>
+        <w:adjustRightInd w:val="0"/>
+        <w:jc w:val="both"/>
+        <w:outlineLvl w:val="0"/>
         <w:rPr>
           <w:rFonts w:ascii="Helvetica" w:hAnsi="Helvetica" w:cs="Helvetica"/>
           <w:b/>
           <w:bCs/>
           <w:color w:val="481A46"/>
-          <w:sz w:val="44"/>
-          <w:szCs w:val="48"/>
-        </w:rPr>
-        <w:lastRenderedPageBreak/>
-        <w:t>Architecture</w:t>
-      </w:r>
-    </w:p>
-    <w:p>
-      <w:pPr>
-        <w:widowControl w:val="0"/>
-        <w:autoSpaceDE w:val="0"/>
-        <w:autoSpaceDN w:val="0"/>
-        <w:adjustRightInd w:val="0"/>
-        <w:jc w:val="both"/>
-        <w:rPr>
-          <w:rFonts w:ascii="Helvetica" w:hAnsi="Helvetica" w:cs="Helvetica"/>
-          <w:color w:val="242926"/>
-          <w:sz w:val="28"/>
-          <w:szCs w:val="32"/>
-        </w:rPr>
-      </w:pPr>
-      <w:r>
-        <w:rPr>
-          <w:rFonts w:ascii="Helvetica" w:hAnsi="Helvetica" w:cs="Helvetica"/>
-          <w:color w:val="242926"/>
-          <w:sz w:val="28"/>
-          <w:szCs w:val="32"/>
-        </w:rPr>
-        <w:t>We cannot say there is a formal definition of the microservices architectural style, but we can attempt to describe what we see as common characteristics for architectures that fit the label. As with any definition that outlines common characteristics, not all microservice architectures have all the characteristics, but we do expect that most microservice architectures exhibit most characteristics. While we authors have been active members of this rather loose community, our intention is to attempt a description of what we see in our own work and in similar efforts by teams we know of. In particular we are not laying down some definition to conform to.</w:t>
-      </w:r>
-    </w:p>
-    <w:p>
-      <w:pPr>
-        <w:widowControl w:val="0"/>
-        <w:autoSpaceDE w:val="0"/>
-        <w:autoSpaceDN w:val="0"/>
-        <w:adjustRightInd w:val="0"/>
-        <w:jc w:val="both"/>
+          <w:sz w:val="36"/>
+          <w:szCs w:val="38"/>
+        </w:rPr>
+      </w:pPr>
+      <w:r>
         <w:rPr>
           <w:rFonts w:ascii="Helvetica" w:hAnsi="Helvetica" w:cs="Helvetica"/>
           <w:b/>
@@ -4682,65 +4783,109 @@
           <w:sz w:val="36"/>
           <w:szCs w:val="38"/>
         </w:rPr>
-      </w:pPr>
+        <w:t>Componentization via Services</w:t>
+      </w:r>
+    </w:p>
+    <w:p>
+      <w:pPr>
+        <w:widowControl w:val="0"/>
+        <w:autoSpaceDE w:val="0"/>
+        <w:autoSpaceDN w:val="0"/>
+        <w:adjustRightInd w:val="0"/>
+        <w:jc w:val="both"/>
+        <w:rPr>
+          <w:rFonts w:ascii="Helvetica" w:hAnsi="Helvetica" w:cs="Helvetica"/>
+          <w:color w:val="242926"/>
+          <w:sz w:val="28"/>
+          <w:szCs w:val="32"/>
+        </w:rPr>
+      </w:pPr>
+      <w:r>
+        <w:rPr>
+          <w:rFonts w:ascii="Helvetica" w:hAnsi="Helvetica" w:cs="Helvetica"/>
+          <w:color w:val="242926"/>
+          <w:sz w:val="28"/>
+          <w:szCs w:val="32"/>
+        </w:rPr>
+        <w:t xml:space="preserve">For as long as we've been involved in the software industry, there's been a </w:t>
+      </w:r>
+      <w:r>
+        <w:rPr>
+          <w:rFonts w:ascii="Helvetica" w:hAnsi="Helvetica" w:cs="Helvetica"/>
+          <w:color w:val="242926"/>
+          <w:sz w:val="28"/>
+          <w:szCs w:val="32"/>
+        </w:rPr>
+        <w:lastRenderedPageBreak/>
+        <w:t>desire to build systems by plugging together components, much in the way we see things are made in the physical world. During the last couple of decades we've seen considerable progress with large compendiums of common libraries that are part of most language platforms.</w:t>
+      </w:r>
+    </w:p>
+    <w:p>
+      <w:pPr>
+        <w:widowControl w:val="0"/>
+        <w:autoSpaceDE w:val="0"/>
+        <w:autoSpaceDN w:val="0"/>
+        <w:adjustRightInd w:val="0"/>
+        <w:jc w:val="both"/>
+        <w:rPr>
+          <w:rFonts w:ascii="Helvetica" w:hAnsi="Helvetica" w:cs="Helvetica"/>
+          <w:color w:val="242926"/>
+          <w:sz w:val="28"/>
+          <w:szCs w:val="32"/>
+        </w:rPr>
+      </w:pPr>
+      <w:r>
+        <w:rPr>
+          <w:rFonts w:ascii="Helvetica" w:hAnsi="Helvetica" w:cs="Helvetica"/>
+          <w:color w:val="242926"/>
+          <w:sz w:val="28"/>
+          <w:szCs w:val="32"/>
+        </w:rPr>
+        <w:t xml:space="preserve">When talking about components we run into the difficult definition of what makes a component. Our definition is that a </w:t>
+      </w:r>
       <w:r>
         <w:rPr>
           <w:rFonts w:ascii="Helvetica" w:hAnsi="Helvetica" w:cs="Helvetica"/>
           <w:b/>
           <w:bCs/>
-          <w:color w:val="481A46"/>
-          <w:sz w:val="36"/>
-          <w:szCs w:val="38"/>
-        </w:rPr>
-        <w:t>Componentization via Services</w:t>
-      </w:r>
-    </w:p>
-    <w:p>
-      <w:pPr>
-        <w:widowControl w:val="0"/>
-        <w:autoSpaceDE w:val="0"/>
-        <w:autoSpaceDN w:val="0"/>
-        <w:adjustRightInd w:val="0"/>
-        <w:jc w:val="both"/>
-        <w:rPr>
-          <w:rFonts w:ascii="Helvetica" w:hAnsi="Helvetica" w:cs="Helvetica"/>
-          <w:color w:val="242926"/>
-          <w:sz w:val="28"/>
-          <w:szCs w:val="32"/>
-        </w:rPr>
-      </w:pPr>
-      <w:r>
-        <w:rPr>
-          <w:rFonts w:ascii="Helvetica" w:hAnsi="Helvetica" w:cs="Helvetica"/>
-          <w:color w:val="242926"/>
-          <w:sz w:val="28"/>
-          <w:szCs w:val="32"/>
-        </w:rPr>
-        <w:t>For as long as we've been involved in the software industry, there's been a desire to build systems by plugging together components, much in the way we see things are made in the physical world. During the last couple of decades we've seen considerable progress with large compendiums of common libraries that are part of most language platforms.</w:t>
-      </w:r>
-    </w:p>
-    <w:p>
-      <w:pPr>
-        <w:widowControl w:val="0"/>
-        <w:autoSpaceDE w:val="0"/>
-        <w:autoSpaceDN w:val="0"/>
-        <w:adjustRightInd w:val="0"/>
-        <w:jc w:val="both"/>
-        <w:rPr>
-          <w:rFonts w:ascii="Helvetica" w:hAnsi="Helvetica" w:cs="Helvetica"/>
-          <w:color w:val="242926"/>
-          <w:sz w:val="28"/>
-          <w:szCs w:val="32"/>
-        </w:rPr>
-      </w:pPr>
-      <w:r>
-        <w:rPr>
-          <w:rFonts w:ascii="Helvetica" w:hAnsi="Helvetica" w:cs="Helvetica"/>
-          <w:color w:val="242926"/>
-          <w:sz w:val="28"/>
-          <w:szCs w:val="32"/>
-        </w:rPr>
-        <w:t xml:space="preserve">When talking about components we run into the difficult definition of what makes a component. Our definition is that a </w:t>
+          <w:color w:val="242926"/>
+          <w:sz w:val="28"/>
+          <w:szCs w:val="32"/>
+        </w:rPr>
+        <w:t>component</w:t>
+      </w:r>
+      <w:r>
+        <w:rPr>
+          <w:rFonts w:ascii="Helvetica" w:hAnsi="Helvetica" w:cs="Helvetica"/>
+          <w:color w:val="242926"/>
+          <w:sz w:val="28"/>
+          <w:szCs w:val="32"/>
+        </w:rPr>
+        <w:t xml:space="preserve"> is a unit of software that is independently replaceable and upgradeable.</w:t>
+      </w:r>
+    </w:p>
+    <w:p>
+      <w:pPr>
+        <w:widowControl w:val="0"/>
+        <w:autoSpaceDE w:val="0"/>
+        <w:autoSpaceDN w:val="0"/>
+        <w:adjustRightInd w:val="0"/>
+        <w:jc w:val="both"/>
+        <w:rPr>
+          <w:rFonts w:ascii="Helvetica" w:hAnsi="Helvetica" w:cs="Helvetica"/>
+          <w:color w:val="242926"/>
+          <w:sz w:val="28"/>
+          <w:szCs w:val="32"/>
+        </w:rPr>
+      </w:pPr>
+      <w:r>
+        <w:rPr>
+          <w:rFonts w:ascii="Helvetica" w:hAnsi="Helvetica" w:cs="Helvetica"/>
+          <w:color w:val="242926"/>
+          <w:sz w:val="28"/>
+          <w:szCs w:val="32"/>
+        </w:rPr>
+        <w:t xml:space="preserve">Microservice architectures will use libraries, but their primary way of componentizing their own software is by breaking down into services. We define </w:t>
       </w:r>
       <w:r>
         <w:rPr>
@@ -4751,40 +4896,16 @@
           <w:sz w:val="28"/>
           <w:szCs w:val="32"/>
         </w:rPr>
-        <w:t>component</w:t>
-      </w:r>
-      <w:r>
-        <w:rPr>
-          <w:rFonts w:ascii="Helvetica" w:hAnsi="Helvetica" w:cs="Helvetica"/>
-          <w:color w:val="242926"/>
-          <w:sz w:val="28"/>
-          <w:szCs w:val="32"/>
-        </w:rPr>
-        <w:t xml:space="preserve"> is a unit of software that is independently replaceable and upgradeable.</w:t>
-      </w:r>
-    </w:p>
-    <w:p>
-      <w:pPr>
-        <w:widowControl w:val="0"/>
-        <w:autoSpaceDE w:val="0"/>
-        <w:autoSpaceDN w:val="0"/>
-        <w:adjustRightInd w:val="0"/>
-        <w:jc w:val="both"/>
-        <w:rPr>
-          <w:rFonts w:ascii="Helvetica" w:hAnsi="Helvetica" w:cs="Helvetica"/>
-          <w:color w:val="242926"/>
-          <w:sz w:val="28"/>
-          <w:szCs w:val="32"/>
-        </w:rPr>
-      </w:pPr>
-      <w:r>
-        <w:rPr>
-          <w:rFonts w:ascii="Helvetica" w:hAnsi="Helvetica" w:cs="Helvetica"/>
-          <w:color w:val="242926"/>
-          <w:sz w:val="28"/>
-          <w:szCs w:val="32"/>
-        </w:rPr>
-        <w:t xml:space="preserve">Microservice architectures will use libraries, but their primary way of componentizing their own software is by breaking down into services. We define </w:t>
+        <w:t>libraries</w:t>
+      </w:r>
+      <w:r>
+        <w:rPr>
+          <w:rFonts w:ascii="Helvetica" w:hAnsi="Helvetica" w:cs="Helvetica"/>
+          <w:color w:val="242926"/>
+          <w:sz w:val="28"/>
+          <w:szCs w:val="32"/>
+        </w:rPr>
+        <w:t xml:space="preserve"> as components that are linked into a program and called using in-memory function calls, while </w:t>
       </w:r>
       <w:r>
         <w:rPr>
@@ -4795,26 +4916,6 @@
           <w:sz w:val="28"/>
           <w:szCs w:val="32"/>
         </w:rPr>
-        <w:t>libraries</w:t>
-      </w:r>
-      <w:r>
-        <w:rPr>
-          <w:rFonts w:ascii="Helvetica" w:hAnsi="Helvetica" w:cs="Helvetica"/>
-          <w:color w:val="242926"/>
-          <w:sz w:val="28"/>
-          <w:szCs w:val="32"/>
-        </w:rPr>
-        <w:t xml:space="preserve"> as components that are linked into a program and called using in-memory function calls, while </w:t>
-      </w:r>
-      <w:r>
-        <w:rPr>
-          <w:rFonts w:ascii="Helvetica" w:hAnsi="Helvetica" w:cs="Helvetica"/>
-          <w:b/>
-          <w:bCs/>
-          <w:color w:val="242926"/>
-          <w:sz w:val="28"/>
-          <w:szCs w:val="32"/>
-        </w:rPr>
         <w:t>services</w:t>
       </w:r>
       <w:r>
@@ -4910,7 +5011,7 @@
         </w:rPr>
         <w:t xml:space="preserve">Another consequence of using services as components is a more explicit component interface. Most languages do not have a good mechanism for defining an explicit </w:t>
       </w:r>
-      <w:hyperlink r:id="rId33" w:history="1">
+      <w:hyperlink r:id="rId28" w:history="1">
         <w:r>
           <w:rPr>
             <w:rFonts w:ascii="Helvetica" w:hAnsi="Helvetica" w:cs="Helvetica"/>
@@ -4952,17 +5053,7 @@
           <w:sz w:val="28"/>
           <w:szCs w:val="32"/>
         </w:rPr>
-        <w:t>Using services like this does have downsides. Remote calls are more expensive than in-process calls, and thus remote APIs need to be coarser-</w:t>
-      </w:r>
-      <w:r>
-        <w:rPr>
-          <w:rFonts w:ascii="Helvetica" w:hAnsi="Helvetica" w:cs="Helvetica"/>
-          <w:color w:val="242926"/>
-          <w:sz w:val="28"/>
-          <w:szCs w:val="32"/>
-        </w:rPr>
-        <w:lastRenderedPageBreak/>
-        <w:t>grained, which is often more awkward to use. If you need to change the allocation of responsibilities between components, such movements of behavior are harder to do when you're crossing process boundaries.</w:t>
+        <w:t>Using services like this does have downsides. Remote calls are more expensive than in-process calls, and thus remote APIs need to be coarser-grained, which is often more awkward to use. If you need to change the allocation of responsibilities between components, such movements of behavior are harder to do when you're crossing process boundaries.</w:t>
       </w:r>
     </w:p>
     <w:p>
@@ -4996,6 +5087,7 @@
         <w:autoSpaceDN w:val="0"/>
         <w:adjustRightInd w:val="0"/>
         <w:jc w:val="both"/>
+        <w:outlineLvl w:val="0"/>
         <w:rPr>
           <w:rFonts w:ascii="Helvetica" w:hAnsi="Helvetica" w:cs="Helvetica"/>
           <w:b/>
@@ -5038,7 +5130,17 @@
           <w:sz w:val="28"/>
           <w:szCs w:val="32"/>
         </w:rPr>
-        <w:t>When looking to split a large application into parts, often management focuses on the technology layer, leading to UI teams, server-side logic teams, and database teams. When teams are separated along these lines, even simple changes can lead to a cross-team project taking time and budgetary approval. A smart team will optimise around this and plump for the lesser of two evils - just force the logic into whichever application they have access to. Logic everywhere in other words. This is an example of Conway's Law</w:t>
+        <w:t xml:space="preserve">When looking to split a large application into parts, often management focuses on the technology layer, leading to UI teams, server-side logic </w:t>
+      </w:r>
+      <w:r>
+        <w:rPr>
+          <w:rFonts w:ascii="Helvetica" w:hAnsi="Helvetica" w:cs="Helvetica"/>
+          <w:color w:val="242926"/>
+          <w:sz w:val="28"/>
+          <w:szCs w:val="32"/>
+        </w:rPr>
+        <w:lastRenderedPageBreak/>
+        <w:t>teams, and database teams. When teams are separated along these lines, even simple changes can lead to a cross-team project taking time and budgetary approval. A smart team will optimise around this and plump for the lesser of two evils - just force the logic into whichever application they have access to. Logic everywhere in other words. This is an example of Conway's Law</w:t>
       </w:r>
       <w:r>
         <w:rPr>
@@ -5136,7 +5238,7 @@
           <w:color w:val="242926"/>
           <w:sz w:val="28"/>
           <w:szCs w:val="32"/>
-          <w:lang w:val="en-US"/>
+          <w:lang w:eastAsia="en-GB"/>
         </w:rPr>
         <w:drawing>
           <wp:inline distT="0" distB="0" distL="0" distR="0" wp14:anchorId="58C4D2F4" wp14:editId="11DDBAB4">
@@ -5156,7 +5258,7 @@
                     </pic:cNvPicPr>
                   </pic:nvPicPr>
                   <pic:blipFill>
-                    <a:blip r:embed="rId34">
+                    <a:blip r:embed="rId29">
                       <a:extLst>
                         <a:ext uri="{28A0092B-C50C-407E-A947-70E740481C1C}">
                           <a14:useLocalDpi xmlns:a14="http://schemas.microsoft.com/office/drawing/2010/main" val="0"/>
@@ -5195,6 +5297,7 @@
         <w:autoSpaceDN w:val="0"/>
         <w:adjustRightInd w:val="0"/>
         <w:jc w:val="both"/>
+        <w:outlineLvl w:val="0"/>
         <w:rPr>
           <w:rFonts w:ascii="Helvetica" w:hAnsi="Helvetica" w:cs="Helvetica"/>
           <w:i/>
@@ -5235,17 +5338,7 @@
           <w:sz w:val="28"/>
           <w:szCs w:val="32"/>
         </w:rPr>
-        <w:t xml:space="preserve">The microservice approach to division is different, splitting up into services </w:t>
-      </w:r>
-      <w:r>
-        <w:rPr>
-          <w:rFonts w:ascii="Helvetica" w:hAnsi="Helvetica" w:cs="Helvetica"/>
-          <w:color w:val="242926"/>
-          <w:sz w:val="28"/>
-          <w:szCs w:val="32"/>
-        </w:rPr>
-        <w:lastRenderedPageBreak/>
-        <w:t xml:space="preserve">organized around </w:t>
+        <w:t xml:space="preserve">The microservice approach to division is different, splitting up into services organized around </w:t>
       </w:r>
       <w:r>
         <w:rPr>
@@ -5289,8 +5382,9 @@
           <w:color w:val="242926"/>
           <w:sz w:val="28"/>
           <w:szCs w:val="32"/>
-          <w:lang w:val="en-US"/>
-        </w:rPr>
+          <w:lang w:eastAsia="en-GB"/>
+        </w:rPr>
+        <w:lastRenderedPageBreak/>
         <w:drawing>
           <wp:inline distT="0" distB="0" distL="0" distR="0" wp14:anchorId="025039A0" wp14:editId="5ABF655F">
             <wp:extent cx="5954342" cy="3422951"/>
@@ -5309,7 +5403,7 @@
                     </pic:cNvPicPr>
                   </pic:nvPicPr>
                   <pic:blipFill>
-                    <a:blip r:embed="rId35">
+                    <a:blip r:embed="rId30">
                       <a:extLst>
                         <a:ext uri="{28A0092B-C50C-407E-A947-70E740481C1C}">
                           <a14:useLocalDpi xmlns:a14="http://schemas.microsoft.com/office/drawing/2010/main" val="0"/>
@@ -5348,6 +5442,7 @@
         <w:autoSpaceDN w:val="0"/>
         <w:adjustRightInd w:val="0"/>
         <w:jc w:val="both"/>
+        <w:outlineLvl w:val="0"/>
         <w:rPr>
           <w:rFonts w:ascii="Helvetica" w:hAnsi="Helvetica" w:cs="Helvetica"/>
           <w:i/>
@@ -5374,6 +5469,7 @@
         <w:autoSpaceDN w:val="0"/>
         <w:adjustRightInd w:val="0"/>
         <w:jc w:val="both"/>
+        <w:outlineLvl w:val="0"/>
         <w:rPr>
           <w:rFonts w:ascii="Helvetica" w:hAnsi="Helvetica" w:cs="Helvetica"/>
           <w:b/>
@@ -5462,7 +5558,7 @@
         </w:rPr>
         <w:t xml:space="preserve">One company organised in this way is </w:t>
       </w:r>
-      <w:hyperlink r:id="rId36" w:history="1">
+      <w:hyperlink r:id="rId31" w:history="1">
         <w:r>
           <w:rPr>
             <w:rFonts w:ascii="Helvetica" w:hAnsi="Helvetica" w:cs="Helvetica"/>
@@ -5524,26 +5620,17 @@
           <w:sz w:val="28"/>
           <w:szCs w:val="32"/>
         </w:rPr>
-        <w:t xml:space="preserve"> contexts. If the monolith spans many of these modular boundaries it can be difficult for individual members of a team to fit them into their short-term memory. Additionally we see that the modular lines </w:t>
-      </w:r>
-      <w:r>
-        <w:rPr>
-          <w:rFonts w:ascii="Helvetica" w:hAnsi="Helvetica" w:cs="Helvetica"/>
-          <w:color w:val="242926"/>
-          <w:sz w:val="28"/>
-          <w:szCs w:val="32"/>
-        </w:rPr>
-        <w:lastRenderedPageBreak/>
-        <w:t>require a great deal of discipline to enforce. The necessarily more explicit separation required by service components makes it easier to keep the team boundaries clear.</w:t>
-      </w:r>
-    </w:p>
-    <w:p>
-      <w:pPr>
-        <w:widowControl w:val="0"/>
-        <w:autoSpaceDE w:val="0"/>
-        <w:autoSpaceDN w:val="0"/>
-        <w:adjustRightInd w:val="0"/>
-        <w:jc w:val="both"/>
+        <w:t xml:space="preserve"> contexts. If the monolith spans many of these modular boundaries it can be difficult for individual members of a team to fit them into their short-term memory. Additionally we see that the modular lines require a great deal of discipline to enforce. The necessarily more explicit separation required by service components makes it easier to keep the team boundaries clear.</w:t>
+      </w:r>
+    </w:p>
+    <w:p>
+      <w:pPr>
+        <w:widowControl w:val="0"/>
+        <w:autoSpaceDE w:val="0"/>
+        <w:autoSpaceDN w:val="0"/>
+        <w:adjustRightInd w:val="0"/>
+        <w:jc w:val="both"/>
+        <w:outlineLvl w:val="0"/>
         <w:rPr>
           <w:rFonts w:ascii="Helvetica" w:hAnsi="Helvetica" w:cs="Helvetica"/>
           <w:b/>
@@ -5562,6 +5649,7 @@
           <w:sz w:val="36"/>
           <w:szCs w:val="38"/>
         </w:rPr>
+        <w:lastRenderedPageBreak/>
         <w:t>Products not Projects</w:t>
       </w:r>
     </w:p>
@@ -5612,7 +5700,7 @@
         </w:rPr>
         <w:t xml:space="preserve">Microservice proponents tend to avoid this model, preferring instead the notion that a team should own a product over its full lifetime. A common inspiration for this is Amazon's notion of </w:t>
       </w:r>
-      <w:hyperlink r:id="rId37" w:history="1">
+      <w:hyperlink r:id="rId32" w:history="1">
         <w:r>
           <w:rPr>
             <w:rFonts w:ascii="Helvetica" w:hAnsi="Helvetica" w:cs="Helvetica"/>
@@ -5688,6 +5776,7 @@
         <w:autoSpaceDN w:val="0"/>
         <w:adjustRightInd w:val="0"/>
         <w:jc w:val="both"/>
+        <w:outlineLvl w:val="0"/>
         <w:rPr>
           <w:rFonts w:ascii="Helvetica" w:hAnsi="Helvetica" w:cs="Helvetica"/>
           <w:b/>
@@ -5863,7 +5952,7 @@
           <w:szCs w:val="32"/>
         </w:rPr>
       </w:pPr>
-      <w:hyperlink r:id="rId38" w:history="1">
+      <w:hyperlink r:id="rId33" w:history="1">
         <w:r>
           <w:rPr>
             <w:rFonts w:ascii="Helvetica" w:hAnsi="Helvetica" w:cs="Helvetica"/>
@@ -5885,7 +5974,7 @@
           <w:color w:val="481A46"/>
           <w:sz w:val="28"/>
           <w:szCs w:val="32"/>
-          <w:lang w:val="en-US"/>
+          <w:lang w:eastAsia="en-GB"/>
         </w:rPr>
         <w:drawing>
           <wp:inline distT="0" distB="0" distL="0" distR="0" wp14:anchorId="7BA0DAD5" wp14:editId="64F80EBE">
@@ -5905,7 +5994,7 @@
                     </pic:cNvPicPr>
                   </pic:nvPicPr>
                   <pic:blipFill>
-                    <a:blip r:embed="rId39">
+                    <a:blip r:embed="rId34">
                       <a:extLst>
                         <a:ext uri="{28A0092B-C50C-407E-A947-70E740481C1C}">
                           <a14:useLocalDpi xmlns:a14="http://schemas.microsoft.com/office/drawing/2010/main" val="0"/>
@@ -5958,7 +6047,7 @@
           <w:sz w:val="28"/>
           <w:szCs w:val="32"/>
         </w:rPr>
-        <w:t xml:space="preserve">Microservice teams use the principles and protocols that the world wide web </w:t>
+        <w:t xml:space="preserve">Microservice teams use the principles and protocols that the world wide web (and to a large extent, Unix) is built on. Often used resources can be cached </w:t>
       </w:r>
       <w:r>
         <w:rPr>
@@ -5968,7 +6057,7 @@
           <w:szCs w:val="32"/>
         </w:rPr>
         <w:lastRenderedPageBreak/>
-        <w:t>(and to a large extent, Unix) is built on. Often used resources can be cached with very little effort on the part of developers or operations folk.</w:t>
+        <w:t>with very little effort on the part of developers or operations folk.</w:t>
       </w:r>
     </w:p>
     <w:p>
@@ -6026,6 +6115,7 @@
         <w:autoSpaceDN w:val="0"/>
         <w:adjustRightInd w:val="0"/>
         <w:jc w:val="both"/>
+        <w:outlineLvl w:val="0"/>
         <w:rPr>
           <w:rFonts w:ascii="Helvetica" w:hAnsi="Helvetica" w:cs="Helvetica"/>
           <w:b/>
@@ -6078,6 +6168,7 @@
         <w:autoSpaceDN w:val="0"/>
         <w:adjustRightInd w:val="0"/>
         <w:jc w:val="both"/>
+        <w:outlineLvl w:val="0"/>
         <w:rPr>
           <w:rFonts w:ascii="Helvetica" w:hAnsi="Helvetica" w:cs="Helvetica"/>
           <w:b/>
@@ -6120,7 +6211,7 @@
         </w:rPr>
         <w:t xml:space="preserve">When we've talked about microservices a common question is whether this is just Service Oriented Architecture (SOA) that we saw a decade ago. There is merit to this point, because the microservice style is very similar to what some advocates of SOA have been in favor of. The problem, however, is that SOA means </w:t>
       </w:r>
-      <w:hyperlink r:id="rId40" w:history="1">
+      <w:hyperlink r:id="rId35" w:history="1">
         <w:r>
           <w:rPr>
             <w:rFonts w:ascii="Helvetica" w:hAnsi="Helvetica" w:cs="Helvetica"/>
@@ -6198,7 +6289,7 @@
         </w:rPr>
         <w:t xml:space="preserve">Certainly, many of the techniques in use in the microservice community have grown from the experiences of developers integrating services in large organisations. The </w:t>
       </w:r>
-      <w:hyperlink r:id="rId41" w:history="1">
+      <w:hyperlink r:id="rId36" w:history="1">
         <w:r>
           <w:rPr>
             <w:rFonts w:ascii="Helvetica" w:hAnsi="Helvetica" w:cs="Helvetica"/>
@@ -6216,7 +6307,7 @@
         </w:rPr>
         <w:t xml:space="preserve"> pattern is an example of this. Efforts to use the web have contributed, using simple protocols is another approach derived from these experiences - a reaction away from central standards that have reached a complexity that is, </w:t>
       </w:r>
-      <w:hyperlink r:id="rId42" w:history="1">
+      <w:hyperlink r:id="rId37" w:history="1">
         <w:r>
           <w:rPr>
             <w:rFonts w:ascii="Helvetica" w:hAnsi="Helvetica" w:cs="Helvetica"/>
@@ -6460,7 +6551,7 @@
         </w:rPr>
         <w:t xml:space="preserve">For the microservice community, overheads are particularly unattractive. That isn't to say that the community doesn't value service contracts. Quite the opposite, since there tend to be many more of them. It's just that they are looking at different ways of managing those contracts. Patterns like </w:t>
       </w:r>
-      <w:hyperlink r:id="rId43" w:history="1">
+      <w:hyperlink r:id="rId38" w:history="1">
         <w:r>
           <w:rPr>
             <w:rFonts w:ascii="Helvetica" w:hAnsi="Helvetica" w:cs="Helvetica"/>
@@ -6480,7 +6571,7 @@
         </w:rPr>
         <w:t xml:space="preserve"> and </w:t>
       </w:r>
-      <w:hyperlink r:id="rId44" w:history="1">
+      <w:hyperlink r:id="rId39" w:history="1">
         <w:r>
           <w:rPr>
             <w:rFonts w:ascii="Helvetica" w:hAnsi="Helvetica" w:cs="Helvetica"/>
@@ -6526,6 +6617,7 @@
         <w:autoSpaceDN w:val="0"/>
         <w:adjustRightInd w:val="0"/>
         <w:jc w:val="both"/>
+        <w:outlineLvl w:val="0"/>
         <w:rPr>
           <w:rFonts w:ascii="Helvetica" w:hAnsi="Helvetica" w:cs="Helvetica"/>
           <w:b/>
@@ -6606,7 +6698,7 @@
           <w:sz w:val="28"/>
           <w:szCs w:val="32"/>
         </w:rPr>
-        <w:t xml:space="preserve">Perhaps the apogee of decentralised governance is the build it / run it ethos popularised by Amazon. Teams are responsible for all aspects of the software they build including operating the software 24/7. Devolution of this </w:t>
+        <w:t xml:space="preserve">Perhaps the apogee of decentralised governance is the build it / run it ethos </w:t>
       </w:r>
       <w:r>
         <w:rPr>
@@ -6616,7 +6708,7 @@
           <w:szCs w:val="32"/>
         </w:rPr>
         <w:lastRenderedPageBreak/>
-        <w:t>level of responsibility is definitely not the norm but we do see more and more companies pushing responsibility to the development teams. Netflix is another organisation that has adopted this ethos</w:t>
+        <w:t>popularised by Amazon. Teams are responsible for all aspects of the software they build including operating the software 24/7. Devolution of this level of responsibility is definitely not the norm but we do see more and more companies pushing responsibility to the development teams. Netflix is another organisation that has adopted this ethos</w:t>
       </w:r>
       <w:r>
         <w:rPr>
@@ -6644,6 +6736,7 @@
         <w:autoSpaceDN w:val="0"/>
         <w:adjustRightInd w:val="0"/>
         <w:jc w:val="both"/>
+        <w:outlineLvl w:val="0"/>
         <w:rPr>
           <w:rFonts w:ascii="Helvetica" w:hAnsi="Helvetica" w:cs="Helvetica"/>
           <w:b/>
@@ -6696,6 +6789,7 @@
         <w:autoSpaceDN w:val="0"/>
         <w:adjustRightInd w:val="0"/>
         <w:jc w:val="both"/>
+        <w:outlineLvl w:val="0"/>
         <w:rPr>
           <w:rFonts w:ascii="Helvetica" w:hAnsi="Helvetica" w:cs="Helvetica"/>
           <w:b/>
@@ -6844,7 +6938,7 @@
         </w:rPr>
         <w:t xml:space="preserve"> applications, particular when that application is divided into separate components. A useful way of thinking about this is the Domain-Driven Design notion of </w:t>
       </w:r>
-      <w:hyperlink r:id="rId45" w:history="1">
+      <w:hyperlink r:id="rId40" w:history="1">
         <w:r>
           <w:rPr>
             <w:rFonts w:ascii="Helvetica" w:hAnsi="Helvetica" w:cs="Helvetica"/>
@@ -6888,7 +6982,7 @@
         </w:rPr>
         <w:t xml:space="preserve">As well as decentralizing decisions about conceptual models, microservices also decentralize data storage decisions. While monolithic applications prefer a single logical database for persistant data, enterprises often prefer a single database across a range of applications - many of these decisions driven through vendor's commercial models around licensing. Microservices prefer letting each service manage its own database, either different instances of the same database technology, or entirely different database systems - an approach called </w:t>
       </w:r>
-      <w:hyperlink r:id="rId46" w:history="1">
+      <w:hyperlink r:id="rId41" w:history="1">
         <w:r>
           <w:rPr>
             <w:rFonts w:ascii="Helvetica" w:hAnsi="Helvetica" w:cs="Helvetica"/>
@@ -6906,7 +7000,17 @@
           <w:sz w:val="28"/>
           <w:szCs w:val="32"/>
         </w:rPr>
-        <w:t>. You can use polyglot persistence in a monolith, but it appears more frequently with microservices.</w:t>
+        <w:t xml:space="preserve">. You can use polyglot </w:t>
+      </w:r>
+      <w:r>
+        <w:rPr>
+          <w:rFonts w:ascii="Helvetica" w:hAnsi="Helvetica" w:cs="Helvetica"/>
+          <w:color w:val="242926"/>
+          <w:sz w:val="28"/>
+          <w:szCs w:val="32"/>
+        </w:rPr>
+        <w:lastRenderedPageBreak/>
+        <w:t>persistence in a monolith, but it appears more frequently with microservices.</w:t>
       </w:r>
     </w:p>
     <w:p>
@@ -6930,9 +7034,8 @@
           <w:color w:val="242926"/>
           <w:sz w:val="28"/>
           <w:szCs w:val="32"/>
-          <w:lang w:val="en-US"/>
-        </w:rPr>
-        <w:lastRenderedPageBreak/>
+          <w:lang w:eastAsia="en-GB"/>
+        </w:rPr>
         <w:drawing>
           <wp:inline distT="0" distB="0" distL="0" distR="0" wp14:anchorId="1B5A887C" wp14:editId="7B32C161">
             <wp:extent cx="6088174" cy="3566160"/>
@@ -6951,7 +7054,7 @@
                     </pic:cNvPicPr>
                   </pic:nvPicPr>
                   <pic:blipFill>
-                    <a:blip r:embed="rId47">
+                    <a:blip r:embed="rId42">
                       <a:extLst>
                         <a:ext uri="{28A0092B-C50C-407E-A947-70E740481C1C}">
                           <a14:useLocalDpi xmlns:a14="http://schemas.microsoft.com/office/drawing/2010/main" val="0"/>
@@ -7030,7 +7133,7 @@
         </w:rPr>
         <w:t xml:space="preserve">Using transactions like this helps with consistency, but imposes significant temporal coupling, which is problematic across multiple services. Distributed transactions are notoriously difficult to implement and and as a consequence microservice architectures </w:t>
       </w:r>
-      <w:hyperlink r:id="rId48" w:history="1">
+      <w:hyperlink r:id="rId43" w:history="1">
         <w:r>
           <w:rPr>
             <w:rFonts w:ascii="Helvetica" w:hAnsi="Helvetica" w:cs="Helvetica"/>
@@ -7082,6 +7185,7 @@
         <w:autoSpaceDN w:val="0"/>
         <w:adjustRightInd w:val="0"/>
         <w:jc w:val="both"/>
+        <w:outlineLvl w:val="0"/>
         <w:rPr>
           <w:rFonts w:ascii="Helvetica" w:hAnsi="Helvetica" w:cs="Helvetica"/>
           <w:b/>
@@ -7150,7 +7254,7 @@
         </w:rPr>
         <w:t xml:space="preserve">Many of the products or systems being build with microservices are being built by teams with extensive experience of </w:t>
       </w:r>
-      <w:hyperlink r:id="rId49" w:history="1">
+      <w:hyperlink r:id="rId44" w:history="1">
         <w:r>
           <w:rPr>
             <w:rFonts w:ascii="Helvetica" w:hAnsi="Helvetica" w:cs="Helvetica"/>
@@ -7170,7 +7274,7 @@
         </w:rPr>
         <w:t xml:space="preserve"> and it's precursor, </w:t>
       </w:r>
-      <w:hyperlink r:id="rId50" w:history="1">
+      <w:hyperlink r:id="rId45" w:history="1">
         <w:r>
           <w:rPr>
             <w:rFonts w:ascii="Helvetica" w:hAnsi="Helvetica" w:cs="Helvetica"/>
@@ -7212,7 +7316,7 @@
           <w:color w:val="242926"/>
           <w:sz w:val="28"/>
           <w:szCs w:val="32"/>
-          <w:lang w:val="en-US"/>
+          <w:lang w:eastAsia="en-GB"/>
         </w:rPr>
         <w:lastRenderedPageBreak/>
         <w:drawing>
@@ -7233,7 +7337,7 @@
                     </pic:cNvPicPr>
                   </pic:nvPicPr>
                   <pic:blipFill>
-                    <a:blip r:embed="rId51">
+                    <a:blip r:embed="rId46">
                       <a:extLst>
                         <a:ext uri="{28A0092B-C50C-407E-A947-70E740481C1C}">
                           <a14:useLocalDpi xmlns:a14="http://schemas.microsoft.com/office/drawing/2010/main" val="0"/>
@@ -7272,6 +7376,7 @@
         <w:autoSpaceDN w:val="0"/>
         <w:adjustRightInd w:val="0"/>
         <w:jc w:val="both"/>
+        <w:outlineLvl w:val="0"/>
         <w:rPr>
           <w:rFonts w:ascii="Helvetica" w:hAnsi="Helvetica" w:cs="Helvetica"/>
           <w:i/>
@@ -7362,6 +7467,7 @@
         <w:autoSpaceDN w:val="0"/>
         <w:adjustRightInd w:val="0"/>
         <w:jc w:val="both"/>
+        <w:outlineLvl w:val="0"/>
         <w:rPr>
           <w:rFonts w:ascii="Helvetica" w:hAnsi="Helvetica" w:cs="Helvetica"/>
           <w:b/>
@@ -7404,7 +7510,7 @@
         </w:rPr>
         <w:t xml:space="preserve">One side effect we have found of increased automation as a consequence of continuous delivery and deployment is the creation of useful tools to help developers and operations folk. Tooling for creating artefacts, managing codebases, standing up simple services or for adding standard monitoring and logging are pretty common now. The best example on the web is probably </w:t>
       </w:r>
-      <w:hyperlink r:id="rId52" w:history="1">
+      <w:hyperlink r:id="rId47" w:history="1">
         <w:r>
           <w:rPr>
             <w:rFonts w:ascii="Helvetica" w:hAnsi="Helvetica" w:cs="Helvetica"/>
@@ -7422,7 +7528,7 @@
         </w:rPr>
         <w:t xml:space="preserve">, but there are others including </w:t>
       </w:r>
-      <w:hyperlink r:id="rId53" w:history="1">
+      <w:hyperlink r:id="rId48" w:history="1">
         <w:r>
           <w:rPr>
             <w:rFonts w:ascii="Helvetica" w:hAnsi="Helvetica" w:cs="Helvetica"/>
@@ -7548,8 +7654,9 @@
           <w:color w:val="242926"/>
           <w:sz w:val="28"/>
           <w:szCs w:val="32"/>
-          <w:lang w:val="en-US"/>
-        </w:rPr>
+          <w:lang w:eastAsia="en-GB"/>
+        </w:rPr>
+        <w:lastRenderedPageBreak/>
         <w:drawing>
           <wp:inline distT="0" distB="0" distL="0" distR="0" wp14:anchorId="049ABBB7" wp14:editId="3F200A03">
             <wp:extent cx="5765165" cy="2689916"/>
@@ -7568,7 +7675,7 @@
                     </pic:cNvPicPr>
                   </pic:nvPicPr>
                   <pic:blipFill>
-                    <a:blip r:embed="rId54">
+                    <a:blip r:embed="rId49">
                       <a:extLst>
                         <a:ext uri="{28A0092B-C50C-407E-A947-70E740481C1C}">
                           <a14:useLocalDpi xmlns:a14="http://schemas.microsoft.com/office/drawing/2010/main" val="0"/>
@@ -7607,6 +7714,7 @@
         <w:autoSpaceDN w:val="0"/>
         <w:adjustRightInd w:val="0"/>
         <w:jc w:val="both"/>
+        <w:outlineLvl w:val="0"/>
         <w:rPr>
           <w:rFonts w:ascii="Helvetica" w:hAnsi="Helvetica" w:cs="Helvetica"/>
           <w:i/>
@@ -7623,7 +7731,6 @@
           <w:color w:val="242926"/>
           <w:szCs w:val="28"/>
         </w:rPr>
-        <w:lastRenderedPageBreak/>
         <w:t>Figure 6: Module deployment often differs</w:t>
       </w:r>
     </w:p>
@@ -7634,6 +7741,7 @@
         <w:autoSpaceDN w:val="0"/>
         <w:adjustRightInd w:val="0"/>
         <w:jc w:val="both"/>
+        <w:outlineLvl w:val="0"/>
         <w:rPr>
           <w:rFonts w:ascii="Helvetica" w:hAnsi="Helvetica" w:cs="Helvetica"/>
           <w:b/>
@@ -7678,7 +7786,7 @@
         </w:rPr>
         <w:t xml:space="preserve">A consequence of using services as components, is that applications need to be designed so that they can tolerate the failure of services. Any service call could fail due to unavailability of the supplier, the client has to respond to this as gracefully as possible. This is a disadvantage compared to a monolithic design as it introduces additional complexity to handle it. The consequence is that microservice teams constantly reflect on how service failures affect the user experience. Netflix's </w:t>
       </w:r>
-      <w:hyperlink r:id="rId55" w:history="1">
+      <w:hyperlink r:id="rId50" w:history="1">
         <w:r>
           <w:rPr>
             <w:rFonts w:ascii="Helvetica" w:hAnsi="Helvetica" w:cs="Helvetica"/>
@@ -7706,6 +7814,7 @@
         <w:autoSpaceDN w:val="0"/>
         <w:adjustRightInd w:val="0"/>
         <w:jc w:val="both"/>
+        <w:outlineLvl w:val="0"/>
         <w:rPr>
           <w:rFonts w:ascii="Helvetica" w:hAnsi="Helvetica" w:cs="Helvetica"/>
           <w:b/>
@@ -7740,7 +7849,7 @@
           <w:szCs w:val="25"/>
         </w:rPr>
       </w:pPr>
-      <w:hyperlink r:id="rId56" w:history="1">
+      <w:hyperlink r:id="rId51" w:history="1">
         <w:r>
           <w:rPr>
             <w:rFonts w:ascii="Helvetica" w:hAnsi="Helvetica" w:cs="Helvetica"/>
@@ -7758,7 +7867,7 @@
         </w:rPr>
         <w:t xml:space="preserve"> appears in </w:t>
       </w:r>
-      <w:hyperlink r:id="rId57" w:history="1">
+      <w:hyperlink r:id="rId52" w:history="1">
         <w:r>
           <w:rPr>
             <w:rFonts w:ascii="Helvetica" w:hAnsi="Helvetica" w:cs="Helvetica"/>
@@ -7774,7 +7883,7 @@
           <w:noProof/>
           <w:color w:val="242926"/>
           <w:szCs w:val="25"/>
-          <w:lang w:val="en-US"/>
+          <w:lang w:eastAsia="en-GB"/>
         </w:rPr>
         <w:drawing>
           <wp:inline distT="0" distB="0" distL="0" distR="0" wp14:anchorId="4B2CE736" wp14:editId="14AEDF75">
@@ -7794,7 +7903,7 @@
                     </pic:cNvPicPr>
                   </pic:nvPicPr>
                   <pic:blipFill>
-                    <a:blip r:embed="rId39">
+                    <a:blip r:embed="rId34">
                       <a:extLst>
                         <a:ext uri="{28A0092B-C50C-407E-A947-70E740481C1C}">
                           <a14:useLocalDpi xmlns:a14="http://schemas.microsoft.com/office/drawing/2010/main" val="0"/>
@@ -7833,7 +7942,7 @@
         </w:rPr>
         <w:t xml:space="preserve"> alongside other patterns such as Bulkhead and Timeout. Implemented together, these patterns are crucially important when building communicating applications. This </w:t>
       </w:r>
-      <w:hyperlink r:id="rId58" w:history="1">
+      <w:hyperlink r:id="rId53" w:history="1">
         <w:r>
           <w:rPr>
             <w:rFonts w:ascii="Helvetica" w:hAnsi="Helvetica" w:cs="Helvetica"/>
@@ -7923,7 +8032,7 @@
         </w:rPr>
         <w:t xml:space="preserve">This is particularly important to a microservices architecture because the microservice preference towards choreography and </w:t>
       </w:r>
-      <w:hyperlink r:id="rId59" w:history="1">
+      <w:hyperlink r:id="rId54" w:history="1">
         <w:r>
           <w:rPr>
             <w:rFonts w:ascii="Helvetica" w:hAnsi="Helvetica" w:cs="Helvetica"/>
@@ -7941,16 +8050,27 @@
           <w:sz w:val="28"/>
           <w:szCs w:val="32"/>
         </w:rPr>
-        <w:t xml:space="preserve"> leads to emergent behavior. While many pundits praise the value of serendipitous emergence, the truth is that emergent behavior can sometimes be a bad thing. Monitoring is vital to spot bad emergent behavior quickly so it can be fixed.</w:t>
-      </w:r>
-    </w:p>
-    <w:p>
-      <w:pPr>
-        <w:widowControl w:val="0"/>
-        <w:autoSpaceDE w:val="0"/>
-        <w:autoSpaceDN w:val="0"/>
-        <w:adjustRightInd w:val="0"/>
-        <w:jc w:val="both"/>
+        <w:t xml:space="preserve"> leads to emergent behavior. While many pundits praise the value of </w:t>
+      </w:r>
+      <w:r>
+        <w:rPr>
+          <w:rFonts w:ascii="Helvetica" w:hAnsi="Helvetica" w:cs="Helvetica"/>
+          <w:color w:val="242926"/>
+          <w:sz w:val="28"/>
+          <w:szCs w:val="32"/>
+        </w:rPr>
+        <w:lastRenderedPageBreak/>
+        <w:t>serendipitous emergence, the truth is that emergent behavior can sometimes be a bad thing. Monitoring is vital to spot bad emergent behavior quickly so it can be fixed.</w:t>
+      </w:r>
+    </w:p>
+    <w:p>
+      <w:pPr>
+        <w:widowControl w:val="0"/>
+        <w:autoSpaceDE w:val="0"/>
+        <w:autoSpaceDN w:val="0"/>
+        <w:adjustRightInd w:val="0"/>
+        <w:jc w:val="both"/>
+        <w:outlineLvl w:val="0"/>
         <w:rPr>
           <w:rFonts w:ascii="Helvetica" w:hAnsi="Helvetica" w:cs="Helvetica"/>
           <w:b/>
@@ -8039,7 +8159,6 @@
           <w:sz w:val="28"/>
           <w:szCs w:val="32"/>
         </w:rPr>
-        <w:lastRenderedPageBreak/>
         <w:t>Microservice teams would expect to see sophisticated monitoring and logging setups for each individual service such as dashboards showing up/down status and a variety of operational and business relevant metrics. Details on circuit breaker status, current throughput and latency are other examples we often encounter in the wild.</w:t>
       </w:r>
     </w:p>
@@ -8050,6 +8169,7 @@
         <w:autoSpaceDN w:val="0"/>
         <w:adjustRightInd w:val="0"/>
         <w:jc w:val="both"/>
+        <w:outlineLvl w:val="0"/>
         <w:rPr>
           <w:rFonts w:ascii="Helvetica" w:hAnsi="Helvetica" w:cs="Helvetica"/>
           <w:b/>
@@ -8158,7 +8278,17 @@
           <w:sz w:val="28"/>
           <w:szCs w:val="32"/>
         </w:rPr>
-        <w:t>The Guardian website is a good example of an application that was designed and built as a monolith, but has been evolving in a microservice direction. The monolith still is the core of the website, but they prefer to add new features by building microservices that use the monolith's API. This approach is particularly handy for features that are inherently temporary, such as specialized pages to handle a sporting event. Such a part of the website can quickly be put together using rapid development languages, and removed once the event is over. We've seen similar approaches at a financial institution where new services are added for a market opportunity and discarded after a few months or even weeks.</w:t>
+        <w:t xml:space="preserve">The Guardian website is a good example of an application that was designed and built as a monolith, but has been evolving in a microservice direction. The monolith still is the core of the website, but they prefer to add new features by building microservices that use the monolith's API. This approach is particularly handy for features that are inherently temporary, such as specialized pages to handle a sporting event. Such a part of the website can quickly be put together using rapid development languages, and removed once the event is over. We've seen similar approaches at a financial institution where new services are added for a market opportunity </w:t>
+      </w:r>
+      <w:r>
+        <w:rPr>
+          <w:rFonts w:ascii="Helvetica" w:hAnsi="Helvetica" w:cs="Helvetica"/>
+          <w:color w:val="242926"/>
+          <w:sz w:val="28"/>
+          <w:szCs w:val="32"/>
+        </w:rPr>
+        <w:lastRenderedPageBreak/>
+        <w:t>and discarded after a few months or even weeks.</w:t>
       </w:r>
     </w:p>
     <w:p>
@@ -8224,19 +8354,9 @@
           <w:sz w:val="28"/>
           <w:szCs w:val="32"/>
         </w:rPr>
-        <w:t xml:space="preserve">Putting components into services adds an opportunity for more granular release planning. With a monolith any changes require a full build and deployment of the entire application. With microservices, however, you only need to redeploy the service(s) you modified. This can simplify and speed up the release process. The downside is that you have to worry about changes to one service breaking its consumers. The traditional integration approach is to try to deal with this problem using versioning, but the </w:t>
-      </w:r>
-      <w:r>
-        <w:rPr>
-          <w:rFonts w:ascii="Helvetica" w:hAnsi="Helvetica" w:cs="Helvetica"/>
-          <w:color w:val="242926"/>
-          <w:sz w:val="28"/>
-          <w:szCs w:val="32"/>
-        </w:rPr>
-        <w:lastRenderedPageBreak/>
-        <w:t xml:space="preserve">preference in the microservice world is to </w:t>
-      </w:r>
-      <w:hyperlink r:id="rId60" w:anchor="versioning" w:history="1">
+        <w:t xml:space="preserve">Putting components into services adds an opportunity for more granular release planning. With a monolith any changes require a full build and deployment of the entire application. With microservices, however, you only need to redeploy the service(s) you modified. This can simplify and speed up the release process. The downside is that you have to worry about changes to one service breaking its consumers. The traditional integration approach is to try to deal with this problem using versioning, but the preference in the microservice world is to </w:t>
+      </w:r>
+      <w:hyperlink r:id="rId55" w:anchor="versioning" w:history="1">
         <w:r>
           <w:rPr>
             <w:rFonts w:ascii="Helvetica" w:hAnsi="Helvetica" w:cs="Helvetica"/>
@@ -8279,6 +8399,7 @@
         <w:autoSpaceDN w:val="0"/>
         <w:adjustRightInd w:val="0"/>
         <w:jc w:val="both"/>
+        <w:outlineLvl w:val="0"/>
         <w:rPr>
           <w:rFonts w:ascii="Helvetica" w:hAnsi="Helvetica" w:cs="Helvetica"/>
           <w:b/>
@@ -8347,7 +8468,7 @@
         </w:rPr>
         <w:t xml:space="preserve">Those we know about who are in some way pioneering the architectural style include Amazon, Netflix, </w:t>
       </w:r>
-      <w:hyperlink r:id="rId61" w:history="1">
+      <w:hyperlink r:id="rId56" w:history="1">
         <w:r>
           <w:rPr>
             <w:rFonts w:ascii="Helvetica" w:hAnsi="Helvetica" w:cs="Helvetica"/>
@@ -8367,7 +8488,7 @@
         </w:rPr>
         <w:t xml:space="preserve">, the </w:t>
       </w:r>
-      <w:hyperlink r:id="rId62" w:history="1">
+      <w:hyperlink r:id="rId57" w:history="1">
         <w:r>
           <w:rPr>
             <w:rFonts w:ascii="Helvetica" w:hAnsi="Helvetica" w:cs="Helvetica"/>
@@ -8387,7 +8508,7 @@
         </w:rPr>
         <w:t xml:space="preserve">, </w:t>
       </w:r>
-      <w:hyperlink r:id="rId63" w:history="1">
+      <w:hyperlink r:id="rId58" w:history="1">
         <w:r>
           <w:rPr>
             <w:rFonts w:ascii="Helvetica" w:hAnsi="Helvetica" w:cs="Helvetica"/>
@@ -8407,7 +8528,7 @@
         </w:rPr>
         <w:t xml:space="preserve">, Forward and </w:t>
       </w:r>
-      <w:hyperlink r:id="rId64" w:history="1">
+      <w:hyperlink r:id="rId59" w:history="1">
         <w:r>
           <w:rPr>
             <w:rFonts w:ascii="Helvetica" w:hAnsi="Helvetica" w:cs="Helvetica"/>
@@ -8491,7 +8612,17 @@
           <w:sz w:val="28"/>
           <w:szCs w:val="32"/>
         </w:rPr>
-        <w:t>Often the true consequences of your architectural decisions are only evident several years after you made them. We have seen projects where a good team, with a strong desire for modularity, has built a monolithic architecture that has decayed over the years. Many people believe that such decay is less likely with microservices, since the service boundaries are explicit and hard to patch around. Yet until we see enough systems with enough age, we can't truly assess how microservice architectures mature.</w:t>
+        <w:t xml:space="preserve">Often the true consequences of your architectural decisions are only evident several years after you made them. We have seen projects where a good </w:t>
+      </w:r>
+      <w:r>
+        <w:rPr>
+          <w:rFonts w:ascii="Helvetica" w:hAnsi="Helvetica" w:cs="Helvetica"/>
+          <w:color w:val="242926"/>
+          <w:sz w:val="28"/>
+          <w:szCs w:val="32"/>
+        </w:rPr>
+        <w:lastRenderedPageBreak/>
+        <w:t>team, with a strong desire for modularity, has built a monolithic architecture that has decayed over the years. Many people believe that such decay is less likely with microservices, since the service boundaries are explicit and hard to patch around. Yet until we see enough systems with enough age, we can't truly assess how microservice architectures mature.</w:t>
       </w:r>
     </w:p>
     <w:p>
@@ -8539,17 +8670,7 @@
           <w:sz w:val="28"/>
           <w:szCs w:val="32"/>
         </w:rPr>
-        <w:t xml:space="preserve">Another issue is If the components do not compose cleanly, then all you are doing is shifting complexity from inside a component to the connections </w:t>
-      </w:r>
-      <w:r>
-        <w:rPr>
-          <w:rFonts w:ascii="Helvetica" w:hAnsi="Helvetica" w:cs="Helvetica"/>
-          <w:color w:val="242926"/>
-          <w:sz w:val="28"/>
-          <w:szCs w:val="32"/>
-        </w:rPr>
-        <w:lastRenderedPageBreak/>
-        <w:t>between components. Not just does this just move complexity around, it moves it to a place that's less explicit and harder to control. It's easy to think things are better when you are looking at the inside of a small, simple component, while missing messy connections between services.</w:t>
+        <w:t>Another issue is If the components do not compose cleanly, then all you are doing is shifting complexity from inside a component to the connections between components. Not just does this just move complexity around, it moves it to a place that's less explicit and harder to control. It's easy to think things are better when you are looking at the inside of a small, simple component, while missing messy connections between services.</w:t>
       </w:r>
     </w:p>
     <w:p>
@@ -8599,7 +8720,7 @@
         </w:rPr>
         <w:t xml:space="preserve">One reasonable argument we've heard is that you shouldn't start with a microservices architecture. Instead </w:t>
       </w:r>
-      <w:hyperlink r:id="rId65" w:history="1">
+      <w:hyperlink r:id="rId60" w:history="1">
         <w:r>
           <w:rPr>
             <w:rFonts w:ascii="Helvetica" w:hAnsi="Helvetica" w:cs="Helvetica"/>
@@ -8619,7 +8740,7 @@
         </w:rPr>
         <w:t xml:space="preserve">, keep it modular, and split it into microservices once the monolith becomes a problem. (Although </w:t>
       </w:r>
-      <w:hyperlink r:id="rId66" w:history="1">
+      <w:hyperlink r:id="rId61" w:history="1">
         <w:r>
           <w:rPr>
             <w:rFonts w:ascii="Helvetica" w:hAnsi="Helvetica" w:cs="Helvetica"/>
@@ -8659,7 +8780,7 @@
         </w:rPr>
         <w:t xml:space="preserve">So we write this with cautious optimism. So far, we've seen enough about the microservice style to feel that it can be </w:t>
       </w:r>
-      <w:hyperlink r:id="rId67" w:history="1">
+      <w:hyperlink r:id="rId62" w:history="1">
         <w:r>
           <w:rPr>
             <w:rFonts w:ascii="Helvetica" w:hAnsi="Helvetica" w:cs="Helvetica"/>
@@ -8699,7 +8820,7 @@
 </file>
 
 <file path=word/endnotes.xml><?xml version="1.0" encoding="utf-8"?>
-<w:endnotes xmlns:wpc="http://schemas.microsoft.com/office/word/2010/wordprocessingCanvas" xmlns:mc="http://schemas.openxmlformats.org/markup-compatibility/2006" xmlns:o="urn:schemas-microsoft-com:office:office" xmlns:r="http://schemas.openxmlformats.org/officeDocument/2006/relationships" xmlns:m="http://schemas.openxmlformats.org/officeDocument/2006/math" xmlns:v="urn:schemas-microsoft-com:vml" xmlns:wp14="http://schemas.microsoft.com/office/word/2010/wordprocessingDrawing" xmlns:wp="http://schemas.openxmlformats.org/drawingml/2006/wordprocessingDrawing" xmlns:w10="urn:schemas-microsoft-com:office:word" xmlns:w="http://schemas.openxmlformats.org/wordprocessingml/2006/main" xmlns:w14="http://schemas.microsoft.com/office/word/2010/wordml" xmlns:w15="http://schemas.microsoft.com/office/word/2012/wordml" xmlns:wpg="http://schemas.microsoft.com/office/word/2010/wordprocessingGroup" xmlns:wpi="http://schemas.microsoft.com/office/word/2010/wordprocessingInk" xmlns:wne="http://schemas.microsoft.com/office/word/2006/wordml" xmlns:wps="http://schemas.microsoft.com/office/word/2010/wordprocessingShape" mc:Ignorable="w14 w15 wp14">
+<w:endnotes xmlns:wpc="http://schemas.microsoft.com/office/word/2010/wordprocessingCanvas" xmlns:mo="http://schemas.microsoft.com/office/mac/office/2008/main" xmlns:mc="http://schemas.openxmlformats.org/markup-compatibility/2006" xmlns:mv="urn:schemas-microsoft-com:mac:vml" xmlns:o="urn:schemas-microsoft-com:office:office" xmlns:r="http://schemas.openxmlformats.org/officeDocument/2006/relationships" xmlns:m="http://schemas.openxmlformats.org/officeDocument/2006/math" xmlns:v="urn:schemas-microsoft-com:vml" xmlns:wp14="http://schemas.microsoft.com/office/word/2010/wordprocessingDrawing" xmlns:wp="http://schemas.openxmlformats.org/drawingml/2006/wordprocessingDrawing" xmlns:w10="urn:schemas-microsoft-com:office:word" xmlns:w="http://schemas.openxmlformats.org/wordprocessingml/2006/main" xmlns:w14="http://schemas.microsoft.com/office/word/2010/wordml" xmlns:w15="http://schemas.microsoft.com/office/word/2012/wordml" xmlns:wpg="http://schemas.microsoft.com/office/word/2010/wordprocessingGroup" xmlns:wpi="http://schemas.microsoft.com/office/word/2010/wordprocessingInk" xmlns:wne="http://schemas.microsoft.com/office/word/2006/wordml" xmlns:wps="http://schemas.microsoft.com/office/word/2010/wordprocessingShape" mc:Ignorable="w14 w15 wp14">
   <w:endnote w:type="separator" w:id="-1">
     <w:p>
       <w:r>
@@ -8718,7 +8839,7 @@
 </file>
 
 <file path=word/footnotes.xml><?xml version="1.0" encoding="utf-8"?>
-<w:footnotes xmlns:wpc="http://schemas.microsoft.com/office/word/2010/wordprocessingCanvas" xmlns:mc="http://schemas.openxmlformats.org/markup-compatibility/2006" xmlns:o="urn:schemas-microsoft-com:office:office" xmlns:r="http://schemas.openxmlformats.org/officeDocument/2006/relationships" xmlns:m="http://schemas.openxmlformats.org/officeDocument/2006/math" xmlns:v="urn:schemas-microsoft-com:vml" xmlns:wp14="http://schemas.microsoft.com/office/word/2010/wordprocessingDrawing" xmlns:wp="http://schemas.openxmlformats.org/drawingml/2006/wordprocessingDrawing" xmlns:w10="urn:schemas-microsoft-com:office:word" xmlns:w="http://schemas.openxmlformats.org/wordprocessingml/2006/main" xmlns:w14="http://schemas.microsoft.com/office/word/2010/wordml" xmlns:w15="http://schemas.microsoft.com/office/word/2012/wordml" xmlns:wpg="http://schemas.microsoft.com/office/word/2010/wordprocessingGroup" xmlns:wpi="http://schemas.microsoft.com/office/word/2010/wordprocessingInk" xmlns:wne="http://schemas.microsoft.com/office/word/2006/wordml" xmlns:wps="http://schemas.microsoft.com/office/word/2010/wordprocessingShape" mc:Ignorable="w14 w15 wp14">
+<w:footnotes xmlns:wpc="http://schemas.microsoft.com/office/word/2010/wordprocessingCanvas" xmlns:mo="http://schemas.microsoft.com/office/mac/office/2008/main" xmlns:mc="http://schemas.openxmlformats.org/markup-compatibility/2006" xmlns:mv="urn:schemas-microsoft-com:mac:vml" xmlns:o="urn:schemas-microsoft-com:office:office" xmlns:r="http://schemas.openxmlformats.org/officeDocument/2006/relationships" xmlns:m="http://schemas.openxmlformats.org/officeDocument/2006/math" xmlns:v="urn:schemas-microsoft-com:vml" xmlns:wp14="http://schemas.microsoft.com/office/word/2010/wordprocessingDrawing" xmlns:wp="http://schemas.openxmlformats.org/drawingml/2006/wordprocessingDrawing" xmlns:w10="urn:schemas-microsoft-com:office:word" xmlns:w="http://schemas.openxmlformats.org/wordprocessingml/2006/main" xmlns:w14="http://schemas.microsoft.com/office/word/2010/wordml" xmlns:w15="http://schemas.microsoft.com/office/word/2012/wordml" xmlns:wpg="http://schemas.microsoft.com/office/word/2010/wordprocessingGroup" xmlns:wpi="http://schemas.microsoft.com/office/word/2010/wordprocessingInk" xmlns:wne="http://schemas.microsoft.com/office/word/2006/wordml" xmlns:wps="http://schemas.microsoft.com/office/word/2010/wordprocessingShape" mc:Ignorable="w14 w15 wp14">
   <w:footnote w:type="separator" w:id="-1">
     <w:p>
       <w:r>
@@ -8737,8 +8858,8 @@
 </file>
 
 <file path=word/numbering.xml><?xml version="1.0" encoding="utf-8"?>
-<w:numbering xmlns:wpc="http://schemas.microsoft.com/office/word/2010/wordprocessingCanvas" xmlns:mc="http://schemas.openxmlformats.org/markup-compatibility/2006" xmlns:o="urn:schemas-microsoft-com:office:office" xmlns:r="http://schemas.openxmlformats.org/officeDocument/2006/relationships" xmlns:m="http://schemas.openxmlformats.org/officeDocument/2006/math" xmlns:v="urn:schemas-microsoft-com:vml" xmlns:wp14="http://schemas.microsoft.com/office/word/2010/wordprocessingDrawing" xmlns:wp="http://schemas.openxmlformats.org/drawingml/2006/wordprocessingDrawing" xmlns:w10="urn:schemas-microsoft-com:office:word" xmlns:w="http://schemas.openxmlformats.org/wordprocessingml/2006/main" xmlns:w14="http://schemas.microsoft.com/office/word/2010/wordml" xmlns:w15="http://schemas.microsoft.com/office/word/2012/wordml" xmlns:wpg="http://schemas.microsoft.com/office/word/2010/wordprocessingGroup" xmlns:wpi="http://schemas.microsoft.com/office/word/2010/wordprocessingInk" xmlns:wne="http://schemas.microsoft.com/office/word/2006/wordml" xmlns:wps="http://schemas.microsoft.com/office/word/2010/wordprocessingShape" mc:Ignorable="w14 w15 wp14">
-  <w:abstractNum w:abstractNumId="0" w15:restartNumberingAfterBreak="0">
+<w:numbering xmlns:wpc="http://schemas.microsoft.com/office/word/2010/wordprocessingCanvas" xmlns:mo="http://schemas.microsoft.com/office/mac/office/2008/main" xmlns:mc="http://schemas.openxmlformats.org/markup-compatibility/2006" xmlns:mv="urn:schemas-microsoft-com:mac:vml" xmlns:o="urn:schemas-microsoft-com:office:office" xmlns:r="http://schemas.openxmlformats.org/officeDocument/2006/relationships" xmlns:m="http://schemas.openxmlformats.org/officeDocument/2006/math" xmlns:v="urn:schemas-microsoft-com:vml" xmlns:wp14="http://schemas.microsoft.com/office/word/2010/wordprocessingDrawing" xmlns:wp="http://schemas.openxmlformats.org/drawingml/2006/wordprocessingDrawing" xmlns:w10="urn:schemas-microsoft-com:office:word" xmlns:w="http://schemas.openxmlformats.org/wordprocessingml/2006/main" xmlns:w14="http://schemas.microsoft.com/office/word/2010/wordml" xmlns:w15="http://schemas.microsoft.com/office/word/2012/wordml" xmlns:wpg="http://schemas.microsoft.com/office/word/2010/wordprocessingGroup" xmlns:wpi="http://schemas.microsoft.com/office/word/2010/wordprocessingInk" xmlns:wne="http://schemas.microsoft.com/office/word/2006/wordml" xmlns:wps="http://schemas.microsoft.com/office/word/2010/wordprocessingShape" mc:Ignorable="w14 w15 wp14">
+  <w:abstractNum w:abstractNumId="0">
     <w:nsid w:val="00000001"/>
     <w:multiLevelType w:val="hybridMultilevel"/>
     <w:tmpl w:val="00000001"/>
@@ -8796,7 +8917,7 @@
       <w:lvlJc w:val="left"/>
     </w:lvl>
   </w:abstractNum>
-  <w:abstractNum w:abstractNumId="1" w15:restartNumberingAfterBreak="0">
+  <w:abstractNum w:abstractNumId="1">
     <w:nsid w:val="00000002"/>
     <w:multiLevelType w:val="hybridMultilevel"/>
     <w:tmpl w:val="00000002"/>
@@ -8872,7 +8993,7 @@
     </w:rPrDefault>
     <w:pPrDefault/>
   </w:docDefaults>
-  <w:latentStyles w:defLockedState="0" w:defUIPriority="99" w:defSemiHidden="0" w:defUnhideWhenUsed="0" w:defQFormat="0" w:count="371">
+  <w:latentStyles w:defLockedState="0" w:defUIPriority="99" w:defSemiHidden="0" w:defUnhideWhenUsed="0" w:defQFormat="0" w:count="382">
     <w:lsdException w:name="Normal" w:uiPriority="0" w:qFormat="1"/>
     <w:lsdException w:name="heading 1" w:uiPriority="9" w:qFormat="1"/>
     <w:lsdException w:name="heading 2" w:semiHidden="1" w:uiPriority="9" w:unhideWhenUsed="1" w:qFormat="1"/>
@@ -8978,7 +9099,6 @@
     <w:lsdException w:name="HTML Sample" w:semiHidden="1" w:unhideWhenUsed="1"/>
     <w:lsdException w:name="HTML Typewriter" w:semiHidden="1" w:unhideWhenUsed="1"/>
     <w:lsdException w:name="HTML Variable" w:semiHidden="1" w:unhideWhenUsed="1"/>
-    <w:lsdException w:name="Normal Table" w:semiHidden="1" w:unhideWhenUsed="1"/>
     <w:lsdException w:name="annotation subject" w:semiHidden="1" w:unhideWhenUsed="1"/>
     <w:lsdException w:name="No List" w:semiHidden="1" w:unhideWhenUsed="1"/>
     <w:lsdException w:name="Outline List 1" w:semiHidden="1" w:unhideWhenUsed="1"/>
@@ -9024,11 +9144,9 @@
     <w:lsdException w:name="Table Subtle 1" w:semiHidden="1" w:unhideWhenUsed="1"/>
     <w:lsdException w:name="Table Subtle 2" w:semiHidden="1" w:unhideWhenUsed="1"/>
     <w:lsdException w:name="Table Web 1" w:semiHidden="1" w:unhideWhenUsed="1"/>
-    <w:lsdException w:name="Table Web 2" w:semiHidden="1" w:unhideWhenUsed="1"/>
     <w:lsdException w:name="Table Web 3" w:semiHidden="1" w:unhideWhenUsed="1"/>
     <w:lsdException w:name="Balloon Text" w:semiHidden="1" w:unhideWhenUsed="1"/>
     <w:lsdException w:name="Table Grid" w:uiPriority="39"/>
-    <w:lsdException w:name="Table Theme" w:semiHidden="1" w:unhideWhenUsed="1"/>
     <w:lsdException w:name="Placeholder Text" w:semiHidden="1"/>
     <w:lsdException w:name="No Spacing" w:uiPriority="1" w:qFormat="1"/>
     <w:lsdException w:name="Light Shading" w:uiPriority="60"/>
@@ -9244,6 +9362,8 @@
     <w:lsdException w:name="List Table 5 Dark Accent 6" w:uiPriority="50"/>
     <w:lsdException w:name="List Table 6 Colorful Accent 6" w:uiPriority="51"/>
     <w:lsdException w:name="List Table 7 Colorful Accent 6" w:uiPriority="52"/>
+    <w:lsdException w:name="Mention" w:semiHidden="1" w:unhideWhenUsed="1"/>
+    <w:lsdException w:name="Smart Hyperlink" w:semiHidden="1" w:unhideWhenUsed="1"/>
   </w:latentStyles>
   <w:style w:type="paragraph" w:default="1" w:styleId="Normal">
     <w:name w:val="Normal"/>

</xml_diff>